<commit_message>
Restarted template development from scratch with RichText hyperlinks to profiles
</commit_message>
<xml_diff>
--- a/resume-template.docx
+++ b/resume-template.docx
@@ -25,7 +25,7 @@
           <w:sz w:val="52"/>
           <w:szCs w:val="36"/>
         </w:rPr>
-        <w:t>{{ basics[“name”] }}</w:t>
+        <w:t>Jobby McJobface</w:t>
       </w:r>
     </w:p>
     <w:p>
@@ -48,170 +48,7 @@
           <w:sz w:val="30"/>
           <w:szCs w:val="30"/>
         </w:rPr>
-        <w:t>{{ basics[“email”] }}</w:t>
-      </w:r>
-      <w:r>
-        <w:rPr>
-          <w:rFonts w:ascii="Garamond" w:hAnsi="Garamond"/>
-          <w:color w:val="auto"/>
-          <w:sz w:val="30"/>
-          <w:szCs w:val="30"/>
-        </w:rPr>
-        <w:t xml:space="preserve"> </w:t>
-      </w:r>
-      <w:r>
-        <w:rPr>
-          <w:rFonts w:ascii="Wingdings" w:hAnsi="Wingdings"/>
-          <w:color w:val="auto"/>
-          <w:sz w:val="30"/>
-          <w:szCs w:val="30"/>
-        </w:rPr>
-        <w:t></w:t>
-      </w:r>
-      <w:r>
-        <w:rPr>
-          <w:rFonts w:ascii="Garamond" w:hAnsi="Garamond"/>
-          <w:color w:val="auto"/>
-          <w:sz w:val="30"/>
-          <w:szCs w:val="30"/>
-        </w:rPr>
-        <w:t xml:space="preserve"> </w:t>
-      </w:r>
-      <w:r>
-        <w:rPr>
-          <w:rFonts w:ascii="Garamond" w:hAnsi="Garamond"/>
-          <w:color w:val="auto"/>
-          <w:sz w:val="30"/>
-          <w:szCs w:val="30"/>
-        </w:rPr>
-        <w:t>{{ basics[“phone”] }}</w:t>
-      </w:r>
-      <w:r>
-        <w:rPr>
-          <w:rFonts w:ascii="Garamond" w:hAnsi="Garamond"/>
-          <w:color w:val="auto"/>
-          <w:sz w:val="30"/>
-          <w:szCs w:val="30"/>
-        </w:rPr>
-        <w:t xml:space="preserve"> </w:t>
-      </w:r>
-      <w:r>
-        <w:rPr>
-          <w:rFonts w:ascii="Wingdings" w:hAnsi="Wingdings"/>
-          <w:color w:val="auto"/>
-          <w:sz w:val="30"/>
-          <w:szCs w:val="30"/>
-        </w:rPr>
-        <w:t></w:t>
-      </w:r>
-      <w:r>
-        <w:rPr>
-          <w:rFonts w:ascii="Garamond" w:hAnsi="Garamond"/>
-          <w:color w:val="auto"/>
-          <w:sz w:val="30"/>
-          <w:szCs w:val="30"/>
-        </w:rPr>
-        <w:t xml:space="preserve"> </w:t>
-      </w:r>
-      <w:r>
-        <w:rPr>
-          <w:rFonts w:ascii="Garamond" w:hAnsi="Garamond"/>
-          <w:color w:val="auto"/>
-          <w:sz w:val="30"/>
-          <w:szCs w:val="30"/>
-        </w:rPr>
-        <w:t>{{ basics</w:t>
-      </w:r>
-      <w:r>
-        <w:rPr>
-          <w:rFonts w:ascii="Garamond" w:hAnsi="Garamond"/>
-          <w:color w:val="auto"/>
-          <w:sz w:val="30"/>
-          <w:szCs w:val="30"/>
-        </w:rPr>
-        <w:t>[“location”]</w:t>
-      </w:r>
-      <w:r>
-        <w:rPr>
-          <w:rFonts w:ascii="Garamond" w:hAnsi="Garamond"/>
-          <w:color w:val="auto"/>
-          <w:sz w:val="30"/>
-          <w:szCs w:val="30"/>
-        </w:rPr>
-        <w:t>[“city”] }}, {{ basics</w:t>
-      </w:r>
-      <w:r>
-        <w:rPr>
-          <w:rFonts w:ascii="Garamond" w:hAnsi="Garamond"/>
-          <w:color w:val="auto"/>
-          <w:sz w:val="30"/>
-          <w:szCs w:val="30"/>
-        </w:rPr>
-        <w:t>[“location”]</w:t>
-      </w:r>
-      <w:r>
-        <w:rPr>
-          <w:rFonts w:ascii="Garamond" w:hAnsi="Garamond"/>
-          <w:color w:val="auto"/>
-          <w:sz w:val="30"/>
-          <w:szCs w:val="30"/>
-        </w:rPr>
-        <w:t>[“region”] }}</w:t>
-      </w:r>
-      <w:r>
-        <w:rPr>
-          <w:rFonts w:ascii="Garamond" w:hAnsi="Garamond"/>
-          <w:color w:val="auto"/>
-          <w:sz w:val="30"/>
-          <w:szCs w:val="30"/>
-        </w:rPr>
-        <w:t xml:space="preserve"> </w:t>
-      </w:r>
-      <w:r>
-        <w:rPr>
-          <w:rFonts w:ascii="Wingdings" w:hAnsi="Wingdings"/>
-          <w:color w:val="auto"/>
-          <w:sz w:val="30"/>
-          <w:szCs w:val="30"/>
-        </w:rPr>
-        <w:t></w:t>
-      </w:r>
-      <w:r>
-        <w:rPr>
-          <w:rFonts w:ascii="Garamond" w:hAnsi="Garamond"/>
-          <w:color w:val="auto"/>
-          <w:sz w:val="30"/>
-          <w:szCs w:val="30"/>
-        </w:rPr>
-        <w:t xml:space="preserve"> </w:t>
-      </w:r>
-      <w:r>
-        <w:rPr>
-          <w:rFonts w:ascii="Garamond" w:hAnsi="Garamond"/>
-          <w:color w:val="0070C0"/>
-          <w:sz w:val="30"/>
-          <w:szCs w:val="30"/>
-          <w:u w:val="single"/>
-        </w:rPr>
-        <w:t>Link to portfolio if relevant</w:t>
-      </w:r>
-    </w:p>
-    <w:p>
-      <w:pPr>
-        <w:pStyle w:val="Default"/>
-        <w:spacing w:lineRule="auto" w:line="252"/>
-        <w:rPr>
-          <w:rFonts w:ascii="Garamond" w:hAnsi="Garamond"/>
-          <w:color w:val="auto"/>
-          <w:sz w:val="20"/>
-        </w:rPr>
-      </w:pPr>
-      <w:r>
-        <w:rPr>
-          <w:rFonts w:ascii="Garamond" w:hAnsi="Garamond"/>
-          <w:color w:val="auto"/>
-          <w:sz w:val="20"/>
-        </w:rPr>
+        <w:t>{% set res = resume | from_json | dotmap -%}</w:t>
       </w:r>
     </w:p>
     <w:p>
@@ -220,6 +57,204 @@
         <w:pBdr>
           <w:bottom w:val="single" w:sz="6" w:space="1" w:color="000000"/>
         </w:pBdr>
+        <w:rPr>
+          <w:rFonts w:ascii="Garamond" w:hAnsi="Garamond"/>
+          <w:color w:val="auto"/>
+          <w:sz w:val="30"/>
+          <w:szCs w:val="30"/>
+        </w:rPr>
+      </w:pPr>
+      <w:r>
+        <w:rPr>
+          <w:rFonts w:ascii="Garamond" w:hAnsi="Garamond"/>
+          <w:color w:val="auto"/>
+          <w:sz w:val="30"/>
+          <w:szCs w:val="30"/>
+        </w:rPr>
+        <w:t>{% set profiles_links = RichText() -%}</w:t>
+      </w:r>
+    </w:p>
+    <w:p>
+      <w:pPr>
+        <w:pStyle w:val="Default"/>
+        <w:pBdr>
+          <w:bottom w:val="single" w:sz="6" w:space="1" w:color="000000"/>
+        </w:pBdr>
+        <w:rPr>
+          <w:rFonts w:ascii="Garamond" w:hAnsi="Garamond"/>
+          <w:color w:val="auto"/>
+          <w:sz w:val="30"/>
+          <w:szCs w:val="30"/>
+        </w:rPr>
+      </w:pPr>
+      <w:r>
+        <w:rPr>
+          <w:rFonts w:ascii="Garamond" w:hAnsi="Garamond"/>
+          <w:color w:val="auto"/>
+          <w:sz w:val="30"/>
+          <w:szCs w:val="30"/>
+        </w:rPr>
+        <w:t>{% for profile in res.basics.profiles -%}</w:t>
+      </w:r>
+    </w:p>
+    <w:p>
+      <w:pPr>
+        <w:pStyle w:val="Default"/>
+        <w:pBdr>
+          <w:bottom w:val="single" w:sz="6" w:space="1" w:color="000000"/>
+        </w:pBdr>
+        <w:rPr>
+          <w:rFonts w:ascii="Garamond" w:hAnsi="Garamond"/>
+          <w:color w:val="auto"/>
+          <w:sz w:val="30"/>
+          <w:szCs w:val="30"/>
+        </w:rPr>
+      </w:pPr>
+      <w:r>
+        <w:rPr>
+          <w:rFonts w:ascii="Garamond" w:hAnsi="Garamond"/>
+          <w:color w:val="auto"/>
+          <w:sz w:val="30"/>
+          <w:szCs w:val="30"/>
+        </w:rPr>
+        <w:t>{% do profiles_links.add(profile.network, url_id=template.build_url_id(profile.url), font=”Garamond”, size=”30”, underline=True, color=”#0070c0”) -%}</w:t>
+      </w:r>
+    </w:p>
+    <w:p>
+      <w:pPr>
+        <w:pStyle w:val="Default"/>
+        <w:pBdr>
+          <w:bottom w:val="single" w:sz="6" w:space="1" w:color="000000"/>
+        </w:pBdr>
+        <w:rPr>
+          <w:rFonts w:ascii="Garamond" w:hAnsi="Garamond"/>
+          <w:color w:val="auto"/>
+          <w:sz w:val="30"/>
+          <w:szCs w:val="30"/>
+        </w:rPr>
+      </w:pPr>
+      <w:r>
+        <w:rPr>
+          <w:rFonts w:ascii="Garamond" w:hAnsi="Garamond"/>
+          <w:color w:val="auto"/>
+          <w:sz w:val="30"/>
+          <w:szCs w:val="30"/>
+        </w:rPr>
+        <w:t>{% do profiles_links.add(“ “) -%}</w:t>
+      </w:r>
+    </w:p>
+    <w:p>
+      <w:pPr>
+        <w:pStyle w:val="Default"/>
+        <w:pBdr>
+          <w:bottom w:val="single" w:sz="6" w:space="1" w:color="000000"/>
+        </w:pBdr>
+        <w:rPr>
+          <w:rFonts w:ascii="Garamond" w:hAnsi="Garamond"/>
+          <w:color w:val="auto"/>
+          <w:sz w:val="30"/>
+          <w:szCs w:val="30"/>
+        </w:rPr>
+      </w:pPr>
+      <w:r>
+        <w:rPr>
+          <w:rFonts w:ascii="Garamond" w:hAnsi="Garamond"/>
+          <w:color w:val="auto"/>
+          <w:sz w:val="30"/>
+          <w:szCs w:val="30"/>
+        </w:rPr>
+        <w:t>{% endfor -%}</w:t>
+        <w:br/>
+        <w:t xml:space="preserve">hi@sheetsgiggles.com </w:t>
+      </w:r>
+      <w:r>
+        <w:rPr>
+          <w:rFonts w:ascii="Wingdings" w:hAnsi="Wingdings"/>
+          <w:color w:val="auto"/>
+          <w:sz w:val="30"/>
+          <w:szCs w:val="30"/>
+        </w:rPr>
+        <w:t></w:t>
+      </w:r>
+      <w:r>
+        <w:rPr>
+          <w:rFonts w:ascii="Garamond" w:hAnsi="Garamond"/>
+          <w:color w:val="auto"/>
+          <w:sz w:val="30"/>
+          <w:szCs w:val="30"/>
+        </w:rPr>
+        <w:t xml:space="preserve"> (555) 555-5555 </w:t>
+      </w:r>
+      <w:r>
+        <w:rPr>
+          <w:rFonts w:ascii="Wingdings" w:hAnsi="Wingdings"/>
+          <w:color w:val="auto"/>
+          <w:sz w:val="30"/>
+          <w:szCs w:val="30"/>
+        </w:rPr>
+        <w:t></w:t>
+      </w:r>
+      <w:r>
+        <w:rPr>
+          <w:rFonts w:ascii="Garamond" w:hAnsi="Garamond"/>
+          <w:color w:val="auto"/>
+          <w:sz w:val="30"/>
+          <w:szCs w:val="30"/>
+        </w:rPr>
+        <w:t xml:space="preserve"> Denver, CO </w:t>
+      </w:r>
+      <w:r>
+        <w:rPr>
+          <w:rFonts w:ascii="Wingdings" w:hAnsi="Wingdings"/>
+          <w:color w:val="auto"/>
+          <w:sz w:val="30"/>
+          <w:szCs w:val="30"/>
+        </w:rPr>
+        <w:t></w:t>
+      </w:r>
+      <w:r>
+        <w:rPr>
+          <w:rFonts w:ascii="Garamond" w:hAnsi="Garamond"/>
+          <w:color w:val="auto"/>
+          <w:sz w:val="30"/>
+          <w:szCs w:val="30"/>
+        </w:rPr>
+        <w:t xml:space="preserve"> </w:t>
+      </w:r>
+      <w:r>
+        <w:rPr>
+          <w:rFonts w:ascii="Garamond" w:hAnsi="Garamond"/>
+          <w:color w:val="auto"/>
+          <w:sz w:val="30"/>
+          <w:szCs w:val="30"/>
+        </w:rPr>
+        <w:t>{{r profiles_links }}</w:t>
+      </w:r>
+    </w:p>
+    <w:p>
+      <w:pPr>
+        <w:pStyle w:val="Default"/>
+        <w:spacing w:lineRule="auto" w:line="252"/>
+        <w:rPr>
+          <w:rFonts w:ascii="Garamond" w:hAnsi="Garamond"/>
+          <w:color w:val="auto"/>
+          <w:sz w:val="20"/>
+        </w:rPr>
+      </w:pPr>
+      <w:r>
+        <w:rPr>
+          <w:rFonts w:ascii="Garamond" w:hAnsi="Garamond"/>
+          <w:color w:val="auto"/>
+          <w:sz w:val="20"/>
+        </w:rPr>
+      </w:r>
+    </w:p>
+    <w:p>
+      <w:pPr>
+        <w:pStyle w:val="Default"/>
+        <w:pBdr>
+          <w:bottom w:val="single" w:sz="6" w:space="1" w:color="000000"/>
+        </w:pBdr>
         <w:spacing w:lineRule="auto" w:line="252"/>
         <w:rPr>
           <w:rFonts w:ascii="Garamond" w:hAnsi="Garamond"/>
@@ -354,7 +389,7 @@
         <w:pStyle w:val="Default"/>
         <w:numPr>
           <w:ilvl w:val="0"/>
-          <w:numId w:val="5"/>
+          <w:numId w:val="6"/>
         </w:numPr>
         <w:spacing w:lineRule="auto" w:line="252"/>
         <w:rPr>
@@ -406,7 +441,7 @@
         <w:pStyle w:val="Default"/>
         <w:numPr>
           <w:ilvl w:val="0"/>
-          <w:numId w:val="5"/>
+          <w:numId w:val="6"/>
         </w:numPr>
         <w:spacing w:lineRule="auto" w:line="252"/>
         <w:rPr>
@@ -427,7 +462,7 @@
         <w:pStyle w:val="Default"/>
         <w:numPr>
           <w:ilvl w:val="1"/>
-          <w:numId w:val="5"/>
+          <w:numId w:val="6"/>
         </w:numPr>
         <w:spacing w:lineRule="auto" w:line="252"/>
         <w:rPr>
@@ -448,7 +483,7 @@
         <w:pStyle w:val="Default"/>
         <w:numPr>
           <w:ilvl w:val="1"/>
-          <w:numId w:val="5"/>
+          <w:numId w:val="6"/>
         </w:numPr>
         <w:spacing w:lineRule="auto" w:line="252"/>
         <w:rPr>
@@ -462,6 +497,182 @@
           <w:bCs/>
         </w:rPr>
         <w:t xml:space="preserve">Sub-bullets are for more detail if needed, like key performance stats or a portfolio / website link. </w:t>
+      </w:r>
+    </w:p>
+    <w:p>
+      <w:pPr>
+        <w:pStyle w:val="Default"/>
+        <w:numPr>
+          <w:ilvl w:val="0"/>
+          <w:numId w:val="6"/>
+        </w:numPr>
+        <w:spacing w:lineRule="auto" w:line="252"/>
+        <w:rPr>
+          <w:rFonts w:ascii="Garamond" w:hAnsi="Garamond"/>
+          <w:bCs/>
+        </w:rPr>
+      </w:pPr>
+      <w:r>
+        <w:rPr>
+          <w:rFonts w:ascii="Garamond" w:hAnsi="Garamond"/>
+          <w:bCs/>
+        </w:rPr>
+        <w:t xml:space="preserve">Core responsibility #3. Pretend this is where they stop reading your resume. </w:t>
+      </w:r>
+      <w:r>
+        <w:rPr>
+          <w:rFonts w:ascii="Garamond" w:hAnsi="Garamond"/>
+          <w:b/>
+        </w:rPr>
+        <w:t>Whether Work or Education is your top section, the 1</w:t>
+      </w:r>
+      <w:r>
+        <w:rPr>
+          <w:rFonts w:ascii="Garamond" w:hAnsi="Garamond"/>
+          <w:b/>
+          <w:vertAlign w:val="superscript"/>
+        </w:rPr>
+        <w:t>st</w:t>
+      </w:r>
+      <w:r>
+        <w:rPr>
+          <w:rFonts w:ascii="Garamond" w:hAnsi="Garamond"/>
+          <w:b/>
+        </w:rPr>
+        <w:t xml:space="preserve"> thing they see </w:t>
+      </w:r>
+      <w:r>
+        <w:rPr>
+          <w:rFonts w:ascii="Garamond" w:hAnsi="Garamond"/>
+          <w:b/>
+          <w:u w:val="single"/>
+        </w:rPr>
+        <w:t>must</w:t>
+      </w:r>
+      <w:r>
+        <w:rPr>
+          <w:rFonts w:ascii="Garamond" w:hAnsi="Garamond"/>
+          <w:b/>
+        </w:rPr>
+        <w:t xml:space="preserve"> be your most impressive stuff, period. </w:t>
+      </w:r>
+      <w:r>
+        <w:rPr>
+          <w:rFonts w:ascii="Garamond" w:hAnsi="Garamond"/>
+          <w:bCs/>
+        </w:rPr>
+        <w:t>Hence, no summary.</w:t>
+      </w:r>
+    </w:p>
+    <w:p>
+      <w:pPr>
+        <w:pStyle w:val="Default"/>
+        <w:numPr>
+          <w:ilvl w:val="0"/>
+          <w:numId w:val="6"/>
+        </w:numPr>
+        <w:spacing w:lineRule="auto" w:line="252"/>
+        <w:rPr>
+          <w:rFonts w:ascii="Garamond" w:hAnsi="Garamond"/>
+          <w:b/>
+          <w:b/>
+          <w:bCs/>
+          <w:color w:val="auto"/>
+        </w:rPr>
+      </w:pPr>
+      <w:r>
+        <w:rPr>
+          <w:rFonts w:ascii="Garamond" w:hAnsi="Garamond"/>
+          <w:bCs/>
+        </w:rPr>
+        <w:t>Core responsibility #4. (Bullets #1 and #2 can be high-level descriptions of the company and/or your role.)</w:t>
+      </w:r>
+    </w:p>
+    <w:p>
+      <w:pPr>
+        <w:pStyle w:val="Default"/>
+        <w:spacing w:lineRule="auto" w:line="252"/>
+        <w:rPr>
+          <w:rFonts w:ascii="Garamond" w:hAnsi="Garamond"/>
+          <w:b/>
+          <w:b/>
+          <w:bCs/>
+          <w:color w:val="auto"/>
+        </w:rPr>
+      </w:pPr>
+      <w:r>
+        <w:rPr>
+          <w:rFonts w:ascii="Garamond" w:hAnsi="Garamond"/>
+          <w:b/>
+          <w:bCs/>
+          <w:color w:val="auto"/>
+        </w:rPr>
+        <w:t xml:space="preserve"> </w:t>
+      </w:r>
+    </w:p>
+    <w:p>
+      <w:pPr>
+        <w:pStyle w:val="Default"/>
+        <w:spacing w:lineRule="auto" w:line="252"/>
+        <w:rPr>
+          <w:rFonts w:ascii="Garamond" w:hAnsi="Garamond"/>
+          <w:b/>
+          <w:b/>
+          <w:bCs/>
+          <w:color w:val="auto"/>
+        </w:rPr>
+      </w:pPr>
+      <w:r>
+        <w:rPr>
+          <w:rFonts w:ascii="Garamond" w:hAnsi="Garamond"/>
+          <w:b/>
+          <w:bCs/>
+          <w:color w:val="auto"/>
+        </w:rPr>
+        <w:t>Company Name</w:t>
+        <w:tab/>
+        <w:tab/>
+        <w:tab/>
+        <w:tab/>
+        <w:tab/>
+        <w:tab/>
+        <w:tab/>
+        <w:tab/>
+        <w:tab/>
+        <w:t xml:space="preserve">   Month Year – Month Year</w:t>
+      </w:r>
+    </w:p>
+    <w:p>
+      <w:pPr>
+        <w:pStyle w:val="Default"/>
+        <w:spacing w:lineRule="auto" w:line="252"/>
+        <w:rPr>
+          <w:rFonts w:ascii="Garamond" w:hAnsi="Garamond"/>
+          <w:bCs/>
+          <w:i/>
+          <w:i/>
+          <w:color w:val="auto"/>
+        </w:rPr>
+      </w:pPr>
+      <w:r>
+        <w:rPr>
+          <w:rFonts w:ascii="Garamond" w:hAnsi="Garamond"/>
+          <w:bCs/>
+          <w:i/>
+          <w:color w:val="auto"/>
+        </w:rPr>
+        <w:t>Job Title</w:t>
+        <w:tab/>
+        <w:tab/>
+        <w:tab/>
+        <w:tab/>
+        <w:tab/>
+        <w:tab/>
+        <w:tab/>
+        <w:tab/>
+        <w:tab/>
+        <w:tab/>
+        <w:t xml:space="preserve">        City, ST (or just say Remote if remote)</w:t>
       </w:r>
     </w:p>
     <w:p>
@@ -475,58 +686,16 @@
         <w:rPr>
           <w:rFonts w:ascii="Garamond" w:hAnsi="Garamond"/>
           <w:bCs/>
-        </w:rPr>
-      </w:pPr>
-      <w:r>
-        <w:rPr>
-          <w:rFonts w:ascii="Garamond" w:hAnsi="Garamond"/>
-          <w:bCs/>
-        </w:rPr>
-        <w:t xml:space="preserve">Core responsibility #3. Pretend this is where they stop reading your resume. </w:t>
-      </w:r>
-      <w:r>
-        <w:rPr>
-          <w:rFonts w:ascii="Garamond" w:hAnsi="Garamond"/>
-          <w:b/>
-        </w:rPr>
-        <w:t>Whether Work or Education is your top section, the 1</w:t>
-      </w:r>
-      <w:r>
-        <w:rPr>
-          <w:rFonts w:ascii="Garamond" w:hAnsi="Garamond"/>
-          <w:b/>
-          <w:vertAlign w:val="superscript"/>
-        </w:rPr>
-        <w:t>st</w:t>
-      </w:r>
-      <w:r>
-        <w:rPr>
-          <w:rFonts w:ascii="Garamond" w:hAnsi="Garamond"/>
-          <w:b/>
-        </w:rPr>
-        <w:t xml:space="preserve"> thing they see </w:t>
-      </w:r>
-      <w:r>
-        <w:rPr>
-          <w:rFonts w:ascii="Garamond" w:hAnsi="Garamond"/>
-          <w:b/>
-          <w:u w:val="single"/>
-        </w:rPr>
-        <w:t>must</w:t>
-      </w:r>
-      <w:r>
-        <w:rPr>
-          <w:rFonts w:ascii="Garamond" w:hAnsi="Garamond"/>
-          <w:b/>
-        </w:rPr>
-        <w:t xml:space="preserve"> be your most impressive stuff, period. </w:t>
-      </w:r>
-      <w:r>
-        <w:rPr>
-          <w:rFonts w:ascii="Garamond" w:hAnsi="Garamond"/>
-          <w:bCs/>
-        </w:rPr>
-        <w:t>Hence, no summary.</w:t>
+          <w:color w:val="auto"/>
+        </w:rPr>
+      </w:pPr>
+      <w:r>
+        <w:rPr>
+          <w:rFonts w:ascii="Garamond" w:hAnsi="Garamond"/>
+          <w:bCs/>
+          <w:color w:val="auto"/>
+        </w:rPr>
+        <w:t>Core responsibility #1 / key results / high level summary.</w:t>
       </w:r>
     </w:p>
     <w:p>
@@ -539,51 +708,278 @@
         <w:spacing w:lineRule="auto" w:line="252"/>
         <w:rPr>
           <w:rFonts w:ascii="Garamond" w:hAnsi="Garamond"/>
-          <w:b/>
-          <w:b/>
-          <w:bCs/>
-          <w:color w:val="auto"/>
-        </w:rPr>
-      </w:pPr>
-      <w:r>
-        <w:rPr>
-          <w:rFonts w:ascii="Garamond" w:hAnsi="Garamond"/>
-          <w:bCs/>
-        </w:rPr>
-        <w:t>Core responsibility #4. (Bullets #1 and #2 can be high-level descriptions of the company and/or your role.)</w:t>
-      </w:r>
-    </w:p>
-    <w:p>
-      <w:pPr>
-        <w:pStyle w:val="Default"/>
-        <w:spacing w:lineRule="auto" w:line="252"/>
-        <w:rPr>
-          <w:rFonts w:ascii="Garamond" w:hAnsi="Garamond"/>
-          <w:b/>
-          <w:b/>
-          <w:bCs/>
-          <w:color w:val="auto"/>
-        </w:rPr>
-      </w:pPr>
-      <w:r>
-        <w:rPr>
-          <w:rFonts w:ascii="Garamond" w:hAnsi="Garamond"/>
-          <w:b/>
-          <w:bCs/>
-          <w:color w:val="auto"/>
-        </w:rPr>
+          <w:bCs/>
+          <w:color w:val="auto"/>
+        </w:rPr>
+      </w:pPr>
+      <w:r>
+        <w:rPr>
+          <w:rFonts w:ascii="Garamond" w:hAnsi="Garamond"/>
+          <w:bCs/>
+          <w:color w:val="auto"/>
+        </w:rPr>
+        <w:t>Core responsibility #2. As your most recent past experience, you can build out a few bullet points here.</w:t>
+      </w:r>
+    </w:p>
+    <w:p>
+      <w:pPr>
+        <w:pStyle w:val="Default"/>
+        <w:numPr>
+          <w:ilvl w:val="0"/>
+          <w:numId w:val="5"/>
+        </w:numPr>
+        <w:spacing w:lineRule="auto" w:line="252"/>
+        <w:rPr>
+          <w:rFonts w:ascii="Garamond" w:hAnsi="Garamond"/>
+          <w:bCs/>
+          <w:color w:val="auto"/>
+        </w:rPr>
+      </w:pPr>
+      <w:r>
+        <w:rPr>
+          <w:rFonts w:ascii="Garamond" w:hAnsi="Garamond"/>
+          <w:bCs/>
+          <w:color w:val="auto"/>
+        </w:rPr>
+        <w:t>Core responsibility #3. Don’t feel the need to write too much about jobs from over 5 years in the past.</w:t>
+      </w:r>
+    </w:p>
+    <w:p>
+      <w:pPr>
+        <w:pStyle w:val="Default"/>
+        <w:spacing w:lineRule="auto" w:line="252"/>
+        <w:rPr>
+          <w:rFonts w:ascii="Garamond" w:hAnsi="Garamond"/>
+          <w:bCs/>
+          <w:color w:val="auto"/>
+        </w:rPr>
+      </w:pPr>
+      <w:r>
+        <w:rPr>
+          <w:rFonts w:ascii="Garamond" w:hAnsi="Garamond"/>
+          <w:bCs/>
+          <w:color w:val="auto"/>
+        </w:rPr>
+      </w:r>
+    </w:p>
+    <w:p>
+      <w:pPr>
+        <w:pStyle w:val="Default"/>
+        <w:spacing w:lineRule="auto" w:line="252"/>
+        <w:rPr>
+          <w:rFonts w:ascii="Garamond" w:hAnsi="Garamond"/>
+          <w:b/>
+          <w:b/>
+          <w:bCs/>
+          <w:color w:val="auto"/>
+        </w:rPr>
+      </w:pPr>
+      <w:r>
+        <w:rPr>
+          <w:rFonts w:ascii="Garamond" w:hAnsi="Garamond"/>
+          <w:b/>
+          <w:bCs/>
+          <w:color w:val="auto"/>
+        </w:rPr>
+        <w:t>Company Name</w:t>
+        <w:tab/>
+        <w:tab/>
+        <w:tab/>
+        <w:tab/>
+        <w:tab/>
+        <w:tab/>
+        <w:tab/>
+        <w:tab/>
+        <w:tab/>
+        <w:t xml:space="preserve">   Month Year – Month Year</w:t>
+      </w:r>
+    </w:p>
+    <w:p>
+      <w:pPr>
+        <w:pStyle w:val="Default"/>
+        <w:spacing w:lineRule="auto" w:line="252"/>
+        <w:rPr>
+          <w:rFonts w:ascii="Garamond" w:hAnsi="Garamond"/>
+          <w:bCs/>
+          <w:i/>
+          <w:i/>
+          <w:color w:val="auto"/>
+        </w:rPr>
+      </w:pPr>
+      <w:r>
+        <w:rPr>
+          <w:rFonts w:ascii="Garamond" w:hAnsi="Garamond"/>
+          <w:bCs/>
+          <w:i/>
+          <w:color w:val="auto"/>
+        </w:rPr>
+        <w:t>Current Job Title | Month, Year – Present</w:t>
+        <w:tab/>
+        <w:tab/>
+        <w:tab/>
+        <w:tab/>
+        <w:tab/>
+        <w:tab/>
+        <w:tab/>
+        <w:tab/>
+        <w:t xml:space="preserve">     </w:t>
+        <w:tab/>
+        <w:t xml:space="preserve">       </w:t>
+        <w:tab/>
+        <w:t>City, ST</w:t>
+      </w:r>
+    </w:p>
+    <w:p>
+      <w:pPr>
+        <w:pStyle w:val="Default"/>
+        <w:numPr>
+          <w:ilvl w:val="0"/>
+          <w:numId w:val="5"/>
+        </w:numPr>
+        <w:spacing w:lineRule="auto" w:line="252"/>
+        <w:rPr>
+          <w:rFonts w:ascii="Garamond" w:hAnsi="Garamond"/>
+          <w:bCs/>
+          <w:color w:val="auto"/>
+        </w:rPr>
+      </w:pPr>
+      <w:r>
+        <w:rPr>
+          <w:rFonts w:ascii="Garamond" w:hAnsi="Garamond"/>
+          <w:bCs/>
+          <w:color w:val="auto"/>
+        </w:rPr>
+        <w:t>If you’ve been promoted / have held multiple titles at one company, put dates in italics next to each title like so.</w:t>
+      </w:r>
+    </w:p>
+    <w:p>
+      <w:pPr>
+        <w:pStyle w:val="Default"/>
+        <w:numPr>
+          <w:ilvl w:val="0"/>
+          <w:numId w:val="5"/>
+        </w:numPr>
+        <w:spacing w:lineRule="auto" w:line="252"/>
+        <w:rPr>
+          <w:rFonts w:ascii="Garamond" w:hAnsi="Garamond"/>
+          <w:bCs/>
+          <w:color w:val="auto"/>
+        </w:rPr>
+      </w:pPr>
+      <w:r>
+        <w:rPr>
+          <w:rFonts w:ascii="Garamond" w:hAnsi="Garamond"/>
+          <w:bCs/>
+          <w:color w:val="auto"/>
+        </w:rPr>
+        <w:t>Core responsibility #2. As the jobs get older in your timeline, they’re less relevant and need fewer bullet points.</w:t>
+      </w:r>
+    </w:p>
+    <w:p>
+      <w:pPr>
+        <w:pStyle w:val="Default"/>
+        <w:spacing w:lineRule="auto" w:line="252"/>
+        <w:rPr>
+          <w:rFonts w:ascii="Garamond" w:hAnsi="Garamond"/>
+          <w:bCs/>
+          <w:color w:val="auto"/>
+        </w:rPr>
+      </w:pPr>
+      <w:r>
+        <w:rPr>
+          <w:rFonts w:ascii="Garamond" w:hAnsi="Garamond"/>
+          <w:bCs/>
+          <w:color w:val="auto"/>
+        </w:rPr>
+      </w:r>
+    </w:p>
+    <w:p>
+      <w:pPr>
+        <w:pStyle w:val="Default"/>
+        <w:spacing w:lineRule="auto" w:line="252"/>
+        <w:rPr>
+          <w:rFonts w:ascii="Garamond" w:hAnsi="Garamond"/>
+          <w:color w:val="auto"/>
+        </w:rPr>
+      </w:pPr>
+      <w:r>
+        <w:rPr>
+          <w:rFonts w:ascii="Garamond" w:hAnsi="Garamond"/>
+          <w:i/>
+          <w:iCs/>
+          <w:color w:val="auto"/>
+        </w:rPr>
+        <w:t>Prior Job Title | Month, Year – Month, Year</w:t>
+        <w:tab/>
         <w:t xml:space="preserve"> </w:t>
-      </w:r>
-    </w:p>
-    <w:p>
-      <w:pPr>
-        <w:pStyle w:val="Default"/>
-        <w:spacing w:lineRule="auto" w:line="252"/>
-        <w:rPr>
-          <w:rFonts w:ascii="Garamond" w:hAnsi="Garamond"/>
-          <w:b/>
-          <w:b/>
-          <w:bCs/>
+        <w:tab/>
+        <w:tab/>
+        <w:tab/>
+        <w:tab/>
+        <w:tab/>
+        <w:tab/>
+        <w:tab/>
+        <w:t xml:space="preserve">      </w:t>
+      </w:r>
+    </w:p>
+    <w:p>
+      <w:pPr>
+        <w:pStyle w:val="Default"/>
+        <w:numPr>
+          <w:ilvl w:val="0"/>
+          <w:numId w:val="2"/>
+        </w:numPr>
+        <w:spacing w:lineRule="auto" w:line="252"/>
+        <w:rPr>
+          <w:rFonts w:ascii="Garamond" w:hAnsi="Garamond"/>
+          <w:bCs/>
+          <w:color w:val="auto"/>
+        </w:rPr>
+      </w:pPr>
+      <w:r>
+        <w:rPr>
+          <w:rFonts w:ascii="Garamond" w:hAnsi="Garamond"/>
+          <w:bCs/>
+          <w:color w:val="auto"/>
+        </w:rPr>
+        <w:t>“</w:t>
+      </w:r>
+      <w:r>
+        <w:rPr>
+          <w:rFonts w:ascii="Garamond" w:hAnsi="Garamond"/>
+          <w:bCs/>
+          <w:color w:val="auto"/>
+        </w:rPr>
+        <w:t>Prior to my promotion to [current title], I…” core responsibility #1</w:t>
+      </w:r>
+      <w:r>
+        <w:rPr>
+          <w:rFonts w:eastAsia="Times New Roman" w:ascii="Garamond" w:hAnsi="Garamond"/>
+          <w:shd w:fill="FFFFFF" w:val="clear"/>
+        </w:rPr>
+        <w:t>. Older job, less relevancy, 1 bullet is fine.</w:t>
+      </w:r>
+    </w:p>
+    <w:p>
+      <w:pPr>
+        <w:pStyle w:val="Normal"/>
+        <w:spacing w:lineRule="auto" w:line="252"/>
+        <w:rPr>
+          <w:rFonts w:ascii="Garamond" w:hAnsi="Garamond"/>
+        </w:rPr>
+      </w:pPr>
+      <w:r>
+        <w:rPr>
+          <w:rFonts w:ascii="Garamond" w:hAnsi="Garamond"/>
+        </w:rPr>
+      </w:r>
+    </w:p>
+    <w:p>
+      <w:pPr>
+        <w:pStyle w:val="Default"/>
+        <w:spacing w:lineRule="auto" w:line="252"/>
+        <w:rPr>
+          <w:rFonts w:ascii="Garamond" w:hAnsi="Garamond"/>
           <w:color w:val="auto"/>
         </w:rPr>
       </w:pPr>
@@ -597,6 +993,7 @@
         <w:t>Company Name</w:t>
         <w:tab/>
         <w:tab/>
+        <w:t xml:space="preserve"> </w:t>
         <w:tab/>
         <w:tab/>
         <w:tab/>
@@ -613,31 +1010,249 @@
         <w:spacing w:lineRule="auto" w:line="252"/>
         <w:rPr>
           <w:rFonts w:ascii="Garamond" w:hAnsi="Garamond"/>
-          <w:bCs/>
-          <w:i/>
-          <w:i/>
-          <w:color w:val="auto"/>
-        </w:rPr>
-      </w:pPr>
-      <w:r>
-        <w:rPr>
-          <w:rFonts w:ascii="Garamond" w:hAnsi="Garamond"/>
-          <w:bCs/>
-          <w:i/>
+          <w:color w:val="auto"/>
+        </w:rPr>
+      </w:pPr>
+      <w:r>
+        <w:rPr>
+          <w:rFonts w:ascii="Garamond" w:hAnsi="Garamond"/>
+          <w:i/>
+          <w:iCs/>
           <w:color w:val="auto"/>
         </w:rPr>
         <w:t>Job Title</w:t>
         <w:tab/>
         <w:tab/>
-        <w:tab/>
-        <w:tab/>
-        <w:tab/>
-        <w:tab/>
-        <w:tab/>
-        <w:tab/>
-        <w:tab/>
-        <w:tab/>
-        <w:t xml:space="preserve">        City, ST (or just say Remote if remote)</w:t>
+        <w:t xml:space="preserve"> </w:t>
+        <w:tab/>
+        <w:tab/>
+        <w:tab/>
+        <w:tab/>
+        <w:tab/>
+        <w:tab/>
+        <w:tab/>
+        <w:tab/>
+        <w:tab/>
+        <w:t xml:space="preserve">                                    City, ST </w:t>
+      </w:r>
+    </w:p>
+    <w:p>
+      <w:pPr>
+        <w:pStyle w:val="Default"/>
+        <w:numPr>
+          <w:ilvl w:val="0"/>
+          <w:numId w:val="5"/>
+        </w:numPr>
+        <w:spacing w:lineRule="auto" w:line="252"/>
+        <w:rPr>
+          <w:rFonts w:ascii="Garamond" w:hAnsi="Garamond"/>
+          <w:bCs/>
+          <w:color w:val="auto"/>
+        </w:rPr>
+      </w:pPr>
+      <w:r>
+        <w:rPr>
+          <w:rFonts w:ascii="Garamond" w:hAnsi="Garamond"/>
+          <w:bCs/>
+          <w:color w:val="auto"/>
+        </w:rPr>
+        <w:t>Core responsibility #1. Even older job. For past jobs with zero relevance, save space and skip any bullet points.</w:t>
+      </w:r>
+    </w:p>
+    <w:p>
+      <w:pPr>
+        <w:pStyle w:val="Default"/>
+        <w:spacing w:lineRule="auto" w:line="252"/>
+        <w:rPr>
+          <w:rFonts w:ascii="Garamond" w:hAnsi="Garamond"/>
+          <w:color w:val="auto"/>
+        </w:rPr>
+      </w:pPr>
+      <w:r>
+        <w:rPr>
+          <w:rFonts w:ascii="Garamond" w:hAnsi="Garamond"/>
+          <w:color w:val="auto"/>
+        </w:rPr>
+      </w:r>
+    </w:p>
+    <w:p>
+      <w:pPr>
+        <w:pStyle w:val="Default"/>
+        <w:pBdr>
+          <w:bottom w:val="single" w:sz="6" w:space="1" w:color="000000"/>
+        </w:pBdr>
+        <w:spacing w:lineRule="auto" w:line="252"/>
+        <w:rPr>
+          <w:rFonts w:ascii="Garamond" w:hAnsi="Garamond"/>
+          <w:color w:val="auto"/>
+        </w:rPr>
+      </w:pPr>
+      <w:r>
+        <w:rPr>
+          <w:rFonts w:ascii="Garamond" w:hAnsi="Garamond"/>
+          <w:b/>
+          <w:bCs/>
+          <w:color w:val="auto"/>
+        </w:rPr>
+        <w:t xml:space="preserve">EDUCATION </w:t>
+      </w:r>
+      <w:r>
+        <w:rPr>
+          <w:rFonts w:ascii="Garamond" w:hAnsi="Garamond"/>
+          <w:color w:val="auto"/>
+        </w:rPr>
+        <w:t>(for early-career candidates with less work experience, you can put this section first before WORK)</w:t>
+      </w:r>
+    </w:p>
+    <w:p>
+      <w:pPr>
+        <w:pStyle w:val="Default"/>
+        <w:tabs>
+          <w:tab w:val="clear" w:pos="720"/>
+          <w:tab w:val="left" w:pos="1660" w:leader="none"/>
+        </w:tabs>
+        <w:spacing w:lineRule="auto" w:line="252"/>
+        <w:rPr>
+          <w:rFonts w:ascii="Garamond" w:hAnsi="Garamond"/>
+          <w:b/>
+          <w:b/>
+          <w:bCs/>
+          <w:color w:val="auto"/>
+          <w:sz w:val="4"/>
+          <w:szCs w:val="4"/>
+        </w:rPr>
+      </w:pPr>
+      <w:r>
+        <w:rPr>
+          <w:rFonts w:ascii="Garamond" w:hAnsi="Garamond"/>
+          <w:b/>
+          <w:bCs/>
+          <w:color w:val="auto"/>
+          <w:sz w:val="4"/>
+          <w:szCs w:val="4"/>
+        </w:rPr>
+        <w:tab/>
+      </w:r>
+    </w:p>
+    <w:p>
+      <w:pPr>
+        <w:pStyle w:val="Default"/>
+        <w:spacing w:lineRule="auto" w:line="252"/>
+        <w:rPr>
+          <w:rFonts w:ascii="Garamond" w:hAnsi="Garamond"/>
+          <w:b/>
+          <w:b/>
+          <w:bCs/>
+          <w:color w:val="auto"/>
+        </w:rPr>
+      </w:pPr>
+      <w:r>
+        <w:rPr>
+          <w:rFonts w:ascii="Garamond" w:hAnsi="Garamond"/>
+          <w:b/>
+          <w:bCs/>
+          <w:color w:val="auto"/>
+        </w:rPr>
+        <w:t xml:space="preserve">University Name </w:t>
+        <w:tab/>
+        <w:tab/>
+        <w:tab/>
+        <w:tab/>
+        <w:tab/>
+        <w:t xml:space="preserve">                     </w:t>
+        <w:tab/>
+        <w:t xml:space="preserve">        </w:t>
+        <w:tab/>
+        <w:tab/>
+        <w:t xml:space="preserve">      Graduation Month, Year </w:t>
+      </w:r>
+    </w:p>
+    <w:p>
+      <w:pPr>
+        <w:pStyle w:val="Default"/>
+        <w:spacing w:lineRule="auto" w:line="252"/>
+        <w:rPr>
+          <w:rFonts w:ascii="Garamond" w:hAnsi="Garamond"/>
+          <w:i/>
+          <w:i/>
+          <w:iCs/>
+          <w:color w:val="auto"/>
+        </w:rPr>
+      </w:pPr>
+      <w:r>
+        <w:rPr>
+          <w:rFonts w:ascii="Garamond" w:hAnsi="Garamond"/>
+          <w:i/>
+          <w:iCs/>
+          <w:color w:val="auto"/>
+        </w:rPr>
+        <w:t>Degree (e.g., B.S.), Majors (e.g., Computer Science)</w:t>
+        <w:tab/>
+        <w:tab/>
+        <w:tab/>
+        <w:tab/>
+        <w:tab/>
+        <w:t xml:space="preserve">   </w:t>
+        <w:tab/>
+        <w:tab/>
+        <w:tab/>
+        <w:t xml:space="preserve">            City, ST</w:t>
+      </w:r>
+    </w:p>
+    <w:p>
+      <w:pPr>
+        <w:pStyle w:val="Default"/>
+        <w:numPr>
+          <w:ilvl w:val="0"/>
+          <w:numId w:val="3"/>
+        </w:numPr>
+        <w:spacing w:lineRule="auto" w:line="252"/>
+        <w:rPr>
+          <w:rFonts w:ascii="Garamond" w:hAnsi="Garamond"/>
+          <w:color w:val="auto"/>
+        </w:rPr>
+      </w:pPr>
+      <w:r>
+        <w:rPr>
+          <w:rFonts w:ascii="Garamond" w:hAnsi="Garamond"/>
+          <w:iCs/>
+          <w:color w:val="auto"/>
+        </w:rPr>
+        <w:t xml:space="preserve">List your honors like </w:t>
+      </w:r>
+      <w:r>
+        <w:rPr>
+          <w:rFonts w:ascii="Garamond" w:hAnsi="Garamond"/>
+          <w:i/>
+          <w:iCs/>
+          <w:color w:val="auto"/>
+        </w:rPr>
+        <w:t>summa cum laude</w:t>
+      </w:r>
+      <w:r>
+        <w:rPr>
+          <w:rFonts w:ascii="Garamond" w:hAnsi="Garamond"/>
+          <w:iCs/>
+          <w:color w:val="auto"/>
+        </w:rPr>
+        <w:t xml:space="preserve"> or Economics Honors Society; 3.X/4.0 GPA (list </w:t>
+      </w:r>
+      <w:r>
+        <w:rPr>
+          <w:rFonts w:ascii="Garamond" w:hAnsi="Garamond"/>
+          <w:iCs/>
+          <w:color w:val="auto"/>
+          <w:u w:val="single"/>
+        </w:rPr>
+        <w:t>only</w:t>
+      </w:r>
+      <w:r>
+        <w:rPr>
+          <w:rFonts w:ascii="Garamond" w:hAnsi="Garamond"/>
+          <w:iCs/>
+          <w:color w:val="auto"/>
+        </w:rPr>
+        <w:t xml:space="preserve"> if GPA is over 3.3)</w:t>
       </w:r>
     </w:p>
     <w:p>
@@ -650,378 +1265,15 @@
         <w:spacing w:lineRule="auto" w:line="252"/>
         <w:rPr>
           <w:rFonts w:ascii="Garamond" w:hAnsi="Garamond"/>
-          <w:bCs/>
-          <w:color w:val="auto"/>
-        </w:rPr>
-      </w:pPr>
-      <w:r>
-        <w:rPr>
-          <w:rFonts w:ascii="Garamond" w:hAnsi="Garamond"/>
-          <w:bCs/>
-          <w:color w:val="auto"/>
-        </w:rPr>
-        <w:t>Core responsibility #1 / key results / high level summary.</w:t>
-      </w:r>
-    </w:p>
-    <w:p>
-      <w:pPr>
-        <w:pStyle w:val="Default"/>
-        <w:numPr>
-          <w:ilvl w:val="0"/>
-          <w:numId w:val="4"/>
-        </w:numPr>
-        <w:spacing w:lineRule="auto" w:line="252"/>
-        <w:rPr>
-          <w:rFonts w:ascii="Garamond" w:hAnsi="Garamond"/>
-          <w:bCs/>
-          <w:color w:val="auto"/>
-        </w:rPr>
-      </w:pPr>
-      <w:r>
-        <w:rPr>
-          <w:rFonts w:ascii="Garamond" w:hAnsi="Garamond"/>
-          <w:bCs/>
-          <w:color w:val="auto"/>
-        </w:rPr>
-        <w:t>Core responsibility #2. As your most recent past experience, you can build out a few bullet points here.</w:t>
-      </w:r>
-    </w:p>
-    <w:p>
-      <w:pPr>
-        <w:pStyle w:val="Default"/>
-        <w:numPr>
-          <w:ilvl w:val="0"/>
-          <w:numId w:val="4"/>
-        </w:numPr>
-        <w:spacing w:lineRule="auto" w:line="252"/>
-        <w:rPr>
-          <w:rFonts w:ascii="Garamond" w:hAnsi="Garamond"/>
-          <w:bCs/>
-          <w:color w:val="auto"/>
-        </w:rPr>
-      </w:pPr>
-      <w:r>
-        <w:rPr>
-          <w:rFonts w:ascii="Garamond" w:hAnsi="Garamond"/>
-          <w:bCs/>
-          <w:color w:val="auto"/>
-        </w:rPr>
-        <w:t>Core responsibility #3. Don’t feel the need to write too much about jobs from over 5 years in the past.</w:t>
-      </w:r>
-    </w:p>
-    <w:p>
-      <w:pPr>
-        <w:pStyle w:val="Default"/>
-        <w:spacing w:lineRule="auto" w:line="252"/>
-        <w:rPr>
-          <w:rFonts w:ascii="Garamond" w:hAnsi="Garamond"/>
-          <w:bCs/>
-          <w:color w:val="auto"/>
-        </w:rPr>
-      </w:pPr>
-      <w:r>
-        <w:rPr>
-          <w:rFonts w:ascii="Garamond" w:hAnsi="Garamond"/>
-          <w:bCs/>
-          <w:color w:val="auto"/>
-        </w:rPr>
-      </w:r>
-    </w:p>
-    <w:p>
-      <w:pPr>
-        <w:pStyle w:val="Default"/>
-        <w:spacing w:lineRule="auto" w:line="252"/>
-        <w:rPr>
-          <w:rFonts w:ascii="Garamond" w:hAnsi="Garamond"/>
-          <w:b/>
-          <w:b/>
-          <w:bCs/>
-          <w:color w:val="auto"/>
-        </w:rPr>
-      </w:pPr>
-      <w:r>
-        <w:rPr>
-          <w:rFonts w:ascii="Garamond" w:hAnsi="Garamond"/>
-          <w:b/>
-          <w:bCs/>
-          <w:color w:val="auto"/>
-        </w:rPr>
-        <w:t>Company Name</w:t>
-        <w:tab/>
-        <w:tab/>
-        <w:tab/>
-        <w:tab/>
-        <w:tab/>
-        <w:tab/>
-        <w:tab/>
-        <w:tab/>
-        <w:tab/>
-        <w:t xml:space="preserve">   Month Year – Month Year</w:t>
-      </w:r>
-    </w:p>
-    <w:p>
-      <w:pPr>
-        <w:pStyle w:val="Default"/>
-        <w:spacing w:lineRule="auto" w:line="252"/>
-        <w:rPr>
-          <w:rFonts w:ascii="Garamond" w:hAnsi="Garamond"/>
-          <w:bCs/>
-          <w:i/>
-          <w:i/>
-          <w:color w:val="auto"/>
-        </w:rPr>
-      </w:pPr>
-      <w:r>
-        <w:rPr>
-          <w:rFonts w:ascii="Garamond" w:hAnsi="Garamond"/>
-          <w:bCs/>
-          <w:i/>
-          <w:color w:val="auto"/>
-        </w:rPr>
-        <w:t>Current Job Title | Month, Year – Present</w:t>
-        <w:tab/>
-        <w:tab/>
-        <w:tab/>
-        <w:tab/>
-        <w:tab/>
-        <w:tab/>
-        <w:tab/>
-        <w:tab/>
-        <w:t xml:space="preserve">     </w:t>
-        <w:tab/>
-        <w:t xml:space="preserve">       </w:t>
-        <w:tab/>
-        <w:t>City, ST</w:t>
-      </w:r>
-    </w:p>
-    <w:p>
-      <w:pPr>
-        <w:pStyle w:val="Default"/>
-        <w:numPr>
-          <w:ilvl w:val="0"/>
-          <w:numId w:val="4"/>
-        </w:numPr>
-        <w:spacing w:lineRule="auto" w:line="252"/>
-        <w:rPr>
-          <w:rFonts w:ascii="Garamond" w:hAnsi="Garamond"/>
-          <w:bCs/>
-          <w:color w:val="auto"/>
-        </w:rPr>
-      </w:pPr>
-      <w:r>
-        <w:rPr>
-          <w:rFonts w:ascii="Garamond" w:hAnsi="Garamond"/>
-          <w:bCs/>
-          <w:color w:val="auto"/>
-        </w:rPr>
-        <w:t>If you’ve been promoted / have held multiple titles at one company, put dates in italics next to each title like so.</w:t>
-      </w:r>
-    </w:p>
-    <w:p>
-      <w:pPr>
-        <w:pStyle w:val="Default"/>
-        <w:numPr>
-          <w:ilvl w:val="0"/>
-          <w:numId w:val="4"/>
-        </w:numPr>
-        <w:spacing w:lineRule="auto" w:line="252"/>
-        <w:rPr>
-          <w:rFonts w:ascii="Garamond" w:hAnsi="Garamond"/>
-          <w:bCs/>
-          <w:color w:val="auto"/>
-        </w:rPr>
-      </w:pPr>
-      <w:r>
-        <w:rPr>
-          <w:rFonts w:ascii="Garamond" w:hAnsi="Garamond"/>
-          <w:bCs/>
-          <w:color w:val="auto"/>
-        </w:rPr>
-        <w:t>Core responsibility #2. As the jobs get older in your timeline, they’re less relevant and need fewer bullet points.</w:t>
-      </w:r>
-    </w:p>
-    <w:p>
-      <w:pPr>
-        <w:pStyle w:val="Default"/>
-        <w:spacing w:lineRule="auto" w:line="252"/>
-        <w:rPr>
-          <w:rFonts w:ascii="Garamond" w:hAnsi="Garamond"/>
-          <w:bCs/>
-          <w:color w:val="auto"/>
-        </w:rPr>
-      </w:pPr>
-      <w:r>
-        <w:rPr>
-          <w:rFonts w:ascii="Garamond" w:hAnsi="Garamond"/>
-          <w:bCs/>
-          <w:color w:val="auto"/>
-        </w:rPr>
-      </w:r>
-    </w:p>
-    <w:p>
-      <w:pPr>
-        <w:pStyle w:val="Default"/>
-        <w:spacing w:lineRule="auto" w:line="252"/>
-        <w:rPr>
-          <w:rFonts w:ascii="Garamond" w:hAnsi="Garamond"/>
-          <w:color w:val="auto"/>
-        </w:rPr>
-      </w:pPr>
-      <w:r>
-        <w:rPr>
-          <w:rFonts w:ascii="Garamond" w:hAnsi="Garamond"/>
-          <w:i/>
-          <w:iCs/>
-          <w:color w:val="auto"/>
-        </w:rPr>
-        <w:t>Prior Job Title | Month, Year – Month, Year</w:t>
-        <w:tab/>
-        <w:t xml:space="preserve"> </w:t>
-        <w:tab/>
-        <w:tab/>
-        <w:tab/>
-        <w:tab/>
-        <w:tab/>
-        <w:tab/>
-        <w:tab/>
-        <w:t xml:space="preserve">      </w:t>
-      </w:r>
-    </w:p>
-    <w:p>
-      <w:pPr>
-        <w:pStyle w:val="Default"/>
-        <w:numPr>
-          <w:ilvl w:val="0"/>
-          <w:numId w:val="1"/>
-        </w:numPr>
-        <w:spacing w:lineRule="auto" w:line="252"/>
-        <w:rPr>
-          <w:rFonts w:ascii="Garamond" w:hAnsi="Garamond"/>
-          <w:bCs/>
-          <w:color w:val="auto"/>
-        </w:rPr>
-      </w:pPr>
-      <w:r>
-        <w:rPr>
-          <w:rFonts w:ascii="Garamond" w:hAnsi="Garamond"/>
-          <w:bCs/>
-          <w:color w:val="auto"/>
-        </w:rPr>
-        <w:t>“</w:t>
-      </w:r>
-      <w:r>
-        <w:rPr>
-          <w:rFonts w:ascii="Garamond" w:hAnsi="Garamond"/>
-          <w:bCs/>
-          <w:color w:val="auto"/>
-        </w:rPr>
-        <w:t>Prior to my promotion to [current title], I…” core responsibility #1</w:t>
-      </w:r>
-      <w:r>
-        <w:rPr>
-          <w:rFonts w:eastAsia="Times New Roman" w:ascii="Garamond" w:hAnsi="Garamond"/>
-          <w:shd w:fill="FFFFFF" w:val="clear"/>
-        </w:rPr>
-        <w:t>. Older job, less relevancy, 1 bullet is fine.</w:t>
-      </w:r>
-    </w:p>
-    <w:p>
-      <w:pPr>
-        <w:pStyle w:val="Normal"/>
-        <w:spacing w:lineRule="auto" w:line="252"/>
-        <w:rPr>
-          <w:rFonts w:ascii="Garamond" w:hAnsi="Garamond"/>
-        </w:rPr>
-      </w:pPr>
-      <w:r>
-        <w:rPr>
-          <w:rFonts w:ascii="Garamond" w:hAnsi="Garamond"/>
-        </w:rPr>
-      </w:r>
-    </w:p>
-    <w:p>
-      <w:pPr>
-        <w:pStyle w:val="Default"/>
-        <w:spacing w:lineRule="auto" w:line="252"/>
-        <w:rPr>
-          <w:rFonts w:ascii="Garamond" w:hAnsi="Garamond"/>
-          <w:color w:val="auto"/>
-        </w:rPr>
-      </w:pPr>
-      <w:r>
-        <w:rPr>
-          <w:rFonts w:ascii="Garamond" w:hAnsi="Garamond"/>
-          <w:b/>
-          <w:bCs/>
-          <w:color w:val="auto"/>
-        </w:rPr>
-        <w:t>Company Name</w:t>
-        <w:tab/>
-        <w:tab/>
-        <w:t xml:space="preserve"> </w:t>
-        <w:tab/>
-        <w:tab/>
-        <w:tab/>
-        <w:tab/>
-        <w:tab/>
-        <w:tab/>
-        <w:tab/>
-        <w:t xml:space="preserve">   Month Year – Month Year</w:t>
-      </w:r>
-    </w:p>
-    <w:p>
-      <w:pPr>
-        <w:pStyle w:val="Default"/>
-        <w:spacing w:lineRule="auto" w:line="252"/>
-        <w:rPr>
-          <w:rFonts w:ascii="Garamond" w:hAnsi="Garamond"/>
-          <w:color w:val="auto"/>
-        </w:rPr>
-      </w:pPr>
-      <w:r>
-        <w:rPr>
-          <w:rFonts w:ascii="Garamond" w:hAnsi="Garamond"/>
-          <w:i/>
-          <w:iCs/>
-          <w:color w:val="auto"/>
-        </w:rPr>
-        <w:t>Job Title</w:t>
-        <w:tab/>
-        <w:tab/>
-        <w:t xml:space="preserve"> </w:t>
-        <w:tab/>
-        <w:tab/>
-        <w:tab/>
-        <w:tab/>
-        <w:tab/>
-        <w:tab/>
-        <w:tab/>
-        <w:tab/>
-        <w:tab/>
-        <w:t xml:space="preserve">                                    City, ST </w:t>
-      </w:r>
-    </w:p>
-    <w:p>
-      <w:pPr>
-        <w:pStyle w:val="Default"/>
-        <w:numPr>
-          <w:ilvl w:val="0"/>
-          <w:numId w:val="4"/>
-        </w:numPr>
-        <w:spacing w:lineRule="auto" w:line="252"/>
-        <w:rPr>
-          <w:rFonts w:ascii="Garamond" w:hAnsi="Garamond"/>
-          <w:bCs/>
-          <w:color w:val="auto"/>
-        </w:rPr>
-      </w:pPr>
-      <w:r>
-        <w:rPr>
-          <w:rFonts w:ascii="Garamond" w:hAnsi="Garamond"/>
-          <w:bCs/>
-          <w:color w:val="auto"/>
-        </w:rPr>
-        <w:t>Core responsibility #1. Even older job. For past jobs with zero relevance, save space and skip any bullet points.</w:t>
+          <w:color w:val="auto"/>
+        </w:rPr>
+      </w:pPr>
+      <w:r>
+        <w:rPr>
+          <w:rFonts w:ascii="Garamond" w:hAnsi="Garamond"/>
+          <w:color w:val="auto"/>
+        </w:rPr>
+        <w:t>Any other fun respectable stuff like varsity sports, fraternity/sorority, study abroad, or other tidbits.</w:t>
       </w:r>
     </w:p>
     <w:p>
@@ -1049,175 +1301,42 @@
         <w:spacing w:lineRule="auto" w:line="252"/>
         <w:rPr>
           <w:rFonts w:ascii="Garamond" w:hAnsi="Garamond"/>
-          <w:color w:val="auto"/>
-        </w:rPr>
-      </w:pPr>
-      <w:r>
-        <w:rPr>
-          <w:rFonts w:ascii="Garamond" w:hAnsi="Garamond"/>
-          <w:b/>
-          <w:bCs/>
-          <w:color w:val="auto"/>
-        </w:rPr>
-        <w:t xml:space="preserve">EDUCATION </w:t>
-      </w:r>
-      <w:r>
-        <w:rPr>
-          <w:rFonts w:ascii="Garamond" w:hAnsi="Garamond"/>
-          <w:color w:val="auto"/>
-        </w:rPr>
-        <w:t>(for early-career candidates with less work experience, you can put this section first before WORK)</w:t>
-      </w:r>
-    </w:p>
-    <w:p>
-      <w:pPr>
-        <w:pStyle w:val="Default"/>
-        <w:tabs>
-          <w:tab w:val="clear" w:pos="720"/>
-          <w:tab w:val="left" w:pos="1660" w:leader="none"/>
-        </w:tabs>
-        <w:spacing w:lineRule="auto" w:line="252"/>
-        <w:rPr>
-          <w:rFonts w:ascii="Garamond" w:hAnsi="Garamond"/>
-          <w:b/>
-          <w:b/>
-          <w:bCs/>
+          <w:b/>
+          <w:b/>
+          <w:bCs/>
+          <w:color w:val="auto"/>
+        </w:rPr>
+      </w:pPr>
+      <w:r>
+        <w:rPr>
+          <w:rFonts w:ascii="Garamond" w:hAnsi="Garamond"/>
+          <w:b/>
+          <w:bCs/>
+          <w:color w:val="auto"/>
+        </w:rPr>
+        <w:t>CERTIFICATIONS, SKILLS &amp; INTERESTS</w:t>
+      </w:r>
+    </w:p>
+    <w:p>
+      <w:pPr>
+        <w:pStyle w:val="Default"/>
+        <w:spacing w:lineRule="auto" w:line="252"/>
+        <w:rPr>
+          <w:rFonts w:ascii="Garamond" w:hAnsi="Garamond"/>
           <w:color w:val="auto"/>
           <w:sz w:val="4"/>
           <w:szCs w:val="4"/>
-        </w:rPr>
-      </w:pPr>
-      <w:r>
-        <w:rPr>
-          <w:rFonts w:ascii="Garamond" w:hAnsi="Garamond"/>
-          <w:b/>
-          <w:bCs/>
+          <w:u w:val="single"/>
+        </w:rPr>
+      </w:pPr>
+      <w:r>
+        <w:rPr>
+          <w:rFonts w:ascii="Garamond" w:hAnsi="Garamond"/>
           <w:color w:val="auto"/>
           <w:sz w:val="4"/>
           <w:szCs w:val="4"/>
-        </w:rPr>
-        <w:tab/>
-      </w:r>
-    </w:p>
-    <w:p>
-      <w:pPr>
-        <w:pStyle w:val="Default"/>
-        <w:spacing w:lineRule="auto" w:line="252"/>
-        <w:rPr>
-          <w:rFonts w:ascii="Garamond" w:hAnsi="Garamond"/>
-          <w:b/>
-          <w:b/>
-          <w:bCs/>
-          <w:color w:val="auto"/>
-        </w:rPr>
-      </w:pPr>
-      <w:r>
-        <w:rPr>
-          <w:rFonts w:ascii="Garamond" w:hAnsi="Garamond"/>
-          <w:b/>
-          <w:bCs/>
-          <w:color w:val="auto"/>
-        </w:rPr>
-        <w:t xml:space="preserve">University Name </w:t>
-        <w:tab/>
-        <w:tab/>
-        <w:tab/>
-        <w:tab/>
-        <w:tab/>
-        <w:t xml:space="preserve">                     </w:t>
-        <w:tab/>
-        <w:t xml:space="preserve">        </w:t>
-        <w:tab/>
-        <w:tab/>
-        <w:t xml:space="preserve">      Graduation Month, Year </w:t>
-      </w:r>
-    </w:p>
-    <w:p>
-      <w:pPr>
-        <w:pStyle w:val="Default"/>
-        <w:spacing w:lineRule="auto" w:line="252"/>
-        <w:rPr>
-          <w:rFonts w:ascii="Garamond" w:hAnsi="Garamond"/>
-          <w:i/>
-          <w:i/>
-          <w:iCs/>
-          <w:color w:val="auto"/>
-        </w:rPr>
-      </w:pPr>
-      <w:r>
-        <w:rPr>
-          <w:rFonts w:ascii="Garamond" w:hAnsi="Garamond"/>
-          <w:i/>
-          <w:iCs/>
-          <w:color w:val="auto"/>
-        </w:rPr>
-        <w:t>Degree (e.g., B.S.), Majors (e.g., Computer Science)</w:t>
-        <w:tab/>
-        <w:tab/>
-        <w:tab/>
-        <w:tab/>
-        <w:tab/>
-        <w:t xml:space="preserve">   </w:t>
-        <w:tab/>
-        <w:tab/>
-        <w:tab/>
-        <w:t xml:space="preserve">            City, ST</w:t>
-      </w:r>
-    </w:p>
-    <w:p>
-      <w:pPr>
-        <w:pStyle w:val="Default"/>
-        <w:numPr>
-          <w:ilvl w:val="0"/>
-          <w:numId w:val="2"/>
-        </w:numPr>
-        <w:spacing w:lineRule="auto" w:line="252"/>
-        <w:rPr>
-          <w:rFonts w:ascii="Garamond" w:hAnsi="Garamond"/>
-          <w:color w:val="auto"/>
-        </w:rPr>
-      </w:pPr>
-      <w:r>
-        <w:rPr>
-          <w:rFonts w:ascii="Garamond" w:hAnsi="Garamond"/>
-          <w:iCs/>
-          <w:color w:val="auto"/>
-        </w:rPr>
-        <w:t xml:space="preserve">List your honors like </w:t>
-      </w:r>
-      <w:r>
-        <w:rPr>
-          <w:rFonts w:ascii="Garamond" w:hAnsi="Garamond"/>
-          <w:i/>
-          <w:iCs/>
-          <w:color w:val="auto"/>
-        </w:rPr>
-        <w:t>summa cum laude</w:t>
-      </w:r>
-      <w:r>
-        <w:rPr>
-          <w:rFonts w:ascii="Garamond" w:hAnsi="Garamond"/>
-          <w:iCs/>
-          <w:color w:val="auto"/>
-        </w:rPr>
-        <w:t xml:space="preserve"> or Economics Honors Society; 3.X/4.0 GPA (list </w:t>
-      </w:r>
-      <w:r>
-        <w:rPr>
-          <w:rFonts w:ascii="Garamond" w:hAnsi="Garamond"/>
-          <w:iCs/>
-          <w:color w:val="auto"/>
           <w:u w:val="single"/>
         </w:rPr>
-        <w:t>only</w:t>
-      </w:r>
-      <w:r>
-        <w:rPr>
-          <w:rFonts w:ascii="Garamond" w:hAnsi="Garamond"/>
-          <w:iCs/>
-          <w:color w:val="auto"/>
-        </w:rPr>
-        <w:t xml:space="preserve"> if GPA is over 3.3)</w:t>
       </w:r>
     </w:p>
     <w:p>
@@ -1227,81 +1346,43 @@
           <w:ilvl w:val="0"/>
           <w:numId w:val="3"/>
         </w:numPr>
-        <w:spacing w:lineRule="auto" w:line="252"/>
-        <w:rPr>
-          <w:rFonts w:ascii="Garamond" w:hAnsi="Garamond"/>
-          <w:color w:val="auto"/>
-        </w:rPr>
-      </w:pPr>
-      <w:r>
-        <w:rPr>
-          <w:rFonts w:ascii="Garamond" w:hAnsi="Garamond"/>
-          <w:color w:val="auto"/>
-        </w:rPr>
-        <w:t>Any other fun respectable stuff like varsity sports, fraternity/sorority, study abroad, or other tidbits.</w:t>
-      </w:r>
-    </w:p>
-    <w:p>
-      <w:pPr>
-        <w:pStyle w:val="Default"/>
-        <w:spacing w:lineRule="auto" w:line="252"/>
-        <w:rPr>
-          <w:rFonts w:ascii="Garamond" w:hAnsi="Garamond"/>
-          <w:color w:val="auto"/>
-        </w:rPr>
-      </w:pPr>
-      <w:r>
-        <w:rPr>
-          <w:rFonts w:ascii="Garamond" w:hAnsi="Garamond"/>
-          <w:color w:val="auto"/>
-        </w:rPr>
-      </w:r>
-    </w:p>
-    <w:p>
-      <w:pPr>
-        <w:pStyle w:val="Default"/>
-        <w:pBdr>
-          <w:bottom w:val="single" w:sz="6" w:space="1" w:color="000000"/>
-        </w:pBdr>
-        <w:spacing w:lineRule="auto" w:line="252"/>
-        <w:rPr>
-          <w:rFonts w:ascii="Garamond" w:hAnsi="Garamond"/>
-          <w:b/>
-          <w:b/>
-          <w:bCs/>
-          <w:color w:val="auto"/>
-        </w:rPr>
-      </w:pPr>
-      <w:r>
-        <w:rPr>
-          <w:rFonts w:ascii="Garamond" w:hAnsi="Garamond"/>
-          <w:b/>
-          <w:bCs/>
-          <w:color w:val="auto"/>
-        </w:rPr>
-        <w:t>CERTIFICATIONS, SKILLS &amp; INTERESTS</w:t>
-      </w:r>
-    </w:p>
-    <w:p>
-      <w:pPr>
-        <w:pStyle w:val="Default"/>
-        <w:spacing w:lineRule="auto" w:line="252"/>
-        <w:rPr>
-          <w:rFonts w:ascii="Garamond" w:hAnsi="Garamond"/>
-          <w:color w:val="auto"/>
-          <w:sz w:val="4"/>
-          <w:szCs w:val="4"/>
-          <w:u w:val="single"/>
-        </w:rPr>
-      </w:pPr>
-      <w:r>
-        <w:rPr>
-          <w:rFonts w:ascii="Garamond" w:hAnsi="Garamond"/>
-          <w:color w:val="auto"/>
-          <w:sz w:val="4"/>
-          <w:szCs w:val="4"/>
-          <w:u w:val="single"/>
-        </w:rPr>
+        <w:spacing w:lineRule="auto" w:line="252" w:before="0" w:after="3"/>
+        <w:rPr>
+          <w:rFonts w:ascii="Garamond" w:hAnsi="Garamond"/>
+          <w:color w:val="auto"/>
+        </w:rPr>
+      </w:pPr>
+      <w:r>
+        <w:rPr>
+          <w:rFonts w:ascii="Garamond" w:hAnsi="Garamond"/>
+          <w:b/>
+          <w:bCs/>
+          <w:color w:val="auto"/>
+        </w:rPr>
+        <w:t xml:space="preserve">Certifications: </w:t>
+      </w:r>
+      <w:r>
+        <w:rPr>
+          <w:rFonts w:ascii="Garamond" w:hAnsi="Garamond"/>
+          <w:color w:val="auto"/>
+        </w:rPr>
+        <w:t>If you have relevant ones; otherwise delete this bullet point + “</w:t>
+      </w:r>
+      <w:r>
+        <w:rPr>
+          <w:rFonts w:ascii="Garamond" w:hAnsi="Garamond"/>
+          <w:b/>
+          <w:bCs/>
+          <w:color w:val="auto"/>
+        </w:rPr>
+        <w:t>CERTIFICATIONS</w:t>
+      </w:r>
+      <w:r>
+        <w:rPr>
+          <w:rFonts w:ascii="Garamond" w:hAnsi="Garamond"/>
+          <w:color w:val="auto"/>
+        </w:rPr>
+        <w:t>” above</w:t>
       </w:r>
     </w:p>
     <w:p>
@@ -1309,7 +1390,7 @@
         <w:pStyle w:val="Default"/>
         <w:numPr>
           <w:ilvl w:val="0"/>
-          <w:numId w:val="2"/>
+          <w:numId w:val="3"/>
         </w:numPr>
         <w:spacing w:lineRule="auto" w:line="252" w:before="0" w:after="3"/>
         <w:rPr>
@@ -1324,30 +1405,48 @@
           <w:bCs/>
           <w:color w:val="auto"/>
         </w:rPr>
-        <w:t xml:space="preserve">Certifications: </w:t>
-      </w:r>
-      <w:r>
-        <w:rPr>
-          <w:rFonts w:ascii="Garamond" w:hAnsi="Garamond"/>
-          <w:color w:val="auto"/>
-        </w:rPr>
-        <w:t>If you have relevant ones; otherwise delete this bullet point + “</w:t>
-      </w:r>
-      <w:r>
-        <w:rPr>
-          <w:rFonts w:ascii="Garamond" w:hAnsi="Garamond"/>
-          <w:b/>
-          <w:bCs/>
-          <w:color w:val="auto"/>
-        </w:rPr>
-        <w:t>CERTIFICATIONS</w:t>
-      </w:r>
-      <w:r>
-        <w:rPr>
-          <w:rFonts w:ascii="Garamond" w:hAnsi="Garamond"/>
-          <w:color w:val="auto"/>
-        </w:rPr>
-        <w:t>” above</w:t>
+        <w:t xml:space="preserve">Skills </w:t>
+      </w:r>
+      <w:r>
+        <w:rPr>
+          <w:rFonts w:ascii="Garamond" w:hAnsi="Garamond"/>
+          <w:bCs/>
+          <w:i/>
+          <w:color w:val="auto"/>
+        </w:rPr>
+        <w:t>(plug in your own)</w:t>
+      </w:r>
+      <w:r>
+        <w:rPr>
+          <w:rFonts w:ascii="Garamond" w:hAnsi="Garamond"/>
+          <w:b/>
+          <w:bCs/>
+          <w:color w:val="auto"/>
+        </w:rPr>
+        <w:t xml:space="preserve">: </w:t>
+      </w:r>
+      <w:r>
+        <w:rPr>
+          <w:rFonts w:ascii="Garamond" w:hAnsi="Garamond"/>
+          <w:bCs/>
+          <w:color w:val="auto"/>
+        </w:rPr>
+        <w:t xml:space="preserve">Strategic planning; recruiting; PnL modeling; inventory forecasting; </w:t>
+      </w:r>
+      <w:r>
+        <w:rPr>
+          <w:rFonts w:ascii="Garamond" w:hAnsi="Garamond"/>
+          <w:bCs/>
+        </w:rPr>
+        <w:t>brand identity maps; negotiations</w:t>
+      </w:r>
+      <w:r>
+        <w:rPr>
+          <w:rFonts w:ascii="Garamond" w:hAnsi="Garamond"/>
+          <w:bCs/>
+          <w:color w:val="auto"/>
+        </w:rPr>
+        <w:t>; Amazon marketing; DTC acquisition &amp; retention marketing; copywriting; logistics; crowdfunding</w:t>
       </w:r>
     </w:p>
     <w:p>
@@ -1355,71 +1454,7 @@
         <w:pStyle w:val="Default"/>
         <w:numPr>
           <w:ilvl w:val="0"/>
-          <w:numId w:val="2"/>
-        </w:numPr>
-        <w:spacing w:lineRule="auto" w:line="252" w:before="0" w:after="3"/>
-        <w:rPr>
-          <w:rFonts w:ascii="Garamond" w:hAnsi="Garamond"/>
-          <w:color w:val="auto"/>
-        </w:rPr>
-      </w:pPr>
-      <w:r>
-        <w:rPr>
-          <w:rFonts w:ascii="Garamond" w:hAnsi="Garamond"/>
-          <w:b/>
-          <w:bCs/>
-          <w:color w:val="auto"/>
-        </w:rPr>
-        <w:t xml:space="preserve">Skills </w:t>
-      </w:r>
-      <w:r>
-        <w:rPr>
-          <w:rFonts w:ascii="Garamond" w:hAnsi="Garamond"/>
-          <w:bCs/>
-          <w:i/>
-          <w:color w:val="auto"/>
-        </w:rPr>
-        <w:t>(plug in your own)</w:t>
-      </w:r>
-      <w:r>
-        <w:rPr>
-          <w:rFonts w:ascii="Garamond" w:hAnsi="Garamond"/>
-          <w:b/>
-          <w:bCs/>
-          <w:color w:val="auto"/>
-        </w:rPr>
-        <w:t xml:space="preserve">: </w:t>
-      </w:r>
-      <w:r>
-        <w:rPr>
-          <w:rFonts w:ascii="Garamond" w:hAnsi="Garamond"/>
-          <w:bCs/>
-          <w:color w:val="auto"/>
-        </w:rPr>
-        <w:t xml:space="preserve">Strategic planning; recruiting; PnL modeling; inventory forecasting; </w:t>
-      </w:r>
-      <w:r>
-        <w:rPr>
-          <w:rFonts w:ascii="Garamond" w:hAnsi="Garamond"/>
-          <w:bCs/>
-        </w:rPr>
-        <w:t>brand identity maps; negotiations</w:t>
-      </w:r>
-      <w:r>
-        <w:rPr>
-          <w:rFonts w:ascii="Garamond" w:hAnsi="Garamond"/>
-          <w:bCs/>
-          <w:color w:val="auto"/>
-        </w:rPr>
-        <w:t>; Amazon marketing; DTC acquisition &amp; retention marketing; copywriting; logistics; crowdfunding</w:t>
-      </w:r>
-    </w:p>
-    <w:p>
-      <w:pPr>
-        <w:pStyle w:val="Default"/>
-        <w:numPr>
-          <w:ilvl w:val="0"/>
-          <w:numId w:val="2"/>
+          <w:numId w:val="3"/>
         </w:numPr>
         <w:spacing w:lineRule="auto" w:line="252"/>
         <w:rPr>
@@ -1736,138 +1771,120 @@
   <w:abstractNum w:abstractNumId="1">
     <w:lvl w:ilvl="0">
       <w:start w:val="1"/>
-      <w:numFmt w:val="bullet"/>
-      <w:lvlText w:val=""/>
-      <w:lvlJc w:val="left"/>
-      <w:pPr>
-        <w:tabs>
-          <w:tab w:val="num" w:pos="0"/>
-        </w:tabs>
-        <w:ind w:left="360" w:hanging="360"/>
-      </w:pPr>
-      <w:rPr>
-        <w:rFonts w:ascii="Wingdings" w:hAnsi="Wingdings" w:cs="Wingdings" w:hint="default"/>
-      </w:rPr>
+      <w:numFmt w:val="none"/>
+      <w:suff w:val="nothing"/>
+      <w:lvlText w:val=""/>
+      <w:lvlJc w:val="left"/>
+      <w:pPr>
+        <w:tabs>
+          <w:tab w:val="num" w:pos="0"/>
+        </w:tabs>
+        <w:ind w:left="0" w:hanging="0"/>
+      </w:pPr>
     </w:lvl>
     <w:lvl w:ilvl="1">
       <w:start w:val="1"/>
-      <w:numFmt w:val="bullet"/>
-      <w:lvlText w:val="o"/>
-      <w:lvlJc w:val="left"/>
-      <w:pPr>
-        <w:tabs>
-          <w:tab w:val="num" w:pos="0"/>
-        </w:tabs>
-        <w:ind w:left="1080" w:hanging="360"/>
-      </w:pPr>
-      <w:rPr>
-        <w:rFonts w:ascii="Courier New" w:hAnsi="Courier New" w:cs="Courier New" w:hint="default"/>
-      </w:rPr>
+      <w:numFmt w:val="none"/>
+      <w:suff w:val="nothing"/>
+      <w:lvlText w:val=""/>
+      <w:lvlJc w:val="left"/>
+      <w:pPr>
+        <w:tabs>
+          <w:tab w:val="num" w:pos="0"/>
+        </w:tabs>
+        <w:ind w:left="0" w:hanging="0"/>
+      </w:pPr>
     </w:lvl>
     <w:lvl w:ilvl="2">
       <w:start w:val="1"/>
-      <w:numFmt w:val="bullet"/>
-      <w:lvlText w:val=""/>
-      <w:lvlJc w:val="left"/>
-      <w:pPr>
-        <w:tabs>
-          <w:tab w:val="num" w:pos="0"/>
-        </w:tabs>
-        <w:ind w:left="1800" w:hanging="360"/>
-      </w:pPr>
-      <w:rPr>
-        <w:rFonts w:ascii="Wingdings" w:hAnsi="Wingdings" w:cs="Wingdings" w:hint="default"/>
-      </w:rPr>
+      <w:numFmt w:val="none"/>
+      <w:suff w:val="nothing"/>
+      <w:lvlText w:val=""/>
+      <w:lvlJc w:val="left"/>
+      <w:pPr>
+        <w:tabs>
+          <w:tab w:val="num" w:pos="0"/>
+        </w:tabs>
+        <w:ind w:left="0" w:hanging="0"/>
+      </w:pPr>
     </w:lvl>
     <w:lvl w:ilvl="3">
       <w:start w:val="1"/>
-      <w:numFmt w:val="bullet"/>
-      <w:lvlText w:val=""/>
-      <w:lvlJc w:val="left"/>
-      <w:pPr>
-        <w:tabs>
-          <w:tab w:val="num" w:pos="0"/>
-        </w:tabs>
-        <w:ind w:left="2520" w:hanging="360"/>
-      </w:pPr>
-      <w:rPr>
-        <w:rFonts w:ascii="Symbol" w:hAnsi="Symbol" w:cs="Symbol" w:hint="default"/>
-      </w:rPr>
+      <w:numFmt w:val="none"/>
+      <w:suff w:val="nothing"/>
+      <w:lvlText w:val=""/>
+      <w:lvlJc w:val="left"/>
+      <w:pPr>
+        <w:tabs>
+          <w:tab w:val="num" w:pos="0"/>
+        </w:tabs>
+        <w:ind w:left="0" w:hanging="0"/>
+      </w:pPr>
     </w:lvl>
     <w:lvl w:ilvl="4">
       <w:start w:val="1"/>
-      <w:numFmt w:val="bullet"/>
-      <w:lvlText w:val="o"/>
-      <w:lvlJc w:val="left"/>
-      <w:pPr>
-        <w:tabs>
-          <w:tab w:val="num" w:pos="0"/>
-        </w:tabs>
-        <w:ind w:left="3240" w:hanging="360"/>
-      </w:pPr>
-      <w:rPr>
-        <w:rFonts w:ascii="Courier New" w:hAnsi="Courier New" w:cs="Courier New" w:hint="default"/>
-      </w:rPr>
+      <w:numFmt w:val="none"/>
+      <w:suff w:val="nothing"/>
+      <w:lvlText w:val=""/>
+      <w:lvlJc w:val="left"/>
+      <w:pPr>
+        <w:tabs>
+          <w:tab w:val="num" w:pos="0"/>
+        </w:tabs>
+        <w:ind w:left="0" w:hanging="0"/>
+      </w:pPr>
     </w:lvl>
     <w:lvl w:ilvl="5">
       <w:start w:val="1"/>
-      <w:numFmt w:val="bullet"/>
-      <w:lvlText w:val=""/>
-      <w:lvlJc w:val="left"/>
-      <w:pPr>
-        <w:tabs>
-          <w:tab w:val="num" w:pos="0"/>
-        </w:tabs>
-        <w:ind w:left="3960" w:hanging="360"/>
-      </w:pPr>
-      <w:rPr>
-        <w:rFonts w:ascii="Wingdings" w:hAnsi="Wingdings" w:cs="Wingdings" w:hint="default"/>
-      </w:rPr>
+      <w:numFmt w:val="none"/>
+      <w:suff w:val="nothing"/>
+      <w:lvlText w:val=""/>
+      <w:lvlJc w:val="left"/>
+      <w:pPr>
+        <w:tabs>
+          <w:tab w:val="num" w:pos="0"/>
+        </w:tabs>
+        <w:ind w:left="0" w:hanging="0"/>
+      </w:pPr>
     </w:lvl>
     <w:lvl w:ilvl="6">
       <w:start w:val="1"/>
-      <w:numFmt w:val="bullet"/>
-      <w:lvlText w:val=""/>
-      <w:lvlJc w:val="left"/>
-      <w:pPr>
-        <w:tabs>
-          <w:tab w:val="num" w:pos="0"/>
-        </w:tabs>
-        <w:ind w:left="4680" w:hanging="360"/>
-      </w:pPr>
-      <w:rPr>
-        <w:rFonts w:ascii="Symbol" w:hAnsi="Symbol" w:cs="Symbol" w:hint="default"/>
-      </w:rPr>
+      <w:numFmt w:val="none"/>
+      <w:suff w:val="nothing"/>
+      <w:lvlText w:val=""/>
+      <w:lvlJc w:val="left"/>
+      <w:pPr>
+        <w:tabs>
+          <w:tab w:val="num" w:pos="0"/>
+        </w:tabs>
+        <w:ind w:left="0" w:hanging="0"/>
+      </w:pPr>
     </w:lvl>
     <w:lvl w:ilvl="7">
       <w:start w:val="1"/>
-      <w:numFmt w:val="bullet"/>
-      <w:lvlText w:val="o"/>
-      <w:lvlJc w:val="left"/>
-      <w:pPr>
-        <w:tabs>
-          <w:tab w:val="num" w:pos="0"/>
-        </w:tabs>
-        <w:ind w:left="5400" w:hanging="360"/>
-      </w:pPr>
-      <w:rPr>
-        <w:rFonts w:ascii="Courier New" w:hAnsi="Courier New" w:cs="Courier New" w:hint="default"/>
-      </w:rPr>
+      <w:numFmt w:val="none"/>
+      <w:suff w:val="nothing"/>
+      <w:lvlText w:val=""/>
+      <w:lvlJc w:val="left"/>
+      <w:pPr>
+        <w:tabs>
+          <w:tab w:val="num" w:pos="0"/>
+        </w:tabs>
+        <w:ind w:left="0" w:hanging="0"/>
+      </w:pPr>
     </w:lvl>
     <w:lvl w:ilvl="8">
       <w:start w:val="1"/>
-      <w:numFmt w:val="bullet"/>
-      <w:lvlText w:val=""/>
-      <w:lvlJc w:val="left"/>
-      <w:pPr>
-        <w:tabs>
-          <w:tab w:val="num" w:pos="0"/>
-        </w:tabs>
-        <w:ind w:left="6120" w:hanging="360"/>
-      </w:pPr>
-      <w:rPr>
-        <w:rFonts w:ascii="Wingdings" w:hAnsi="Wingdings" w:cs="Wingdings" w:hint="default"/>
-      </w:rPr>
+      <w:numFmt w:val="none"/>
+      <w:suff w:val="nothing"/>
+      <w:lvlText w:val=""/>
+      <w:lvlJc w:val="left"/>
+      <w:pPr>
+        <w:tabs>
+          <w:tab w:val="num" w:pos="0"/>
+        </w:tabs>
+        <w:ind w:left="0" w:hanging="0"/>
+      </w:pPr>
     </w:lvl>
   </w:abstractNum>
   <w:abstractNum w:abstractNumId="2">
@@ -2421,120 +2438,138 @@
   <w:abstractNum w:abstractNumId="6">
     <w:lvl w:ilvl="0">
       <w:start w:val="1"/>
-      <w:numFmt w:val="none"/>
-      <w:suff w:val="nothing"/>
-      <w:lvlText w:val=""/>
-      <w:lvlJc w:val="left"/>
-      <w:pPr>
-        <w:tabs>
-          <w:tab w:val="num" w:pos="0"/>
-        </w:tabs>
-        <w:ind w:left="0" w:hanging="0"/>
-      </w:pPr>
+      <w:numFmt w:val="bullet"/>
+      <w:lvlText w:val=""/>
+      <w:lvlJc w:val="left"/>
+      <w:pPr>
+        <w:tabs>
+          <w:tab w:val="num" w:pos="0"/>
+        </w:tabs>
+        <w:ind w:left="360" w:hanging="360"/>
+      </w:pPr>
+      <w:rPr>
+        <w:rFonts w:ascii="Wingdings" w:hAnsi="Wingdings" w:cs="Wingdings" w:hint="default"/>
+      </w:rPr>
     </w:lvl>
     <w:lvl w:ilvl="1">
       <w:start w:val="1"/>
-      <w:numFmt w:val="none"/>
-      <w:suff w:val="nothing"/>
-      <w:lvlText w:val=""/>
-      <w:lvlJc w:val="left"/>
-      <w:pPr>
-        <w:tabs>
-          <w:tab w:val="num" w:pos="0"/>
-        </w:tabs>
-        <w:ind w:left="0" w:hanging="0"/>
-      </w:pPr>
+      <w:numFmt w:val="bullet"/>
+      <w:lvlText w:val="o"/>
+      <w:lvlJc w:val="left"/>
+      <w:pPr>
+        <w:tabs>
+          <w:tab w:val="num" w:pos="0"/>
+        </w:tabs>
+        <w:ind w:left="1080" w:hanging="360"/>
+      </w:pPr>
+      <w:rPr>
+        <w:rFonts w:ascii="Courier New" w:hAnsi="Courier New" w:cs="Courier New" w:hint="default"/>
+      </w:rPr>
     </w:lvl>
     <w:lvl w:ilvl="2">
       <w:start w:val="1"/>
-      <w:numFmt w:val="none"/>
-      <w:suff w:val="nothing"/>
-      <w:lvlText w:val=""/>
-      <w:lvlJc w:val="left"/>
-      <w:pPr>
-        <w:tabs>
-          <w:tab w:val="num" w:pos="0"/>
-        </w:tabs>
-        <w:ind w:left="0" w:hanging="0"/>
-      </w:pPr>
+      <w:numFmt w:val="bullet"/>
+      <w:lvlText w:val=""/>
+      <w:lvlJc w:val="left"/>
+      <w:pPr>
+        <w:tabs>
+          <w:tab w:val="num" w:pos="0"/>
+        </w:tabs>
+        <w:ind w:left="1800" w:hanging="360"/>
+      </w:pPr>
+      <w:rPr>
+        <w:rFonts w:ascii="Wingdings" w:hAnsi="Wingdings" w:cs="Wingdings" w:hint="default"/>
+      </w:rPr>
     </w:lvl>
     <w:lvl w:ilvl="3">
       <w:start w:val="1"/>
-      <w:numFmt w:val="none"/>
-      <w:suff w:val="nothing"/>
-      <w:lvlText w:val=""/>
-      <w:lvlJc w:val="left"/>
-      <w:pPr>
-        <w:tabs>
-          <w:tab w:val="num" w:pos="0"/>
-        </w:tabs>
-        <w:ind w:left="0" w:hanging="0"/>
-      </w:pPr>
+      <w:numFmt w:val="bullet"/>
+      <w:lvlText w:val=""/>
+      <w:lvlJc w:val="left"/>
+      <w:pPr>
+        <w:tabs>
+          <w:tab w:val="num" w:pos="0"/>
+        </w:tabs>
+        <w:ind w:left="2520" w:hanging="360"/>
+      </w:pPr>
+      <w:rPr>
+        <w:rFonts w:ascii="Symbol" w:hAnsi="Symbol" w:cs="Symbol" w:hint="default"/>
+      </w:rPr>
     </w:lvl>
     <w:lvl w:ilvl="4">
       <w:start w:val="1"/>
-      <w:numFmt w:val="none"/>
-      <w:suff w:val="nothing"/>
-      <w:lvlText w:val=""/>
-      <w:lvlJc w:val="left"/>
-      <w:pPr>
-        <w:tabs>
-          <w:tab w:val="num" w:pos="0"/>
-        </w:tabs>
-        <w:ind w:left="0" w:hanging="0"/>
-      </w:pPr>
+      <w:numFmt w:val="bullet"/>
+      <w:lvlText w:val="o"/>
+      <w:lvlJc w:val="left"/>
+      <w:pPr>
+        <w:tabs>
+          <w:tab w:val="num" w:pos="0"/>
+        </w:tabs>
+        <w:ind w:left="3240" w:hanging="360"/>
+      </w:pPr>
+      <w:rPr>
+        <w:rFonts w:ascii="Courier New" w:hAnsi="Courier New" w:cs="Courier New" w:hint="default"/>
+      </w:rPr>
     </w:lvl>
     <w:lvl w:ilvl="5">
       <w:start w:val="1"/>
-      <w:numFmt w:val="none"/>
-      <w:suff w:val="nothing"/>
-      <w:lvlText w:val=""/>
-      <w:lvlJc w:val="left"/>
-      <w:pPr>
-        <w:tabs>
-          <w:tab w:val="num" w:pos="0"/>
-        </w:tabs>
-        <w:ind w:left="0" w:hanging="0"/>
-      </w:pPr>
+      <w:numFmt w:val="bullet"/>
+      <w:lvlText w:val=""/>
+      <w:lvlJc w:val="left"/>
+      <w:pPr>
+        <w:tabs>
+          <w:tab w:val="num" w:pos="0"/>
+        </w:tabs>
+        <w:ind w:left="3960" w:hanging="360"/>
+      </w:pPr>
+      <w:rPr>
+        <w:rFonts w:ascii="Wingdings" w:hAnsi="Wingdings" w:cs="Wingdings" w:hint="default"/>
+      </w:rPr>
     </w:lvl>
     <w:lvl w:ilvl="6">
       <w:start w:val="1"/>
-      <w:numFmt w:val="none"/>
-      <w:suff w:val="nothing"/>
-      <w:lvlText w:val=""/>
-      <w:lvlJc w:val="left"/>
-      <w:pPr>
-        <w:tabs>
-          <w:tab w:val="num" w:pos="0"/>
-        </w:tabs>
-        <w:ind w:left="0" w:hanging="0"/>
-      </w:pPr>
+      <w:numFmt w:val="bullet"/>
+      <w:lvlText w:val=""/>
+      <w:lvlJc w:val="left"/>
+      <w:pPr>
+        <w:tabs>
+          <w:tab w:val="num" w:pos="0"/>
+        </w:tabs>
+        <w:ind w:left="4680" w:hanging="360"/>
+      </w:pPr>
+      <w:rPr>
+        <w:rFonts w:ascii="Symbol" w:hAnsi="Symbol" w:cs="Symbol" w:hint="default"/>
+      </w:rPr>
     </w:lvl>
     <w:lvl w:ilvl="7">
       <w:start w:val="1"/>
-      <w:numFmt w:val="none"/>
-      <w:suff w:val="nothing"/>
-      <w:lvlText w:val=""/>
-      <w:lvlJc w:val="left"/>
-      <w:pPr>
-        <w:tabs>
-          <w:tab w:val="num" w:pos="0"/>
-        </w:tabs>
-        <w:ind w:left="0" w:hanging="0"/>
-      </w:pPr>
+      <w:numFmt w:val="bullet"/>
+      <w:lvlText w:val="o"/>
+      <w:lvlJc w:val="left"/>
+      <w:pPr>
+        <w:tabs>
+          <w:tab w:val="num" w:pos="0"/>
+        </w:tabs>
+        <w:ind w:left="5400" w:hanging="360"/>
+      </w:pPr>
+      <w:rPr>
+        <w:rFonts w:ascii="Courier New" w:hAnsi="Courier New" w:cs="Courier New" w:hint="default"/>
+      </w:rPr>
     </w:lvl>
     <w:lvl w:ilvl="8">
       <w:start w:val="1"/>
-      <w:numFmt w:val="none"/>
-      <w:suff w:val="nothing"/>
-      <w:lvlText w:val=""/>
-      <w:lvlJc w:val="left"/>
-      <w:pPr>
-        <w:tabs>
-          <w:tab w:val="num" w:pos="0"/>
-        </w:tabs>
-        <w:ind w:left="0" w:hanging="0"/>
-      </w:pPr>
+      <w:numFmt w:val="bullet"/>
+      <w:lvlText w:val=""/>
+      <w:lvlJc w:val="left"/>
+      <w:pPr>
+        <w:tabs>
+          <w:tab w:val="num" w:pos="0"/>
+        </w:tabs>
+        <w:ind w:left="6120" w:hanging="360"/>
+      </w:pPr>
+      <w:rPr>
+        <w:rFonts w:ascii="Wingdings" w:hAnsi="Wingdings" w:cs="Wingdings" w:hint="default"/>
+      </w:rPr>
     </w:lvl>
   </w:abstractNum>
   <w:num w:numId="1">

</xml_diff>

<commit_message>
Now dynamically filling out header
</commit_message>
<xml_diff>
--- a/resume-template.docx
+++ b/resume-template.docx
@@ -25,7 +25,18 @@
           <w:sz w:val="52"/>
           <w:szCs w:val="36"/>
         </w:rPr>
-        <w:t>Jobby McJobface</w:t>
+        <w:t>{% set res = resume | from_json | dotmap -%}</w:t>
+        <w:br/>
+      </w:r>
+      <w:r>
+        <w:rPr>
+          <w:rFonts w:ascii="Garamond" w:hAnsi="Garamond"/>
+          <w:b/>
+          <w:color w:val="auto"/>
+          <w:sz w:val="52"/>
+          <w:szCs w:val="36"/>
+        </w:rPr>
+        <w:t>{{ res.basics.name }}</w:t>
       </w:r>
     </w:p>
     <w:p>
@@ -48,7 +59,7 @@
           <w:sz w:val="30"/>
           <w:szCs w:val="30"/>
         </w:rPr>
-        <w:t>{% set res = resume | from_json | dotmap -%}</w:t>
+        <w:t>{% set profiles_links = RichText() -%}</w:t>
       </w:r>
     </w:p>
     <w:p>
@@ -71,7 +82,7 @@
           <w:sz w:val="30"/>
           <w:szCs w:val="30"/>
         </w:rPr>
-        <w:t>{% set profiles_links = RichText() -%}</w:t>
+        <w:t>{% for profile in res.basics.profiles -%}</w:t>
       </w:r>
     </w:p>
     <w:p>
@@ -94,7 +105,7 @@
           <w:sz w:val="30"/>
           <w:szCs w:val="30"/>
         </w:rPr>
-        <w:t>{% for profile in res.basics.profiles -%}</w:t>
+        <w:t>{% do profiles_links.add(profile.network, url_id=template.build_url_id(profile.url), font=”Garamond”, size=”30”, underline=True, color=”#0070c0”) -%}</w:t>
       </w:r>
     </w:p>
     <w:p>
@@ -117,7 +128,7 @@
           <w:sz w:val="30"/>
           <w:szCs w:val="30"/>
         </w:rPr>
-        <w:t>{% do profiles_links.add(profile.network, url_id=template.build_url_id(profile.url), font=”Garamond”, size=”30”, underline=True, color=”#0070c0”) -%}</w:t>
+        <w:t>{% if not loop.last -%}</w:t>
       </w:r>
     </w:p>
     <w:p>
@@ -140,7 +151,7 @@
           <w:sz w:val="30"/>
           <w:szCs w:val="30"/>
         </w:rPr>
-        <w:t>{% do profiles_links.add(“ “) -%}</w:t>
+        <w:t>{% do profiles_links.add(“ “, font=”Garamond”, size=”30”) -%}</w:t>
       </w:r>
     </w:p>
     <w:p>
@@ -163,18 +174,40 @@
           <w:sz w:val="30"/>
           <w:szCs w:val="30"/>
         </w:rPr>
+        <w:t>{% endif -%}</w:t>
+      </w:r>
+    </w:p>
+    <w:p>
+      <w:pPr>
+        <w:pStyle w:val="Default"/>
+        <w:pBdr>
+          <w:bottom w:val="single" w:sz="6" w:space="1" w:color="000000"/>
+        </w:pBdr>
+        <w:rPr>
+          <w:rFonts w:ascii="Garamond" w:hAnsi="Garamond"/>
+          <w:color w:val="auto"/>
+          <w:sz w:val="30"/>
+          <w:szCs w:val="30"/>
+        </w:rPr>
+      </w:pPr>
+      <w:r>
+        <w:rPr>
+          <w:rFonts w:ascii="Garamond" w:hAnsi="Garamond"/>
+          <w:color w:val="auto"/>
+          <w:sz w:val="30"/>
+          <w:szCs w:val="30"/>
+        </w:rPr>
         <w:t>{% endfor -%}</w:t>
         <w:br/>
-        <w:t xml:space="preserve">hi@sheetsgiggles.com </w:t>
-      </w:r>
-      <w:r>
-        <w:rPr>
-          <w:rFonts w:ascii="Wingdings" w:hAnsi="Wingdings"/>
+      </w:r>
+      <w:r>
+        <w:rPr>
+          <w:rFonts w:ascii="Garamond" w:hAnsi="Garamond"/>
           <w:color w:val="auto"/>
           <w:sz w:val="30"/>
           <w:szCs w:val="30"/>
         </w:rPr>
-        <w:t></w:t>
+        <w:t>{{ res.basics.email }}</w:t>
       </w:r>
       <w:r>
         <w:rPr>
@@ -183,7 +216,7 @@
           <w:sz w:val="30"/>
           <w:szCs w:val="30"/>
         </w:rPr>
-        <w:t xml:space="preserve"> (555) 555-5555 </w:t>
+        <w:t xml:space="preserve"> </w:t>
       </w:r>
       <w:r>
         <w:rPr>
@@ -201,7 +234,79 @@
           <w:sz w:val="30"/>
           <w:szCs w:val="30"/>
         </w:rPr>
-        <w:t xml:space="preserve"> Denver, CO </w:t>
+        <w:t xml:space="preserve"> </w:t>
+      </w:r>
+      <w:r>
+        <w:rPr>
+          <w:rFonts w:ascii="Garamond" w:hAnsi="Garamond"/>
+          <w:color w:val="auto"/>
+          <w:sz w:val="30"/>
+          <w:szCs w:val="30"/>
+        </w:rPr>
+        <w:t>{{ res.basics.phone }}</w:t>
+      </w:r>
+      <w:r>
+        <w:rPr>
+          <w:rFonts w:ascii="Garamond" w:hAnsi="Garamond"/>
+          <w:color w:val="auto"/>
+          <w:sz w:val="30"/>
+          <w:szCs w:val="30"/>
+        </w:rPr>
+        <w:t xml:space="preserve"> </w:t>
+      </w:r>
+      <w:r>
+        <w:rPr>
+          <w:rFonts w:ascii="Wingdings" w:hAnsi="Wingdings"/>
+          <w:color w:val="auto"/>
+          <w:sz w:val="30"/>
+          <w:szCs w:val="30"/>
+        </w:rPr>
+        <w:t></w:t>
+      </w:r>
+      <w:r>
+        <w:rPr>
+          <w:rFonts w:ascii="Garamond" w:hAnsi="Garamond"/>
+          <w:color w:val="auto"/>
+          <w:sz w:val="30"/>
+          <w:szCs w:val="30"/>
+        </w:rPr>
+        <w:t xml:space="preserve"> </w:t>
+      </w:r>
+      <w:r>
+        <w:rPr>
+          <w:rFonts w:ascii="Garamond" w:hAnsi="Garamond"/>
+          <w:color w:val="auto"/>
+          <w:sz w:val="30"/>
+          <w:szCs w:val="30"/>
+        </w:rPr>
+        <w:t>{{ res.basics.location.city }}</w:t>
+      </w:r>
+      <w:r>
+        <w:rPr>
+          <w:rFonts w:ascii="Garamond" w:hAnsi="Garamond"/>
+          <w:color w:val="auto"/>
+          <w:sz w:val="30"/>
+          <w:szCs w:val="30"/>
+        </w:rPr>
+        <w:t xml:space="preserve">, </w:t>
+      </w:r>
+      <w:r>
+        <w:rPr>
+          <w:rFonts w:ascii="Garamond" w:hAnsi="Garamond"/>
+          <w:color w:val="auto"/>
+          <w:sz w:val="30"/>
+          <w:szCs w:val="30"/>
+        </w:rPr>
+        <w:t>{{ res.basics.location.region }}</w:t>
+      </w:r>
+      <w:r>
+        <w:rPr>
+          <w:rFonts w:ascii="Garamond" w:hAnsi="Garamond"/>
+          <w:color w:val="auto"/>
+          <w:sz w:val="30"/>
+          <w:szCs w:val="30"/>
+        </w:rPr>
+        <w:t xml:space="preserve"> </w:t>
       </w:r>
       <w:r>
         <w:rPr>

</xml_diff>

<commit_message>
Got experience dates to work
</commit_message>
<xml_diff>
--- a/resume-template.docx
+++ b/resume-template.docx
@@ -425,7 +425,33 @@
           <w:bCs/>
           <w:color w:val="auto"/>
         </w:rPr>
-        <w:t>Sheets &amp; Giggles</w:t>
+        <w:t>{% for work in res.work -%}</w:t>
+      </w:r>
+      <w:r>
+        <w:rPr>
+          <w:rFonts w:ascii="Garamond" w:hAnsi="Garamond"/>
+          <w:b/>
+          <w:bCs/>
+          <w:color w:val="auto"/>
+        </w:rPr>
+        <w:br/>
+      </w:r>
+      <w:r>
+        <w:rPr>
+          <w:rFonts w:ascii="Garamond" w:hAnsi="Garamond"/>
+          <w:b/>
+          <w:bCs/>
+          <w:color w:val="auto"/>
+        </w:rPr>
+        <w:t>{{ work.name }}</w:t>
+      </w:r>
+      <w:r>
+        <w:rPr>
+          <w:rFonts w:ascii="Garamond" w:hAnsi="Garamond"/>
+          <w:b/>
+          <w:bCs/>
+          <w:color w:val="auto"/>
+        </w:rPr>
         <w:tab/>
         <w:tab/>
         <w:tab/>
@@ -437,7 +463,34 @@
         <w:tab/>
         <w:t xml:space="preserve">          </w:t>
         <w:tab/>
-        <w:t xml:space="preserve">   Oct. 2017 – Present</w:t>
+        <w:t xml:space="preserve">   </w:t>
+      </w:r>
+      <w:r>
+        <w:rPr>
+          <w:rFonts w:ascii="Garamond" w:hAnsi="Garamond"/>
+          <w:b/>
+          <w:bCs/>
+          <w:color w:val="auto"/>
+        </w:rPr>
+        <w:t>{{ (work.startDate | to_datetime(format=”%Y-%m-%d”)).strftime(“%b. %Y”) }}</w:t>
+      </w:r>
+      <w:r>
+        <w:rPr>
+          <w:rFonts w:ascii="Garamond" w:hAnsi="Garamond"/>
+          <w:b/>
+          <w:bCs/>
+          <w:color w:val="auto"/>
+        </w:rPr>
+        <w:t xml:space="preserve"> – </w:t>
+      </w:r>
+      <w:r>
+        <w:rPr>
+          <w:rFonts w:ascii="Garamond" w:hAnsi="Garamond"/>
+          <w:b/>
+          <w:bCs/>
+          <w:color w:val="auto"/>
+        </w:rPr>
+        <w:t>{{ “Present” if not work.endDate else (work.endDate | to_datetime(format=”%Y-%m-%d”)).strftime(“%b. %Y”) }}</w:t>
       </w:r>
     </w:p>
     <w:p>
@@ -734,6 +787,16 @@
           <w:bCs/>
           <w:color w:val="auto"/>
         </w:rPr>
+        <w:t>{% endfor -%}</w:t>
+      </w:r>
+      <w:r>
+        <w:rPr>
+          <w:rFonts w:ascii="Garamond" w:hAnsi="Garamond"/>
+          <w:b/>
+          <w:bCs/>
+          <w:color w:val="auto"/>
+        </w:rPr>
+        <w:br/>
         <w:t>Company Name</w:t>
         <w:tab/>
         <w:tab/>

</xml_diff>

<commit_message>
Finally finished work experience section and polished with padding fields
</commit_message>
<xml_diff>
--- a/resume-template.docx
+++ b/resume-template.docx
@@ -461,18 +461,15 @@
         <w:tab/>
         <w:tab/>
         <w:tab/>
-        <w:t xml:space="preserve">          </w:t>
-        <w:tab/>
-        <w:t xml:space="preserve">   </w:t>
-      </w:r>
-      <w:r>
-        <w:rPr>
-          <w:rFonts w:ascii="Garamond" w:hAnsi="Garamond"/>
-          <w:b/>
-          <w:bCs/>
-          <w:color w:val="auto"/>
-        </w:rPr>
-        <w:t>{{ (work.startDate | to_datetime(format=”%Y-%m-%d”)).strftime(“%b. %Y”) }}</w:t>
+      </w:r>
+      <w:r>
+        <w:rPr>
+          <w:rFonts w:ascii="Garamond" w:hAnsi="Garamond"/>
+          <w:b/>
+          <w:bCs/>
+          <w:color w:val="auto"/>
+        </w:rPr>
+        <w:t>{% for _ in range(work.startDatePad) %} {% endfor %}{{ (work.startDate | to_datetime(format=”%Y-%m-%d”)).strftime(“%b. %Y”) }}</w:t>
       </w:r>
       <w:r>
         <w:rPr>
@@ -511,35 +508,58 @@
           <w:i/>
           <w:color w:val="auto"/>
         </w:rPr>
-        <w:t>Founder &amp; CEO</w:t>
-      </w:r>
-      <w:r>
-        <w:rPr>
-          <w:rFonts w:ascii="Garamond" w:hAnsi="Garamond"/>
-          <w:bCs/>
-          <w:i/>
-        </w:rPr>
-        <w:tab/>
-        <w:tab/>
-      </w:r>
-      <w:r>
-        <w:rPr>
-          <w:rFonts w:ascii="Garamond" w:hAnsi="Garamond"/>
-          <w:bCs/>
-          <w:i/>
-          <w:color w:val="auto"/>
-        </w:rPr>
-        <w:tab/>
-        <w:tab/>
-        <w:tab/>
-        <w:tab/>
-        <w:tab/>
-        <w:tab/>
-        <w:tab/>
-        <w:tab/>
-        <w:t xml:space="preserve">     </w:t>
-        <w:tab/>
-        <w:t xml:space="preserve">       Denver, CO</w:t>
+        <w:t>{{ work.position }}</w:t>
+      </w:r>
+      <w:r>
+        <w:rPr>
+          <w:rFonts w:ascii="Garamond" w:hAnsi="Garamond"/>
+          <w:bCs/>
+          <w:i/>
+        </w:rPr>
+        <w:tab/>
+        <w:tab/>
+      </w:r>
+      <w:r>
+        <w:rPr>
+          <w:rFonts w:ascii="Garamond" w:hAnsi="Garamond"/>
+          <w:bCs/>
+          <w:i/>
+          <w:color w:val="auto"/>
+        </w:rPr>
+        <w:tab/>
+        <w:tab/>
+        <w:tab/>
+        <w:tab/>
+        <w:tab/>
+        <w:tab/>
+        <w:tab/>
+        <w:tab/>
+      </w:r>
+      <w:r>
+        <w:rPr>
+          <w:rFonts w:ascii="Garamond" w:hAnsi="Garamond"/>
+          <w:bCs/>
+          <w:i/>
+          <w:color w:val="auto"/>
+        </w:rPr>
+        <w:t>{% for _ in range(work.locationPad) %} {% endfor %}{{ work.location }}</w:t>
+      </w:r>
+    </w:p>
+    <w:p>
+      <w:pPr>
+        <w:pStyle w:val="Default"/>
+        <w:spacing w:lineRule="auto" w:line="252"/>
+        <w:rPr>
+          <w:rFonts w:ascii="Garamond" w:hAnsi="Garamond"/>
+          <w:bCs/>
+        </w:rPr>
+      </w:pPr>
+      <w:r>
+        <w:rPr>
+          <w:rFonts w:ascii="Garamond" w:hAnsi="Garamond"/>
+          <w:bCs/>
+        </w:rPr>
+        <w:t>{%- for highlight in work.highlights %}</w:t>
       </w:r>
     </w:p>
     <w:p>
@@ -547,7 +567,7 @@
         <w:pStyle w:val="Default"/>
         <w:numPr>
           <w:ilvl w:val="0"/>
-          <w:numId w:val="6"/>
+          <w:numId w:val="4"/>
         </w:numPr>
         <w:spacing w:lineRule="auto" w:line="252"/>
         <w:rPr>
@@ -560,47 +580,12 @@
           <w:rFonts w:ascii="Garamond" w:hAnsi="Garamond"/>
           <w:bCs/>
         </w:rPr>
-        <w:t xml:space="preserve">S&amp;G makes </w:t>
-      </w:r>
-      <w:r>
-        <w:rPr>
-          <w:rFonts w:ascii="Garamond" w:hAnsi="Garamond"/>
-        </w:rPr>
-        <w:t>sustainable plant-based sheets, mattresses, &amp; pillows from Eucalyptus Lyocell</w:t>
-      </w:r>
-      <w:r>
-        <w:rPr>
-          <w:rFonts w:ascii="Garamond" w:hAnsi="Garamond"/>
-          <w:bCs/>
-        </w:rPr>
-        <w:t xml:space="preserve"> (</w:t>
-      </w:r>
-      <w:hyperlink r:id="rId2">
-        <w:r>
-          <w:rPr>
-            <w:rStyle w:val="InternetLink"/>
-            <w:rFonts w:ascii="Garamond" w:hAnsi="Garamond"/>
-            <w:bCs/>
-            <w:u w:val="none"/>
-          </w:rPr>
-          <w:t>SheetsGiggles.com</w:t>
-        </w:r>
-      </w:hyperlink>
-      <w:r>
-        <w:rPr>
-          <w:rFonts w:ascii="Garamond" w:hAnsi="Garamond"/>
-          <w:bCs/>
-        </w:rPr>
-        <w:t>).</w:t>
-      </w:r>
-    </w:p>
-    <w:p>
-      <w:pPr>
-        <w:pStyle w:val="Default"/>
-        <w:numPr>
-          <w:ilvl w:val="0"/>
-          <w:numId w:val="6"/>
-        </w:numPr>
+        <w:t>{{ highlight }}{% do null -%}</w:t>
+      </w:r>
+    </w:p>
+    <w:p>
+      <w:pPr>
+        <w:pStyle w:val="Default"/>
         <w:spacing w:lineRule="auto" w:line="252"/>
         <w:rPr>
           <w:rFonts w:ascii="Garamond" w:hAnsi="Garamond"/>
@@ -612,123 +597,90 @@
           <w:rFonts w:ascii="Garamond" w:hAnsi="Garamond"/>
           <w:bCs/>
         </w:rPr>
-        <w:t>As Founder &amp; CEO, I oversee our core strategies, product roadmap, ops, marketing, and fundraising.</w:t>
-      </w:r>
-    </w:p>
-    <w:p>
-      <w:pPr>
-        <w:pStyle w:val="Default"/>
-        <w:numPr>
-          <w:ilvl w:val="1"/>
-          <w:numId w:val="6"/>
-        </w:numPr>
+        <w:t>{% endfor %}</w:t>
+      </w:r>
+    </w:p>
+    <w:p>
+      <w:pPr>
+        <w:pStyle w:val="Default"/>
         <w:spacing w:lineRule="auto" w:line="252"/>
         <w:rPr>
           <w:rFonts w:ascii="Garamond" w:hAnsi="Garamond"/>
-          <w:bCs/>
-        </w:rPr>
-      </w:pPr>
-      <w:r>
-        <w:rPr>
-          <w:rFonts w:ascii="Garamond" w:hAnsi="Garamond"/>
-          <w:bCs/>
-        </w:rPr>
-        <w:t>Hundreds of thousands of units sold in first 5 years of operation with a 4.8-star average rating.</w:t>
-      </w:r>
-    </w:p>
-    <w:p>
-      <w:pPr>
-        <w:pStyle w:val="Default"/>
-        <w:numPr>
-          <w:ilvl w:val="1"/>
-          <w:numId w:val="6"/>
-        </w:numPr>
+          <w:color w:val="auto"/>
+        </w:rPr>
+      </w:pPr>
+      <w:r>
+        <w:rPr>
+          <w:rFonts w:ascii="Garamond" w:hAnsi="Garamond"/>
+          <w:color w:val="auto"/>
+        </w:rPr>
+      </w:r>
+    </w:p>
+    <w:p>
+      <w:pPr>
+        <w:pStyle w:val="Default"/>
+        <w:pBdr>
+          <w:bottom w:val="single" w:sz="6" w:space="1" w:color="000000"/>
+        </w:pBdr>
         <w:spacing w:lineRule="auto" w:line="252"/>
         <w:rPr>
           <w:rFonts w:ascii="Garamond" w:hAnsi="Garamond"/>
-          <w:bCs/>
-        </w:rPr>
-      </w:pPr>
-      <w:r>
-        <w:rPr>
-          <w:rFonts w:ascii="Garamond" w:hAnsi="Garamond"/>
-          <w:bCs/>
-        </w:rPr>
-        <w:t xml:space="preserve">Sub-bullets are for more detail if needed, like key performance stats or a portfolio / website link. </w:t>
-      </w:r>
-    </w:p>
-    <w:p>
-      <w:pPr>
-        <w:pStyle w:val="Default"/>
-        <w:numPr>
-          <w:ilvl w:val="0"/>
-          <w:numId w:val="6"/>
-        </w:numPr>
+          <w:color w:val="auto"/>
+        </w:rPr>
+      </w:pPr>
+      <w:r>
+        <w:rPr>
+          <w:rFonts w:ascii="Garamond" w:hAnsi="Garamond"/>
+          <w:b/>
+          <w:bCs/>
+          <w:color w:val="auto"/>
+        </w:rPr>
+        <w:t>{% endfor -%}</w:t>
+      </w:r>
+      <w:r>
+        <w:rPr>
+          <w:rFonts w:ascii="Garamond" w:hAnsi="Garamond"/>
+          <w:b/>
+          <w:bCs/>
+          <w:color w:val="auto"/>
+        </w:rPr>
+        <w:br/>
+        <w:t>EDUCATION</w:t>
+      </w:r>
+    </w:p>
+    <w:p>
+      <w:pPr>
+        <w:pStyle w:val="Default"/>
+        <w:tabs>
+          <w:tab w:val="clear" w:pos="720"/>
+          <w:tab w:val="left" w:pos="1660" w:leader="none"/>
+        </w:tabs>
         <w:spacing w:lineRule="auto" w:line="252"/>
         <w:rPr>
           <w:rFonts w:ascii="Garamond" w:hAnsi="Garamond"/>
-          <w:bCs/>
-        </w:rPr>
-      </w:pPr>
-      <w:r>
-        <w:rPr>
-          <w:rFonts w:ascii="Garamond" w:hAnsi="Garamond"/>
-          <w:bCs/>
-        </w:rPr>
-        <w:t xml:space="preserve">Core responsibility #3. Pretend this is where they stop reading your resume. </w:t>
-      </w:r>
-      <w:r>
-        <w:rPr>
-          <w:rFonts w:ascii="Garamond" w:hAnsi="Garamond"/>
-          <w:b/>
-        </w:rPr>
-        <w:t>Whether Work or Education is your top section, the 1</w:t>
-      </w:r>
-      <w:r>
-        <w:rPr>
-          <w:rFonts w:ascii="Garamond" w:hAnsi="Garamond"/>
-          <w:b/>
-          <w:vertAlign w:val="superscript"/>
-        </w:rPr>
-        <w:t>st</w:t>
-      </w:r>
-      <w:r>
-        <w:rPr>
-          <w:rFonts w:ascii="Garamond" w:hAnsi="Garamond"/>
-          <w:b/>
-        </w:rPr>
-        <w:t xml:space="preserve"> thing they see </w:t>
-      </w:r>
-      <w:r>
-        <w:rPr>
-          <w:rFonts w:ascii="Garamond" w:hAnsi="Garamond"/>
-          <w:b/>
-          <w:u w:val="single"/>
-        </w:rPr>
-        <w:t>must</w:t>
-      </w:r>
-      <w:r>
-        <w:rPr>
-          <w:rFonts w:ascii="Garamond" w:hAnsi="Garamond"/>
-          <w:b/>
-        </w:rPr>
-        <w:t xml:space="preserve"> be your most impressive stuff, period. </w:t>
-      </w:r>
-      <w:r>
-        <w:rPr>
-          <w:rFonts w:ascii="Garamond" w:hAnsi="Garamond"/>
-          <w:bCs/>
-        </w:rPr>
-        <w:t>Hence, no summary.</w:t>
-      </w:r>
-    </w:p>
-    <w:p>
-      <w:pPr>
-        <w:pStyle w:val="Default"/>
-        <w:numPr>
-          <w:ilvl w:val="0"/>
-          <w:numId w:val="6"/>
-        </w:numPr>
+          <w:b/>
+          <w:b/>
+          <w:bCs/>
+          <w:color w:val="auto"/>
+          <w:sz w:val="4"/>
+          <w:szCs w:val="4"/>
+        </w:rPr>
+      </w:pPr>
+      <w:r>
+        <w:rPr>
+          <w:rFonts w:ascii="Garamond" w:hAnsi="Garamond"/>
+          <w:b/>
+          <w:bCs/>
+          <w:color w:val="auto"/>
+          <w:sz w:val="4"/>
+          <w:szCs w:val="4"/>
+        </w:rPr>
+        <w:tab/>
+      </w:r>
+    </w:p>
+    <w:p>
+      <w:pPr>
+        <w:pStyle w:val="Default"/>
         <w:spacing w:lineRule="auto" w:line="252"/>
         <w:rPr>
           <w:rFonts w:ascii="Garamond" w:hAnsi="Garamond"/>
@@ -741,9 +693,22 @@
       <w:r>
         <w:rPr>
           <w:rFonts w:ascii="Garamond" w:hAnsi="Garamond"/>
-          <w:bCs/>
-        </w:rPr>
-        <w:t>Core responsibility #4. (Bullets #1 and #2 can be high-level descriptions of the company and/or your role.)</w:t>
+          <w:b/>
+          <w:bCs/>
+          <w:color w:val="auto"/>
+        </w:rPr>
+        <w:t xml:space="preserve">University Name </w:t>
+        <w:tab/>
+        <w:tab/>
+        <w:tab/>
+        <w:tab/>
+        <w:tab/>
+        <w:t xml:space="preserve">                     </w:t>
+        <w:tab/>
+        <w:t xml:space="preserve">        </w:t>
+        <w:tab/>
+        <w:tab/>
+        <w:t xml:space="preserve">      Graduation Month, Year </w:t>
       </w:r>
     </w:p>
     <w:p>
@@ -752,342 +717,30 @@
         <w:spacing w:lineRule="auto" w:line="252"/>
         <w:rPr>
           <w:rFonts w:ascii="Garamond" w:hAnsi="Garamond"/>
-          <w:b/>
-          <w:b/>
-          <w:bCs/>
-          <w:color w:val="auto"/>
-        </w:rPr>
-      </w:pPr>
-      <w:r>
-        <w:rPr>
-          <w:rFonts w:ascii="Garamond" w:hAnsi="Garamond"/>
-          <w:b/>
-          <w:bCs/>
-          <w:color w:val="auto"/>
-        </w:rPr>
-        <w:t xml:space="preserve"> </w:t>
-      </w:r>
-    </w:p>
-    <w:p>
-      <w:pPr>
-        <w:pStyle w:val="Default"/>
-        <w:spacing w:lineRule="auto" w:line="252"/>
-        <w:rPr>
-          <w:rFonts w:ascii="Garamond" w:hAnsi="Garamond"/>
-          <w:b/>
-          <w:b/>
-          <w:bCs/>
-          <w:color w:val="auto"/>
-        </w:rPr>
-      </w:pPr>
-      <w:r>
-        <w:rPr>
-          <w:rFonts w:ascii="Garamond" w:hAnsi="Garamond"/>
-          <w:b/>
-          <w:bCs/>
-          <w:color w:val="auto"/>
-        </w:rPr>
-        <w:t>{% endfor -%}</w:t>
-      </w:r>
-      <w:r>
-        <w:rPr>
-          <w:rFonts w:ascii="Garamond" w:hAnsi="Garamond"/>
-          <w:b/>
-          <w:bCs/>
-          <w:color w:val="auto"/>
-        </w:rPr>
-        <w:br/>
-        <w:t>Company Name</w:t>
-        <w:tab/>
-        <w:tab/>
-        <w:tab/>
-        <w:tab/>
-        <w:tab/>
-        <w:tab/>
-        <w:tab/>
-        <w:tab/>
-        <w:tab/>
-        <w:t xml:space="preserve">   Month Year – Month Year</w:t>
-      </w:r>
-    </w:p>
-    <w:p>
-      <w:pPr>
-        <w:pStyle w:val="Default"/>
-        <w:spacing w:lineRule="auto" w:line="252"/>
-        <w:rPr>
-          <w:rFonts w:ascii="Garamond" w:hAnsi="Garamond"/>
-          <w:bCs/>
-          <w:i/>
-          <w:i/>
-          <w:color w:val="auto"/>
-        </w:rPr>
-      </w:pPr>
-      <w:r>
-        <w:rPr>
-          <w:rFonts w:ascii="Garamond" w:hAnsi="Garamond"/>
-          <w:bCs/>
-          <w:i/>
-          <w:color w:val="auto"/>
-        </w:rPr>
-        <w:t>Job Title</w:t>
-        <w:tab/>
-        <w:tab/>
-        <w:tab/>
-        <w:tab/>
-        <w:tab/>
-        <w:tab/>
-        <w:tab/>
-        <w:tab/>
-        <w:tab/>
-        <w:tab/>
-        <w:t xml:space="preserve">        City, ST (or just say Remote if remote)</w:t>
-      </w:r>
-    </w:p>
-    <w:p>
-      <w:pPr>
-        <w:pStyle w:val="Default"/>
-        <w:numPr>
-          <w:ilvl w:val="0"/>
-          <w:numId w:val="5"/>
-        </w:numPr>
-        <w:spacing w:lineRule="auto" w:line="252"/>
-        <w:rPr>
-          <w:rFonts w:ascii="Garamond" w:hAnsi="Garamond"/>
-          <w:bCs/>
-          <w:color w:val="auto"/>
-        </w:rPr>
-      </w:pPr>
-      <w:r>
-        <w:rPr>
-          <w:rFonts w:ascii="Garamond" w:hAnsi="Garamond"/>
-          <w:bCs/>
-          <w:color w:val="auto"/>
-        </w:rPr>
-        <w:t>Core responsibility #1 / key results / high level summary.</w:t>
-      </w:r>
-    </w:p>
-    <w:p>
-      <w:pPr>
-        <w:pStyle w:val="Default"/>
-        <w:numPr>
-          <w:ilvl w:val="0"/>
-          <w:numId w:val="5"/>
-        </w:numPr>
-        <w:spacing w:lineRule="auto" w:line="252"/>
-        <w:rPr>
-          <w:rFonts w:ascii="Garamond" w:hAnsi="Garamond"/>
-          <w:bCs/>
-          <w:color w:val="auto"/>
-        </w:rPr>
-      </w:pPr>
-      <w:r>
-        <w:rPr>
-          <w:rFonts w:ascii="Garamond" w:hAnsi="Garamond"/>
-          <w:bCs/>
-          <w:color w:val="auto"/>
-        </w:rPr>
-        <w:t>Core responsibility #2. As your most recent past experience, you can build out a few bullet points here.</w:t>
-      </w:r>
-    </w:p>
-    <w:p>
-      <w:pPr>
-        <w:pStyle w:val="Default"/>
-        <w:numPr>
-          <w:ilvl w:val="0"/>
-          <w:numId w:val="5"/>
-        </w:numPr>
-        <w:spacing w:lineRule="auto" w:line="252"/>
-        <w:rPr>
-          <w:rFonts w:ascii="Garamond" w:hAnsi="Garamond"/>
-          <w:bCs/>
-          <w:color w:val="auto"/>
-        </w:rPr>
-      </w:pPr>
-      <w:r>
-        <w:rPr>
-          <w:rFonts w:ascii="Garamond" w:hAnsi="Garamond"/>
-          <w:bCs/>
-          <w:color w:val="auto"/>
-        </w:rPr>
-        <w:t>Core responsibility #3. Don’t feel the need to write too much about jobs from over 5 years in the past.</w:t>
-      </w:r>
-    </w:p>
-    <w:p>
-      <w:pPr>
-        <w:pStyle w:val="Default"/>
-        <w:spacing w:lineRule="auto" w:line="252"/>
-        <w:rPr>
-          <w:rFonts w:ascii="Garamond" w:hAnsi="Garamond"/>
-          <w:bCs/>
-          <w:color w:val="auto"/>
-        </w:rPr>
-      </w:pPr>
-      <w:r>
-        <w:rPr>
-          <w:rFonts w:ascii="Garamond" w:hAnsi="Garamond"/>
-          <w:bCs/>
-          <w:color w:val="auto"/>
-        </w:rPr>
-      </w:r>
-    </w:p>
-    <w:p>
-      <w:pPr>
-        <w:pStyle w:val="Default"/>
-        <w:spacing w:lineRule="auto" w:line="252"/>
-        <w:rPr>
-          <w:rFonts w:ascii="Garamond" w:hAnsi="Garamond"/>
-          <w:b/>
-          <w:b/>
-          <w:bCs/>
-          <w:color w:val="auto"/>
-        </w:rPr>
-      </w:pPr>
-      <w:r>
-        <w:rPr>
-          <w:rFonts w:ascii="Garamond" w:hAnsi="Garamond"/>
-          <w:b/>
-          <w:bCs/>
-          <w:color w:val="auto"/>
-        </w:rPr>
-        <w:t>Company Name</w:t>
-        <w:tab/>
-        <w:tab/>
-        <w:tab/>
-        <w:tab/>
-        <w:tab/>
-        <w:tab/>
-        <w:tab/>
-        <w:tab/>
-        <w:tab/>
-        <w:t xml:space="preserve">   Month Year – Month Year</w:t>
-      </w:r>
-    </w:p>
-    <w:p>
-      <w:pPr>
-        <w:pStyle w:val="Default"/>
-        <w:spacing w:lineRule="auto" w:line="252"/>
-        <w:rPr>
-          <w:rFonts w:ascii="Garamond" w:hAnsi="Garamond"/>
-          <w:bCs/>
-          <w:i/>
-          <w:i/>
-          <w:color w:val="auto"/>
-        </w:rPr>
-      </w:pPr>
-      <w:r>
-        <w:rPr>
-          <w:rFonts w:ascii="Garamond" w:hAnsi="Garamond"/>
-          <w:bCs/>
-          <w:i/>
-          <w:color w:val="auto"/>
-        </w:rPr>
-        <w:t>Current Job Title | Month, Year – Present</w:t>
-        <w:tab/>
-        <w:tab/>
-        <w:tab/>
-        <w:tab/>
-        <w:tab/>
-        <w:tab/>
-        <w:tab/>
-        <w:tab/>
-        <w:t xml:space="preserve">     </w:t>
-        <w:tab/>
-        <w:t xml:space="preserve">       </w:t>
-        <w:tab/>
-        <w:t>City, ST</w:t>
-      </w:r>
-    </w:p>
-    <w:p>
-      <w:pPr>
-        <w:pStyle w:val="Default"/>
-        <w:numPr>
-          <w:ilvl w:val="0"/>
-          <w:numId w:val="5"/>
-        </w:numPr>
-        <w:spacing w:lineRule="auto" w:line="252"/>
-        <w:rPr>
-          <w:rFonts w:ascii="Garamond" w:hAnsi="Garamond"/>
-          <w:bCs/>
-          <w:color w:val="auto"/>
-        </w:rPr>
-      </w:pPr>
-      <w:r>
-        <w:rPr>
-          <w:rFonts w:ascii="Garamond" w:hAnsi="Garamond"/>
-          <w:bCs/>
-          <w:color w:val="auto"/>
-        </w:rPr>
-        <w:t>If you’ve been promoted / have held multiple titles at one company, put dates in italics next to each title like so.</w:t>
-      </w:r>
-    </w:p>
-    <w:p>
-      <w:pPr>
-        <w:pStyle w:val="Default"/>
-        <w:numPr>
-          <w:ilvl w:val="0"/>
-          <w:numId w:val="5"/>
-        </w:numPr>
-        <w:spacing w:lineRule="auto" w:line="252"/>
-        <w:rPr>
-          <w:rFonts w:ascii="Garamond" w:hAnsi="Garamond"/>
-          <w:bCs/>
-          <w:color w:val="auto"/>
-        </w:rPr>
-      </w:pPr>
-      <w:r>
-        <w:rPr>
-          <w:rFonts w:ascii="Garamond" w:hAnsi="Garamond"/>
-          <w:bCs/>
-          <w:color w:val="auto"/>
-        </w:rPr>
-        <w:t>Core responsibility #2. As the jobs get older in your timeline, they’re less relevant and need fewer bullet points.</w:t>
-      </w:r>
-    </w:p>
-    <w:p>
-      <w:pPr>
-        <w:pStyle w:val="Default"/>
-        <w:spacing w:lineRule="auto" w:line="252"/>
-        <w:rPr>
-          <w:rFonts w:ascii="Garamond" w:hAnsi="Garamond"/>
-          <w:bCs/>
-          <w:color w:val="auto"/>
-        </w:rPr>
-      </w:pPr>
-      <w:r>
-        <w:rPr>
-          <w:rFonts w:ascii="Garamond" w:hAnsi="Garamond"/>
-          <w:bCs/>
-          <w:color w:val="auto"/>
-        </w:rPr>
-      </w:r>
-    </w:p>
-    <w:p>
-      <w:pPr>
-        <w:pStyle w:val="Default"/>
-        <w:spacing w:lineRule="auto" w:line="252"/>
-        <w:rPr>
-          <w:rFonts w:ascii="Garamond" w:hAnsi="Garamond"/>
-          <w:color w:val="auto"/>
-        </w:rPr>
-      </w:pPr>
-      <w:r>
-        <w:rPr>
-          <w:rFonts w:ascii="Garamond" w:hAnsi="Garamond"/>
+          <w:i/>
           <w:i/>
           <w:iCs/>
           <w:color w:val="auto"/>
         </w:rPr>
-        <w:t>Prior Job Title | Month, Year – Month, Year</w:t>
-        <w:tab/>
-        <w:t xml:space="preserve"> </w:t>
-        <w:tab/>
-        <w:tab/>
-        <w:tab/>
-        <w:tab/>
-        <w:tab/>
-        <w:tab/>
-        <w:tab/>
-        <w:t xml:space="preserve">      </w:t>
+      </w:pPr>
+      <w:r>
+        <w:rPr>
+          <w:rFonts w:ascii="Garamond" w:hAnsi="Garamond"/>
+          <w:i/>
+          <w:iCs/>
+          <w:color w:val="auto"/>
+        </w:rPr>
+        <w:t>Degree (e.g., B.S.), Majors (e.g., Computer Science)</w:t>
+        <w:tab/>
+        <w:tab/>
+        <w:tab/>
+        <w:tab/>
+        <w:tab/>
+        <w:t xml:space="preserve">   </w:t>
+        <w:tab/>
+        <w:tab/>
+        <w:tab/>
+        <w:t xml:space="preserve">            City, ST</w:t>
       </w:r>
     </w:p>
     <w:p>
@@ -1100,271 +753,50 @@
         <w:spacing w:lineRule="auto" w:line="252"/>
         <w:rPr>
           <w:rFonts w:ascii="Garamond" w:hAnsi="Garamond"/>
-          <w:bCs/>
-          <w:color w:val="auto"/>
-        </w:rPr>
-      </w:pPr>
-      <w:r>
-        <w:rPr>
-          <w:rFonts w:ascii="Garamond" w:hAnsi="Garamond"/>
-          <w:bCs/>
-          <w:color w:val="auto"/>
-        </w:rPr>
-        <w:t>“</w:t>
-      </w:r>
-      <w:r>
-        <w:rPr>
-          <w:rFonts w:ascii="Garamond" w:hAnsi="Garamond"/>
-          <w:bCs/>
-          <w:color w:val="auto"/>
-        </w:rPr>
-        <w:t>Prior to my promotion to [current title], I…” core responsibility #1</w:t>
-      </w:r>
-      <w:r>
-        <w:rPr>
-          <w:rFonts w:eastAsia="Times New Roman" w:ascii="Garamond" w:hAnsi="Garamond"/>
-          <w:shd w:fill="FFFFFF" w:val="clear"/>
-        </w:rPr>
-        <w:t>. Older job, less relevancy, 1 bullet is fine.</w:t>
-      </w:r>
-    </w:p>
-    <w:p>
-      <w:pPr>
-        <w:pStyle w:val="Normal"/>
-        <w:spacing w:lineRule="auto" w:line="252"/>
-        <w:rPr>
-          <w:rFonts w:ascii="Garamond" w:hAnsi="Garamond"/>
-        </w:rPr>
-      </w:pPr>
-      <w:r>
-        <w:rPr>
-          <w:rFonts w:ascii="Garamond" w:hAnsi="Garamond"/>
-        </w:rPr>
-      </w:r>
-    </w:p>
-    <w:p>
-      <w:pPr>
-        <w:pStyle w:val="Default"/>
-        <w:spacing w:lineRule="auto" w:line="252"/>
-        <w:rPr>
-          <w:rFonts w:ascii="Garamond" w:hAnsi="Garamond"/>
-          <w:color w:val="auto"/>
-        </w:rPr>
-      </w:pPr>
-      <w:r>
-        <w:rPr>
-          <w:rFonts w:ascii="Garamond" w:hAnsi="Garamond"/>
-          <w:b/>
-          <w:bCs/>
-          <w:color w:val="auto"/>
-        </w:rPr>
-        <w:t>Company Name</w:t>
-        <w:tab/>
-        <w:tab/>
-        <w:t xml:space="preserve"> </w:t>
-        <w:tab/>
-        <w:tab/>
-        <w:tab/>
-        <w:tab/>
-        <w:tab/>
-        <w:tab/>
-        <w:tab/>
-        <w:t xml:space="preserve">   Month Year – Month Year</w:t>
-      </w:r>
-    </w:p>
-    <w:p>
-      <w:pPr>
-        <w:pStyle w:val="Default"/>
-        <w:spacing w:lineRule="auto" w:line="252"/>
-        <w:rPr>
-          <w:rFonts w:ascii="Garamond" w:hAnsi="Garamond"/>
-          <w:color w:val="auto"/>
-        </w:rPr>
-      </w:pPr>
-      <w:r>
-        <w:rPr>
-          <w:rFonts w:ascii="Garamond" w:hAnsi="Garamond"/>
-          <w:i/>
+          <w:color w:val="auto"/>
+        </w:rPr>
+      </w:pPr>
+      <w:r>
+        <w:rPr>
+          <w:rFonts w:ascii="Garamond" w:hAnsi="Garamond"/>
           <w:iCs/>
           <w:color w:val="auto"/>
         </w:rPr>
-        <w:t>Job Title</w:t>
-        <w:tab/>
-        <w:tab/>
-        <w:t xml:space="preserve"> </w:t>
-        <w:tab/>
-        <w:tab/>
-        <w:tab/>
-        <w:tab/>
-        <w:tab/>
-        <w:tab/>
-        <w:tab/>
-        <w:tab/>
-        <w:tab/>
-        <w:t xml:space="preserve">                                    City, ST </w:t>
-      </w:r>
-    </w:p>
-    <w:p>
-      <w:pPr>
-        <w:pStyle w:val="Default"/>
-        <w:numPr>
-          <w:ilvl w:val="0"/>
-          <w:numId w:val="5"/>
-        </w:numPr>
-        <w:spacing w:lineRule="auto" w:line="252"/>
-        <w:rPr>
-          <w:rFonts w:ascii="Garamond" w:hAnsi="Garamond"/>
-          <w:bCs/>
-          <w:color w:val="auto"/>
-        </w:rPr>
-      </w:pPr>
-      <w:r>
-        <w:rPr>
-          <w:rFonts w:ascii="Garamond" w:hAnsi="Garamond"/>
-          <w:bCs/>
-          <w:color w:val="auto"/>
-        </w:rPr>
-        <w:t>Core responsibility #1. Even older job. For past jobs with zero relevance, save space and skip any bullet points.</w:t>
-      </w:r>
-    </w:p>
-    <w:p>
-      <w:pPr>
-        <w:pStyle w:val="Default"/>
-        <w:spacing w:lineRule="auto" w:line="252"/>
-        <w:rPr>
-          <w:rFonts w:ascii="Garamond" w:hAnsi="Garamond"/>
-          <w:color w:val="auto"/>
-        </w:rPr>
-      </w:pPr>
-      <w:r>
-        <w:rPr>
-          <w:rFonts w:ascii="Garamond" w:hAnsi="Garamond"/>
-          <w:color w:val="auto"/>
-        </w:rPr>
-      </w:r>
-    </w:p>
-    <w:p>
-      <w:pPr>
-        <w:pStyle w:val="Default"/>
-        <w:pBdr>
-          <w:bottom w:val="single" w:sz="6" w:space="1" w:color="000000"/>
-        </w:pBdr>
-        <w:spacing w:lineRule="auto" w:line="252"/>
-        <w:rPr>
-          <w:rFonts w:ascii="Garamond" w:hAnsi="Garamond"/>
-          <w:color w:val="auto"/>
-        </w:rPr>
-      </w:pPr>
-      <w:r>
-        <w:rPr>
-          <w:rFonts w:ascii="Garamond" w:hAnsi="Garamond"/>
-          <w:b/>
-          <w:bCs/>
-          <w:color w:val="auto"/>
-        </w:rPr>
-        <w:t xml:space="preserve">EDUCATION </w:t>
-      </w:r>
-      <w:r>
-        <w:rPr>
-          <w:rFonts w:ascii="Garamond" w:hAnsi="Garamond"/>
-          <w:color w:val="auto"/>
-        </w:rPr>
-        <w:t>(for early-career candidates with less work experience, you can put this section first before WORK)</w:t>
-      </w:r>
-    </w:p>
-    <w:p>
-      <w:pPr>
-        <w:pStyle w:val="Default"/>
-        <w:tabs>
-          <w:tab w:val="clear" w:pos="720"/>
-          <w:tab w:val="left" w:pos="1660" w:leader="none"/>
-        </w:tabs>
-        <w:spacing w:lineRule="auto" w:line="252"/>
-        <w:rPr>
-          <w:rFonts w:ascii="Garamond" w:hAnsi="Garamond"/>
-          <w:b/>
-          <w:b/>
-          <w:bCs/>
-          <w:color w:val="auto"/>
-          <w:sz w:val="4"/>
-          <w:szCs w:val="4"/>
-        </w:rPr>
-      </w:pPr>
-      <w:r>
-        <w:rPr>
-          <w:rFonts w:ascii="Garamond" w:hAnsi="Garamond"/>
-          <w:b/>
-          <w:bCs/>
-          <w:color w:val="auto"/>
-          <w:sz w:val="4"/>
-          <w:szCs w:val="4"/>
-        </w:rPr>
-        <w:tab/>
-      </w:r>
-    </w:p>
-    <w:p>
-      <w:pPr>
-        <w:pStyle w:val="Default"/>
-        <w:spacing w:lineRule="auto" w:line="252"/>
-        <w:rPr>
-          <w:rFonts w:ascii="Garamond" w:hAnsi="Garamond"/>
-          <w:b/>
-          <w:b/>
-          <w:bCs/>
-          <w:color w:val="auto"/>
-        </w:rPr>
-      </w:pPr>
-      <w:r>
-        <w:rPr>
-          <w:rFonts w:ascii="Garamond" w:hAnsi="Garamond"/>
-          <w:b/>
-          <w:bCs/>
-          <w:color w:val="auto"/>
-        </w:rPr>
-        <w:t xml:space="preserve">University Name </w:t>
-        <w:tab/>
-        <w:tab/>
-        <w:tab/>
-        <w:tab/>
-        <w:tab/>
-        <w:t xml:space="preserve">                     </w:t>
-        <w:tab/>
-        <w:t xml:space="preserve">        </w:t>
-        <w:tab/>
-        <w:tab/>
-        <w:t xml:space="preserve">      Graduation Month, Year </w:t>
-      </w:r>
-    </w:p>
-    <w:p>
-      <w:pPr>
-        <w:pStyle w:val="Default"/>
-        <w:spacing w:lineRule="auto" w:line="252"/>
-        <w:rPr>
-          <w:rFonts w:ascii="Garamond" w:hAnsi="Garamond"/>
-          <w:i/>
+        <w:t xml:space="preserve">List your honors like </w:t>
+      </w:r>
+      <w:r>
+        <w:rPr>
+          <w:rFonts w:ascii="Garamond" w:hAnsi="Garamond"/>
           <w:i/>
           <w:iCs/>
           <w:color w:val="auto"/>
         </w:rPr>
-      </w:pPr>
-      <w:r>
-        <w:rPr>
-          <w:rFonts w:ascii="Garamond" w:hAnsi="Garamond"/>
-          <w:i/>
+        <w:t>summa cum laude</w:t>
+      </w:r>
+      <w:r>
+        <w:rPr>
+          <w:rFonts w:ascii="Garamond" w:hAnsi="Garamond"/>
           <w:iCs/>
           <w:color w:val="auto"/>
         </w:rPr>
-        <w:t>Degree (e.g., B.S.), Majors (e.g., Computer Science)</w:t>
-        <w:tab/>
-        <w:tab/>
-        <w:tab/>
-        <w:tab/>
-        <w:tab/>
-        <w:t xml:space="preserve">   </w:t>
-        <w:tab/>
-        <w:tab/>
-        <w:tab/>
-        <w:t xml:space="preserve">            City, ST</w:t>
+        <w:t xml:space="preserve"> or Economics Honors Society; 3.X/4.0 GPA (list </w:t>
+      </w:r>
+      <w:r>
+        <w:rPr>
+          <w:rFonts w:ascii="Garamond" w:hAnsi="Garamond"/>
+          <w:iCs/>
+          <w:color w:val="auto"/>
+          <w:u w:val="single"/>
+        </w:rPr>
+        <w:t>only</w:t>
+      </w:r>
+      <w:r>
+        <w:rPr>
+          <w:rFonts w:ascii="Garamond" w:hAnsi="Garamond"/>
+          <w:iCs/>
+          <w:color w:val="auto"/>
+        </w:rPr>
+        <w:t xml:space="preserve"> if GPA is over 3.3)</w:t>
       </w:r>
     </w:p>
     <w:p>
@@ -1383,62 +815,6 @@
       <w:r>
         <w:rPr>
           <w:rFonts w:ascii="Garamond" w:hAnsi="Garamond"/>
-          <w:iCs/>
-          <w:color w:val="auto"/>
-        </w:rPr>
-        <w:t xml:space="preserve">List your honors like </w:t>
-      </w:r>
-      <w:r>
-        <w:rPr>
-          <w:rFonts w:ascii="Garamond" w:hAnsi="Garamond"/>
-          <w:i/>
-          <w:iCs/>
-          <w:color w:val="auto"/>
-        </w:rPr>
-        <w:t>summa cum laude</w:t>
-      </w:r>
-      <w:r>
-        <w:rPr>
-          <w:rFonts w:ascii="Garamond" w:hAnsi="Garamond"/>
-          <w:iCs/>
-          <w:color w:val="auto"/>
-        </w:rPr>
-        <w:t xml:space="preserve"> or Economics Honors Society; 3.X/4.0 GPA (list </w:t>
-      </w:r>
-      <w:r>
-        <w:rPr>
-          <w:rFonts w:ascii="Garamond" w:hAnsi="Garamond"/>
-          <w:iCs/>
-          <w:color w:val="auto"/>
-          <w:u w:val="single"/>
-        </w:rPr>
-        <w:t>only</w:t>
-      </w:r>
-      <w:r>
-        <w:rPr>
-          <w:rFonts w:ascii="Garamond" w:hAnsi="Garamond"/>
-          <w:iCs/>
-          <w:color w:val="auto"/>
-        </w:rPr>
-        <w:t xml:space="preserve"> if GPA is over 3.3)</w:t>
-      </w:r>
-    </w:p>
-    <w:p>
-      <w:pPr>
-        <w:pStyle w:val="Default"/>
-        <w:numPr>
-          <w:ilvl w:val="0"/>
-          <w:numId w:val="4"/>
-        </w:numPr>
-        <w:spacing w:lineRule="auto" w:line="252"/>
-        <w:rPr>
-          <w:rFonts w:ascii="Garamond" w:hAnsi="Garamond"/>
-          <w:color w:val="auto"/>
-        </w:rPr>
-      </w:pPr>
-      <w:r>
-        <w:rPr>
-          <w:rFonts w:ascii="Garamond" w:hAnsi="Garamond"/>
           <w:color w:val="auto"/>
         </w:rPr>
         <w:t>Any other fun respectable stuff like varsity sports, fraternity/sorority, study abroad, or other tidbits.</w:t>
@@ -1512,7 +888,7 @@
         <w:pStyle w:val="Default"/>
         <w:numPr>
           <w:ilvl w:val="0"/>
-          <w:numId w:val="3"/>
+          <w:numId w:val="2"/>
         </w:numPr>
         <w:spacing w:lineRule="auto" w:line="252" w:before="0" w:after="3"/>
         <w:rPr>
@@ -1558,7 +934,7 @@
         <w:pStyle w:val="Default"/>
         <w:numPr>
           <w:ilvl w:val="0"/>
-          <w:numId w:val="3"/>
+          <w:numId w:val="2"/>
         </w:numPr>
         <w:spacing w:lineRule="auto" w:line="252" w:before="0" w:after="3"/>
         <w:rPr>
@@ -1622,7 +998,7 @@
         <w:pStyle w:val="Default"/>
         <w:numPr>
           <w:ilvl w:val="0"/>
-          <w:numId w:val="3"/>
+          <w:numId w:val="2"/>
         </w:numPr>
         <w:spacing w:lineRule="auto" w:line="252"/>
         <w:rPr>
@@ -1710,7 +1086,7 @@
         </w:rPr>
         <w:t xml:space="preserve">Made for you with love by Colin, Founder and CEO at </w:t>
       </w:r>
-      <w:hyperlink r:id="rId3">
+      <w:hyperlink r:id="rId2">
         <w:r>
           <w:rPr>
             <w:rStyle w:val="InternetLink"/>
@@ -1731,7 +1107,7 @@
         </w:rPr>
         <w:t>™ (</w:t>
       </w:r>
-      <w:hyperlink r:id="rId4">
+      <w:hyperlink r:id="rId3">
         <w:r>
           <w:rPr>
             <w:rStyle w:val="InternetLink"/>
@@ -1785,7 +1161,7 @@
         </w:rPr>
         <w:t xml:space="preserve"> </w:t>
       </w:r>
-      <w:hyperlink r:id="rId5">
+      <w:hyperlink r:id="rId4">
         <w:r>
           <w:rPr>
             <w:rStyle w:val="InternetLink"/>
@@ -1807,7 +1183,7 @@
         </w:rPr>
         <w:t xml:space="preserve"> and use code RESUME :-) or feel free to </w:t>
       </w:r>
-      <w:hyperlink r:id="rId6">
+      <w:hyperlink r:id="rId5">
         <w:r>
           <w:rPr>
             <w:rStyle w:val="InternetLink"/>
@@ -1851,7 +1227,7 @@
         </w:rPr>
         <w:t xml:space="preserve">If you still need personal resume help, after years of being asked, I’ve set up an affordable professional review service at </w:t>
       </w:r>
-      <w:hyperlink r:id="rId7">
+      <w:hyperlink r:id="rId6">
         <w:r>
           <w:rPr>
             <w:rStyle w:val="InternetLink"/>
@@ -1897,7 +1273,7 @@
         </w:rPr>
         <w:t xml:space="preserve">Delete this footer, plug in your own info above, and go get your dream job! If you share this, please credit </w:t>
       </w:r>
-      <w:hyperlink r:id="rId8">
+      <w:hyperlink r:id="rId7">
         <w:r>
           <w:rPr>
             <w:rStyle w:val="InternetLink"/>
@@ -2466,280 +1842,6 @@
       </w:rPr>
     </w:lvl>
   </w:abstractNum>
-  <w:abstractNum w:abstractNumId="5">
-    <w:lvl w:ilvl="0">
-      <w:start w:val="1"/>
-      <w:numFmt w:val="bullet"/>
-      <w:lvlText w:val=""/>
-      <w:lvlJc w:val="left"/>
-      <w:pPr>
-        <w:tabs>
-          <w:tab w:val="num" w:pos="0"/>
-        </w:tabs>
-        <w:ind w:left="360" w:hanging="360"/>
-      </w:pPr>
-      <w:rPr>
-        <w:rFonts w:ascii="Wingdings" w:hAnsi="Wingdings" w:cs="Wingdings" w:hint="default"/>
-      </w:rPr>
-    </w:lvl>
-    <w:lvl w:ilvl="1">
-      <w:start w:val="1"/>
-      <w:numFmt w:val="bullet"/>
-      <w:lvlText w:val="o"/>
-      <w:lvlJc w:val="left"/>
-      <w:pPr>
-        <w:tabs>
-          <w:tab w:val="num" w:pos="0"/>
-        </w:tabs>
-        <w:ind w:left="1080" w:hanging="360"/>
-      </w:pPr>
-      <w:rPr>
-        <w:rFonts w:ascii="Courier New" w:hAnsi="Courier New" w:cs="Courier New" w:hint="default"/>
-      </w:rPr>
-    </w:lvl>
-    <w:lvl w:ilvl="2">
-      <w:start w:val="1"/>
-      <w:numFmt w:val="bullet"/>
-      <w:lvlText w:val=""/>
-      <w:lvlJc w:val="left"/>
-      <w:pPr>
-        <w:tabs>
-          <w:tab w:val="num" w:pos="0"/>
-        </w:tabs>
-        <w:ind w:left="1800" w:hanging="360"/>
-      </w:pPr>
-      <w:rPr>
-        <w:rFonts w:ascii="Wingdings" w:hAnsi="Wingdings" w:cs="Wingdings" w:hint="default"/>
-      </w:rPr>
-    </w:lvl>
-    <w:lvl w:ilvl="3">
-      <w:start w:val="1"/>
-      <w:numFmt w:val="bullet"/>
-      <w:lvlText w:val=""/>
-      <w:lvlJc w:val="left"/>
-      <w:pPr>
-        <w:tabs>
-          <w:tab w:val="num" w:pos="0"/>
-        </w:tabs>
-        <w:ind w:left="2520" w:hanging="360"/>
-      </w:pPr>
-      <w:rPr>
-        <w:rFonts w:ascii="Symbol" w:hAnsi="Symbol" w:cs="Symbol" w:hint="default"/>
-      </w:rPr>
-    </w:lvl>
-    <w:lvl w:ilvl="4">
-      <w:start w:val="1"/>
-      <w:numFmt w:val="bullet"/>
-      <w:lvlText w:val="o"/>
-      <w:lvlJc w:val="left"/>
-      <w:pPr>
-        <w:tabs>
-          <w:tab w:val="num" w:pos="0"/>
-        </w:tabs>
-        <w:ind w:left="3240" w:hanging="360"/>
-      </w:pPr>
-      <w:rPr>
-        <w:rFonts w:ascii="Courier New" w:hAnsi="Courier New" w:cs="Courier New" w:hint="default"/>
-      </w:rPr>
-    </w:lvl>
-    <w:lvl w:ilvl="5">
-      <w:start w:val="1"/>
-      <w:numFmt w:val="bullet"/>
-      <w:lvlText w:val=""/>
-      <w:lvlJc w:val="left"/>
-      <w:pPr>
-        <w:tabs>
-          <w:tab w:val="num" w:pos="0"/>
-        </w:tabs>
-        <w:ind w:left="3960" w:hanging="360"/>
-      </w:pPr>
-      <w:rPr>
-        <w:rFonts w:ascii="Wingdings" w:hAnsi="Wingdings" w:cs="Wingdings" w:hint="default"/>
-      </w:rPr>
-    </w:lvl>
-    <w:lvl w:ilvl="6">
-      <w:start w:val="1"/>
-      <w:numFmt w:val="bullet"/>
-      <w:lvlText w:val=""/>
-      <w:lvlJc w:val="left"/>
-      <w:pPr>
-        <w:tabs>
-          <w:tab w:val="num" w:pos="0"/>
-        </w:tabs>
-        <w:ind w:left="4680" w:hanging="360"/>
-      </w:pPr>
-      <w:rPr>
-        <w:rFonts w:ascii="Symbol" w:hAnsi="Symbol" w:cs="Symbol" w:hint="default"/>
-      </w:rPr>
-    </w:lvl>
-    <w:lvl w:ilvl="7">
-      <w:start w:val="1"/>
-      <w:numFmt w:val="bullet"/>
-      <w:lvlText w:val="o"/>
-      <w:lvlJc w:val="left"/>
-      <w:pPr>
-        <w:tabs>
-          <w:tab w:val="num" w:pos="0"/>
-        </w:tabs>
-        <w:ind w:left="5400" w:hanging="360"/>
-      </w:pPr>
-      <w:rPr>
-        <w:rFonts w:ascii="Courier New" w:hAnsi="Courier New" w:cs="Courier New" w:hint="default"/>
-      </w:rPr>
-    </w:lvl>
-    <w:lvl w:ilvl="8">
-      <w:start w:val="1"/>
-      <w:numFmt w:val="bullet"/>
-      <w:lvlText w:val=""/>
-      <w:lvlJc w:val="left"/>
-      <w:pPr>
-        <w:tabs>
-          <w:tab w:val="num" w:pos="0"/>
-        </w:tabs>
-        <w:ind w:left="6120" w:hanging="360"/>
-      </w:pPr>
-      <w:rPr>
-        <w:rFonts w:ascii="Wingdings" w:hAnsi="Wingdings" w:cs="Wingdings" w:hint="default"/>
-      </w:rPr>
-    </w:lvl>
-  </w:abstractNum>
-  <w:abstractNum w:abstractNumId="6">
-    <w:lvl w:ilvl="0">
-      <w:start w:val="1"/>
-      <w:numFmt w:val="bullet"/>
-      <w:lvlText w:val=""/>
-      <w:lvlJc w:val="left"/>
-      <w:pPr>
-        <w:tabs>
-          <w:tab w:val="num" w:pos="0"/>
-        </w:tabs>
-        <w:ind w:left="360" w:hanging="360"/>
-      </w:pPr>
-      <w:rPr>
-        <w:rFonts w:ascii="Wingdings" w:hAnsi="Wingdings" w:cs="Wingdings" w:hint="default"/>
-      </w:rPr>
-    </w:lvl>
-    <w:lvl w:ilvl="1">
-      <w:start w:val="1"/>
-      <w:numFmt w:val="bullet"/>
-      <w:lvlText w:val="o"/>
-      <w:lvlJc w:val="left"/>
-      <w:pPr>
-        <w:tabs>
-          <w:tab w:val="num" w:pos="0"/>
-        </w:tabs>
-        <w:ind w:left="1080" w:hanging="360"/>
-      </w:pPr>
-      <w:rPr>
-        <w:rFonts w:ascii="Courier New" w:hAnsi="Courier New" w:cs="Courier New" w:hint="default"/>
-      </w:rPr>
-    </w:lvl>
-    <w:lvl w:ilvl="2">
-      <w:start w:val="1"/>
-      <w:numFmt w:val="bullet"/>
-      <w:lvlText w:val=""/>
-      <w:lvlJc w:val="left"/>
-      <w:pPr>
-        <w:tabs>
-          <w:tab w:val="num" w:pos="0"/>
-        </w:tabs>
-        <w:ind w:left="1800" w:hanging="360"/>
-      </w:pPr>
-      <w:rPr>
-        <w:rFonts w:ascii="Wingdings" w:hAnsi="Wingdings" w:cs="Wingdings" w:hint="default"/>
-      </w:rPr>
-    </w:lvl>
-    <w:lvl w:ilvl="3">
-      <w:start w:val="1"/>
-      <w:numFmt w:val="bullet"/>
-      <w:lvlText w:val=""/>
-      <w:lvlJc w:val="left"/>
-      <w:pPr>
-        <w:tabs>
-          <w:tab w:val="num" w:pos="0"/>
-        </w:tabs>
-        <w:ind w:left="2520" w:hanging="360"/>
-      </w:pPr>
-      <w:rPr>
-        <w:rFonts w:ascii="Symbol" w:hAnsi="Symbol" w:cs="Symbol" w:hint="default"/>
-      </w:rPr>
-    </w:lvl>
-    <w:lvl w:ilvl="4">
-      <w:start w:val="1"/>
-      <w:numFmt w:val="bullet"/>
-      <w:lvlText w:val="o"/>
-      <w:lvlJc w:val="left"/>
-      <w:pPr>
-        <w:tabs>
-          <w:tab w:val="num" w:pos="0"/>
-        </w:tabs>
-        <w:ind w:left="3240" w:hanging="360"/>
-      </w:pPr>
-      <w:rPr>
-        <w:rFonts w:ascii="Courier New" w:hAnsi="Courier New" w:cs="Courier New" w:hint="default"/>
-      </w:rPr>
-    </w:lvl>
-    <w:lvl w:ilvl="5">
-      <w:start w:val="1"/>
-      <w:numFmt w:val="bullet"/>
-      <w:lvlText w:val=""/>
-      <w:lvlJc w:val="left"/>
-      <w:pPr>
-        <w:tabs>
-          <w:tab w:val="num" w:pos="0"/>
-        </w:tabs>
-        <w:ind w:left="3960" w:hanging="360"/>
-      </w:pPr>
-      <w:rPr>
-        <w:rFonts w:ascii="Wingdings" w:hAnsi="Wingdings" w:cs="Wingdings" w:hint="default"/>
-      </w:rPr>
-    </w:lvl>
-    <w:lvl w:ilvl="6">
-      <w:start w:val="1"/>
-      <w:numFmt w:val="bullet"/>
-      <w:lvlText w:val=""/>
-      <w:lvlJc w:val="left"/>
-      <w:pPr>
-        <w:tabs>
-          <w:tab w:val="num" w:pos="0"/>
-        </w:tabs>
-        <w:ind w:left="4680" w:hanging="360"/>
-      </w:pPr>
-      <w:rPr>
-        <w:rFonts w:ascii="Symbol" w:hAnsi="Symbol" w:cs="Symbol" w:hint="default"/>
-      </w:rPr>
-    </w:lvl>
-    <w:lvl w:ilvl="7">
-      <w:start w:val="1"/>
-      <w:numFmt w:val="bullet"/>
-      <w:lvlText w:val="o"/>
-      <w:lvlJc w:val="left"/>
-      <w:pPr>
-        <w:tabs>
-          <w:tab w:val="num" w:pos="0"/>
-        </w:tabs>
-        <w:ind w:left="5400" w:hanging="360"/>
-      </w:pPr>
-      <w:rPr>
-        <w:rFonts w:ascii="Courier New" w:hAnsi="Courier New" w:cs="Courier New" w:hint="default"/>
-      </w:rPr>
-    </w:lvl>
-    <w:lvl w:ilvl="8">
-      <w:start w:val="1"/>
-      <w:numFmt w:val="bullet"/>
-      <w:lvlText w:val=""/>
-      <w:lvlJc w:val="left"/>
-      <w:pPr>
-        <w:tabs>
-          <w:tab w:val="num" w:pos="0"/>
-        </w:tabs>
-        <w:ind w:left="6120" w:hanging="360"/>
-      </w:pPr>
-      <w:rPr>
-        <w:rFonts w:ascii="Wingdings" w:hAnsi="Wingdings" w:cs="Wingdings" w:hint="default"/>
-      </w:rPr>
-    </w:lvl>
-  </w:abstractNum>
   <w:num w:numId="1">
     <w:abstractNumId w:val="1"/>
   </w:num>
@@ -2751,12 +1853,6 @@
   </w:num>
   <w:num w:numId="4">
     <w:abstractNumId w:val="4"/>
-  </w:num>
-  <w:num w:numId="5">
-    <w:abstractNumId w:val="5"/>
-  </w:num>
-  <w:num w:numId="6">
-    <w:abstractNumId w:val="6"/>
   </w:num>
 </w:numbering>
 </file>

</xml_diff>

<commit_message>
Now rendering education section
</commit_message>
<xml_diff>
--- a/resume-template.docx
+++ b/resume-template.docx
@@ -567,7 +567,7 @@
         <w:pStyle w:val="Default"/>
         <w:numPr>
           <w:ilvl w:val="0"/>
-          <w:numId w:val="4"/>
+          <w:numId w:val="3"/>
         </w:numPr>
         <w:spacing w:lineRule="auto" w:line="252"/>
         <w:rPr>
@@ -697,7 +697,25 @@
           <w:bCs/>
           <w:color w:val="auto"/>
         </w:rPr>
-        <w:t xml:space="preserve">University Name </w:t>
+        <w:t>{% for education in res.education -%}</w:t>
+      </w:r>
+      <w:r>
+        <w:rPr>
+          <w:rFonts w:ascii="Garamond" w:hAnsi="Garamond"/>
+          <w:b/>
+          <w:bCs/>
+          <w:color w:val="auto"/>
+        </w:rPr>
+        <w:br/>
+        <w:t>{{ education.institution }}</w:t>
+      </w:r>
+      <w:r>
+        <w:rPr>
+          <w:rFonts w:ascii="Garamond" w:hAnsi="Garamond"/>
+          <w:b/>
+          <w:bCs/>
+          <w:color w:val="auto"/>
+        </w:rPr>
         <w:tab/>
         <w:tab/>
         <w:tab/>
@@ -708,7 +726,60 @@
         <w:t xml:space="preserve">        </w:t>
         <w:tab/>
         <w:tab/>
-        <w:t xml:space="preserve">      Graduation Month, Year </w:t>
+      </w:r>
+      <w:r>
+        <w:rPr>
+          <w:rFonts w:ascii="Garamond" w:hAnsi="Garamond"/>
+          <w:b/>
+          <w:bCs/>
+          <w:color w:val="auto"/>
+        </w:rPr>
+        <w:t>{% for _ in range(education.endDatePad) %} {% endfor %}</w:t>
+      </w:r>
+      <w:r>
+        <w:rPr>
+          <w:rFonts w:ascii="Garamond" w:hAnsi="Garamond"/>
+          <w:b/>
+          <w:bCs/>
+          <w:color w:val="auto"/>
+        </w:rPr>
+        <w:t>{{ (</w:t>
+      </w:r>
+      <w:r>
+        <w:rPr>
+          <w:rFonts w:ascii="Garamond" w:hAnsi="Garamond"/>
+          <w:b/>
+          <w:bCs/>
+          <w:color w:val="auto"/>
+        </w:rPr>
+        <w:t>education</w:t>
+      </w:r>
+      <w:r>
+        <w:rPr>
+          <w:rFonts w:ascii="Garamond" w:hAnsi="Garamond"/>
+          <w:b/>
+          <w:bCs/>
+          <w:color w:val="auto"/>
+        </w:rPr>
+        <w:t>.</w:t>
+      </w:r>
+      <w:r>
+        <w:rPr>
+          <w:rFonts w:ascii="Garamond" w:hAnsi="Garamond"/>
+          <w:b/>
+          <w:bCs/>
+          <w:color w:val="auto"/>
+        </w:rPr>
+        <w:t>end</w:t>
+      </w:r>
+      <w:r>
+        <w:rPr>
+          <w:rFonts w:ascii="Garamond" w:hAnsi="Garamond"/>
+          <w:b/>
+          <w:bCs/>
+          <w:color w:val="auto"/>
+        </w:rPr>
+        <w:t xml:space="preserve">Date | to_datetime(format=”%Y-%m-%d”)).strftime(“%b. %Y”) }}  </w:t>
       </w:r>
     </w:p>
     <w:p>
@@ -730,7 +801,33 @@
           <w:iCs/>
           <w:color w:val="auto"/>
         </w:rPr>
-        <w:t>Degree (e.g., B.S.), Majors (e.g., Computer Science)</w:t>
+        <w:t>{{ education.studyType}}</w:t>
+      </w:r>
+      <w:r>
+        <w:rPr>
+          <w:rFonts w:ascii="Garamond" w:hAnsi="Garamond"/>
+          <w:i/>
+          <w:iCs/>
+          <w:color w:val="auto"/>
+        </w:rPr>
+        <w:t xml:space="preserve">, </w:t>
+      </w:r>
+      <w:r>
+        <w:rPr>
+          <w:rFonts w:ascii="Garamond" w:hAnsi="Garamond"/>
+          <w:i/>
+          <w:iCs/>
+          <w:color w:val="auto"/>
+        </w:rPr>
+        <w:t>{{ education.area }}</w:t>
+      </w:r>
+      <w:r>
+        <w:rPr>
+          <w:rFonts w:ascii="Garamond" w:hAnsi="Garamond"/>
+          <w:i/>
+          <w:iCs/>
+          <w:color w:val="auto"/>
+        </w:rPr>
         <w:tab/>
         <w:tab/>
         <w:tab/>
@@ -740,7 +837,33 @@
         <w:tab/>
         <w:tab/>
         <w:tab/>
-        <w:t xml:space="preserve">            City, ST</w:t>
+      </w:r>
+      <w:r>
+        <w:rPr>
+          <w:rFonts w:ascii="Garamond" w:hAnsi="Garamond"/>
+          <w:i/>
+          <w:iCs/>
+          <w:color w:val="auto"/>
+        </w:rPr>
+        <w:t>{% for _ in range(education.locationPad) %} {% endfor %}{{ education.location }}</w:t>
+      </w:r>
+    </w:p>
+    <w:p>
+      <w:pPr>
+        <w:pStyle w:val="Default"/>
+        <w:spacing w:lineRule="auto" w:line="252"/>
+        <w:rPr>
+          <w:rFonts w:ascii="Garamond" w:hAnsi="Garamond"/>
+          <w:color w:val="auto"/>
+        </w:rPr>
+      </w:pPr>
+      <w:r>
+        <w:rPr>
+          <w:rFonts w:ascii="Garamond" w:hAnsi="Garamond"/>
+          <w:iCs/>
+          <w:color w:val="auto"/>
+        </w:rPr>
+        <w:t>{%- for highlight in education.highlights %}</w:t>
       </w:r>
     </w:p>
     <w:p>
@@ -759,53 +882,25 @@
       <w:r>
         <w:rPr>
           <w:rFonts w:ascii="Garamond" w:hAnsi="Garamond"/>
+          <w:bCs/>
           <w:iCs/>
           <w:color w:val="auto"/>
         </w:rPr>
-        <w:t xml:space="preserve">List your honors like </w:t>
-      </w:r>
-      <w:r>
-        <w:rPr>
-          <w:rFonts w:ascii="Garamond" w:hAnsi="Garamond"/>
-          <w:i/>
+        <w:t>{{ highlight }}</w:t>
+      </w:r>
+      <w:r>
+        <w:rPr>
+          <w:rFonts w:ascii="Garamond" w:hAnsi="Garamond"/>
+          <w:bCs/>
           <w:iCs/>
           <w:color w:val="auto"/>
         </w:rPr>
-        <w:t>summa cum laude</w:t>
-      </w:r>
-      <w:r>
-        <w:rPr>
-          <w:rFonts w:ascii="Garamond" w:hAnsi="Garamond"/>
-          <w:iCs/>
-          <w:color w:val="auto"/>
-        </w:rPr>
-        <w:t xml:space="preserve"> or Economics Honors Society; 3.X/4.0 GPA (list </w:t>
-      </w:r>
-      <w:r>
-        <w:rPr>
-          <w:rFonts w:ascii="Garamond" w:hAnsi="Garamond"/>
-          <w:iCs/>
-          <w:color w:val="auto"/>
-          <w:u w:val="single"/>
-        </w:rPr>
-        <w:t>only</w:t>
-      </w:r>
-      <w:r>
-        <w:rPr>
-          <w:rFonts w:ascii="Garamond" w:hAnsi="Garamond"/>
-          <w:iCs/>
-          <w:color w:val="auto"/>
-        </w:rPr>
-        <w:t xml:space="preserve"> if GPA is over 3.3)</w:t>
-      </w:r>
-    </w:p>
-    <w:p>
-      <w:pPr>
-        <w:pStyle w:val="Default"/>
-        <w:numPr>
-          <w:ilvl w:val="0"/>
-          <w:numId w:val="3"/>
-        </w:numPr>
+        <w:t>{% do null -%}</w:t>
+      </w:r>
+    </w:p>
+    <w:p>
+      <w:pPr>
+        <w:pStyle w:val="Default"/>
         <w:spacing w:lineRule="auto" w:line="252"/>
         <w:rPr>
           <w:rFonts w:ascii="Garamond" w:hAnsi="Garamond"/>
@@ -817,7 +912,7 @@
           <w:rFonts w:ascii="Garamond" w:hAnsi="Garamond"/>
           <w:color w:val="auto"/>
         </w:rPr>
-        <w:t>Any other fun respectable stuff like varsity sports, fraternity/sorority, study abroad, or other tidbits.</w:t>
+        <w:t>{% endfor %}</w:t>
       </w:r>
     </w:p>
     <w:p>
@@ -858,6 +953,16 @@
           <w:bCs/>
           <w:color w:val="auto"/>
         </w:rPr>
+        <w:t>{% endfor -%}</w:t>
+      </w:r>
+      <w:r>
+        <w:rPr>
+          <w:rFonts w:ascii="Garamond" w:hAnsi="Garamond"/>
+          <w:b/>
+          <w:bCs/>
+          <w:color w:val="auto"/>
+        </w:rPr>
+        <w:br/>
         <w:t>CERTIFICATIONS, SKILLS &amp; INTERESTS</w:t>
       </w:r>
     </w:p>
@@ -1705,143 +1810,6 @@
       </w:rPr>
     </w:lvl>
   </w:abstractNum>
-  <w:abstractNum w:abstractNumId="4">
-    <w:lvl w:ilvl="0">
-      <w:start w:val="1"/>
-      <w:numFmt w:val="bullet"/>
-      <w:lvlText w:val=""/>
-      <w:lvlJc w:val="left"/>
-      <w:pPr>
-        <w:tabs>
-          <w:tab w:val="num" w:pos="0"/>
-        </w:tabs>
-        <w:ind w:left="360" w:hanging="360"/>
-      </w:pPr>
-      <w:rPr>
-        <w:rFonts w:ascii="Wingdings" w:hAnsi="Wingdings" w:cs="Wingdings" w:hint="default"/>
-      </w:rPr>
-    </w:lvl>
-    <w:lvl w:ilvl="1">
-      <w:start w:val="1"/>
-      <w:numFmt w:val="bullet"/>
-      <w:lvlText w:val="o"/>
-      <w:lvlJc w:val="left"/>
-      <w:pPr>
-        <w:tabs>
-          <w:tab w:val="num" w:pos="0"/>
-        </w:tabs>
-        <w:ind w:left="1080" w:hanging="360"/>
-      </w:pPr>
-      <w:rPr>
-        <w:rFonts w:ascii="Courier New" w:hAnsi="Courier New" w:cs="Courier New" w:hint="default"/>
-      </w:rPr>
-    </w:lvl>
-    <w:lvl w:ilvl="2">
-      <w:start w:val="1"/>
-      <w:numFmt w:val="bullet"/>
-      <w:lvlText w:val=""/>
-      <w:lvlJc w:val="left"/>
-      <w:pPr>
-        <w:tabs>
-          <w:tab w:val="num" w:pos="0"/>
-        </w:tabs>
-        <w:ind w:left="1800" w:hanging="360"/>
-      </w:pPr>
-      <w:rPr>
-        <w:rFonts w:ascii="Wingdings" w:hAnsi="Wingdings" w:cs="Wingdings" w:hint="default"/>
-      </w:rPr>
-    </w:lvl>
-    <w:lvl w:ilvl="3">
-      <w:start w:val="1"/>
-      <w:numFmt w:val="bullet"/>
-      <w:lvlText w:val=""/>
-      <w:lvlJc w:val="left"/>
-      <w:pPr>
-        <w:tabs>
-          <w:tab w:val="num" w:pos="0"/>
-        </w:tabs>
-        <w:ind w:left="2520" w:hanging="360"/>
-      </w:pPr>
-      <w:rPr>
-        <w:rFonts w:ascii="Symbol" w:hAnsi="Symbol" w:cs="Symbol" w:hint="default"/>
-      </w:rPr>
-    </w:lvl>
-    <w:lvl w:ilvl="4">
-      <w:start w:val="1"/>
-      <w:numFmt w:val="bullet"/>
-      <w:lvlText w:val="o"/>
-      <w:lvlJc w:val="left"/>
-      <w:pPr>
-        <w:tabs>
-          <w:tab w:val="num" w:pos="0"/>
-        </w:tabs>
-        <w:ind w:left="3240" w:hanging="360"/>
-      </w:pPr>
-      <w:rPr>
-        <w:rFonts w:ascii="Courier New" w:hAnsi="Courier New" w:cs="Courier New" w:hint="default"/>
-      </w:rPr>
-    </w:lvl>
-    <w:lvl w:ilvl="5">
-      <w:start w:val="1"/>
-      <w:numFmt w:val="bullet"/>
-      <w:lvlText w:val=""/>
-      <w:lvlJc w:val="left"/>
-      <w:pPr>
-        <w:tabs>
-          <w:tab w:val="num" w:pos="0"/>
-        </w:tabs>
-        <w:ind w:left="3960" w:hanging="360"/>
-      </w:pPr>
-      <w:rPr>
-        <w:rFonts w:ascii="Wingdings" w:hAnsi="Wingdings" w:cs="Wingdings" w:hint="default"/>
-      </w:rPr>
-    </w:lvl>
-    <w:lvl w:ilvl="6">
-      <w:start w:val="1"/>
-      <w:numFmt w:val="bullet"/>
-      <w:lvlText w:val=""/>
-      <w:lvlJc w:val="left"/>
-      <w:pPr>
-        <w:tabs>
-          <w:tab w:val="num" w:pos="0"/>
-        </w:tabs>
-        <w:ind w:left="4680" w:hanging="360"/>
-      </w:pPr>
-      <w:rPr>
-        <w:rFonts w:ascii="Symbol" w:hAnsi="Symbol" w:cs="Symbol" w:hint="default"/>
-      </w:rPr>
-    </w:lvl>
-    <w:lvl w:ilvl="7">
-      <w:start w:val="1"/>
-      <w:numFmt w:val="bullet"/>
-      <w:lvlText w:val="o"/>
-      <w:lvlJc w:val="left"/>
-      <w:pPr>
-        <w:tabs>
-          <w:tab w:val="num" w:pos="0"/>
-        </w:tabs>
-        <w:ind w:left="5400" w:hanging="360"/>
-      </w:pPr>
-      <w:rPr>
-        <w:rFonts w:ascii="Courier New" w:hAnsi="Courier New" w:cs="Courier New" w:hint="default"/>
-      </w:rPr>
-    </w:lvl>
-    <w:lvl w:ilvl="8">
-      <w:start w:val="1"/>
-      <w:numFmt w:val="bullet"/>
-      <w:lvlText w:val=""/>
-      <w:lvlJc w:val="left"/>
-      <w:pPr>
-        <w:tabs>
-          <w:tab w:val="num" w:pos="0"/>
-        </w:tabs>
-        <w:ind w:left="6120" w:hanging="360"/>
-      </w:pPr>
-      <w:rPr>
-        <w:rFonts w:ascii="Wingdings" w:hAnsi="Wingdings" w:cs="Wingdings" w:hint="default"/>
-      </w:rPr>
-    </w:lvl>
-  </w:abstractNum>
   <w:num w:numId="1">
     <w:abstractNumId w:val="1"/>
   </w:num>
@@ -1850,9 +1818,6 @@
   </w:num>
   <w:num w:numId="3">
     <w:abstractNumId w:val="3"/>
-  </w:num>
-  <w:num w:numId="4">
-    <w:abstractNumId w:val="4"/>
   </w:num>
 </w:numbering>
 </file>

</xml_diff>

<commit_message>
Prefixed pad variables with underscores, removed null endDate to satisfy schema, made all pads all spaces
</commit_message>
<xml_diff>
--- a/resume-template.docx
+++ b/resume-template.docx
@@ -443,33 +443,7 @@
           <w:bCs/>
           <w:color w:val="auto"/>
         </w:rPr>
-        <w:t>{{ work.name }}</w:t>
-      </w:r>
-      <w:r>
-        <w:rPr>
-          <w:rFonts w:ascii="Garamond" w:hAnsi="Garamond"/>
-          <w:b/>
-          <w:bCs/>
-          <w:color w:val="auto"/>
-        </w:rPr>
-        <w:tab/>
-        <w:tab/>
-        <w:tab/>
-        <w:tab/>
-        <w:tab/>
-        <w:tab/>
-        <w:tab/>
-        <w:tab/>
-        <w:tab/>
-      </w:r>
-      <w:r>
-        <w:rPr>
-          <w:rFonts w:ascii="Garamond" w:hAnsi="Garamond"/>
-          <w:b/>
-          <w:bCs/>
-          <w:color w:val="auto"/>
-        </w:rPr>
-        <w:t>{% for _ in range(work.startDatePad) %} {% endfor %}{{ (work.startDate | to_datetime(format=”%Y-%m-%d”)).strftime(“%b. %Y”) }}</w:t>
+        <w:t>{{ work.name }}{% for _ in range(work._startDatePad) %} {% endfor %}{{ (work.startDate | to_datetime(format=”%Y-%m-%d”)).strftime(“%b. %Y”) }}</w:t>
       </w:r>
       <w:r>
         <w:rPr>
@@ -508,41 +482,7 @@
           <w:i/>
           <w:color w:val="auto"/>
         </w:rPr>
-        <w:t>{{ work.position }}</w:t>
-      </w:r>
-      <w:r>
-        <w:rPr>
-          <w:rFonts w:ascii="Garamond" w:hAnsi="Garamond"/>
-          <w:bCs/>
-          <w:i/>
-        </w:rPr>
-        <w:tab/>
-        <w:tab/>
-      </w:r>
-      <w:r>
-        <w:rPr>
-          <w:rFonts w:ascii="Garamond" w:hAnsi="Garamond"/>
-          <w:bCs/>
-          <w:i/>
-          <w:color w:val="auto"/>
-        </w:rPr>
-        <w:tab/>
-        <w:tab/>
-        <w:tab/>
-        <w:tab/>
-        <w:tab/>
-        <w:tab/>
-        <w:tab/>
-        <w:tab/>
-      </w:r>
-      <w:r>
-        <w:rPr>
-          <w:rFonts w:ascii="Garamond" w:hAnsi="Garamond"/>
-          <w:bCs/>
-          <w:i/>
-          <w:color w:val="auto"/>
-        </w:rPr>
-        <w:t>{% for _ in range(work.locationPad) %} {% endfor %}{{ work.location }}</w:t>
+        <w:t>{{ work.position }}{% for _ in range(work._locationPad) %} {% endfor %}{{ work.location }}</w:t>
       </w:r>
     </w:p>
     <w:p>
@@ -716,25 +656,7 @@
           <w:bCs/>
           <w:color w:val="auto"/>
         </w:rPr>
-        <w:tab/>
-        <w:tab/>
-        <w:tab/>
-        <w:tab/>
-        <w:tab/>
-        <w:t xml:space="preserve">                     </w:t>
-        <w:tab/>
-        <w:t xml:space="preserve">        </w:t>
-        <w:tab/>
-        <w:tab/>
-      </w:r>
-      <w:r>
-        <w:rPr>
-          <w:rFonts w:ascii="Garamond" w:hAnsi="Garamond"/>
-          <w:b/>
-          <w:bCs/>
-          <w:color w:val="auto"/>
-        </w:rPr>
-        <w:t>{% for _ in range(education.endDatePad) %} {% endfor %}</w:t>
+        <w:t>{% for _ in range(education._endDatePad) %} {% endfor %}</w:t>
       </w:r>
       <w:r>
         <w:rPr>
@@ -819,33 +741,7 @@
           <w:iCs/>
           <w:color w:val="auto"/>
         </w:rPr>
-        <w:t>{{ education.area }}</w:t>
-      </w:r>
-      <w:r>
-        <w:rPr>
-          <w:rFonts w:ascii="Garamond" w:hAnsi="Garamond"/>
-          <w:i/>
-          <w:iCs/>
-          <w:color w:val="auto"/>
-        </w:rPr>
-        <w:tab/>
-        <w:tab/>
-        <w:tab/>
-        <w:tab/>
-        <w:tab/>
-        <w:t xml:space="preserve">   </w:t>
-        <w:tab/>
-        <w:tab/>
-        <w:tab/>
-      </w:r>
-      <w:r>
-        <w:rPr>
-          <w:rFonts w:ascii="Garamond" w:hAnsi="Garamond"/>
-          <w:i/>
-          <w:iCs/>
-          <w:color w:val="auto"/>
-        </w:rPr>
-        <w:t>{% for _ in range(education.locationPad) %} {% endfor %}{{ education.location }}</w:t>
+        <w:t>{{ education.area }}{% for _ in range(education._locationPad) %} {% endfor %}{{ education.location }}</w:t>
       </w:r>
     </w:p>
     <w:p>

</xml_diff>

<commit_message>
Final section templated out, the first version is ready
</commit_message>
<xml_diff>
--- a/resume-template.docx
+++ b/resume-template.docx
@@ -27,15 +27,6 @@
         </w:rPr>
         <w:t>{% set res = resume | from_json | dotmap -%}</w:t>
         <w:br/>
-      </w:r>
-      <w:r>
-        <w:rPr>
-          <w:rFonts w:ascii="Garamond" w:hAnsi="Garamond"/>
-          <w:b/>
-          <w:color w:val="auto"/>
-          <w:sz w:val="52"/>
-          <w:szCs w:val="36"/>
-        </w:rPr>
         <w:t>{{ res.basics.name }}</w:t>
       </w:r>
     </w:p>
@@ -199,15 +190,16 @@
         </w:rPr>
         <w:t>{% endfor -%}</w:t>
         <w:br/>
-      </w:r>
-      <w:r>
-        <w:rPr>
-          <w:rFonts w:ascii="Garamond" w:hAnsi="Garamond"/>
+        <w:t xml:space="preserve">{{ res.basics.email }} </w:t>
+      </w:r>
+      <w:r>
+        <w:rPr>
+          <w:rFonts w:ascii="Wingdings" w:hAnsi="Wingdings"/>
           <w:color w:val="auto"/>
           <w:sz w:val="30"/>
           <w:szCs w:val="30"/>
         </w:rPr>
-        <w:t>{{ res.basics.email }}</w:t>
+        <w:t></w:t>
       </w:r>
       <w:r>
         <w:rPr>
@@ -216,7 +208,7 @@
           <w:sz w:val="30"/>
           <w:szCs w:val="30"/>
         </w:rPr>
-        <w:t xml:space="preserve"> </w:t>
+        <w:t xml:space="preserve"> {{ res.basics.phone }} </w:t>
       </w:r>
       <w:r>
         <w:rPr>
@@ -234,16 +226,16 @@
           <w:sz w:val="30"/>
           <w:szCs w:val="30"/>
         </w:rPr>
-        <w:t xml:space="preserve"> </w:t>
-      </w:r>
-      <w:r>
-        <w:rPr>
-          <w:rFonts w:ascii="Garamond" w:hAnsi="Garamond"/>
+        <w:t xml:space="preserve"> {{ res.basics.location.city }}, {{ res.basics.location.region }} </w:t>
+      </w:r>
+      <w:r>
+        <w:rPr>
+          <w:rFonts w:ascii="Wingdings" w:hAnsi="Wingdings"/>
           <w:color w:val="auto"/>
           <w:sz w:val="30"/>
           <w:szCs w:val="30"/>
         </w:rPr>
-        <w:t>{{ res.basics.phone }}</w:t>
+        <w:t></w:t>
       </w:r>
       <w:r>
         <w:rPr>
@@ -252,88 +244,7 @@
           <w:sz w:val="30"/>
           <w:szCs w:val="30"/>
         </w:rPr>
-        <w:t xml:space="preserve"> </w:t>
-      </w:r>
-      <w:r>
-        <w:rPr>
-          <w:rFonts w:ascii="Wingdings" w:hAnsi="Wingdings"/>
-          <w:color w:val="auto"/>
-          <w:sz w:val="30"/>
-          <w:szCs w:val="30"/>
-        </w:rPr>
-        <w:t></w:t>
-      </w:r>
-      <w:r>
-        <w:rPr>
-          <w:rFonts w:ascii="Garamond" w:hAnsi="Garamond"/>
-          <w:color w:val="auto"/>
-          <w:sz w:val="30"/>
-          <w:szCs w:val="30"/>
-        </w:rPr>
-        <w:t xml:space="preserve"> </w:t>
-      </w:r>
-      <w:r>
-        <w:rPr>
-          <w:rFonts w:ascii="Garamond" w:hAnsi="Garamond"/>
-          <w:color w:val="auto"/>
-          <w:sz w:val="30"/>
-          <w:szCs w:val="30"/>
-        </w:rPr>
-        <w:t>{{ res.basics.location.city }}</w:t>
-      </w:r>
-      <w:r>
-        <w:rPr>
-          <w:rFonts w:ascii="Garamond" w:hAnsi="Garamond"/>
-          <w:color w:val="auto"/>
-          <w:sz w:val="30"/>
-          <w:szCs w:val="30"/>
-        </w:rPr>
-        <w:t xml:space="preserve">, </w:t>
-      </w:r>
-      <w:r>
-        <w:rPr>
-          <w:rFonts w:ascii="Garamond" w:hAnsi="Garamond"/>
-          <w:color w:val="auto"/>
-          <w:sz w:val="30"/>
-          <w:szCs w:val="30"/>
-        </w:rPr>
-        <w:t>{{ res.basics.location.region }}</w:t>
-      </w:r>
-      <w:r>
-        <w:rPr>
-          <w:rFonts w:ascii="Garamond" w:hAnsi="Garamond"/>
-          <w:color w:val="auto"/>
-          <w:sz w:val="30"/>
-          <w:szCs w:val="30"/>
-        </w:rPr>
-        <w:t xml:space="preserve"> </w:t>
-      </w:r>
-      <w:r>
-        <w:rPr>
-          <w:rFonts w:ascii="Wingdings" w:hAnsi="Wingdings"/>
-          <w:color w:val="auto"/>
-          <w:sz w:val="30"/>
-          <w:szCs w:val="30"/>
-        </w:rPr>
-        <w:t></w:t>
-      </w:r>
-      <w:r>
-        <w:rPr>
-          <w:rFonts w:ascii="Garamond" w:hAnsi="Garamond"/>
-          <w:color w:val="auto"/>
-          <w:sz w:val="30"/>
-          <w:szCs w:val="30"/>
-        </w:rPr>
-        <w:t xml:space="preserve"> </w:t>
-      </w:r>
-      <w:r>
-        <w:rPr>
-          <w:rFonts w:ascii="Garamond" w:hAnsi="Garamond"/>
-          <w:color w:val="auto"/>
-          <w:sz w:val="30"/>
-          <w:szCs w:val="30"/>
-        </w:rPr>
-        <w:t>{{r profiles_links }}</w:t>
+        <w:t xml:space="preserve"> {{r profiles_links }}</w:t>
       </w:r>
     </w:p>
     <w:p>
@@ -426,42 +337,8 @@
           <w:color w:val="auto"/>
         </w:rPr>
         <w:t>{% for work in res.work -%}</w:t>
-      </w:r>
-      <w:r>
-        <w:rPr>
-          <w:rFonts w:ascii="Garamond" w:hAnsi="Garamond"/>
-          <w:b/>
-          <w:bCs/>
-          <w:color w:val="auto"/>
-        </w:rPr>
-        <w:br/>
-      </w:r>
-      <w:r>
-        <w:rPr>
-          <w:rFonts w:ascii="Garamond" w:hAnsi="Garamond"/>
-          <w:b/>
-          <w:bCs/>
-          <w:color w:val="auto"/>
-        </w:rPr>
-        <w:t>{{ work.name }}{% for _ in range(work._startDatePad) %} {% endfor %}{{ (work.startDate | to_datetime(format=”%Y-%m-%d”)).strftime(“%b. %Y”) }}</w:t>
-      </w:r>
-      <w:r>
-        <w:rPr>
-          <w:rFonts w:ascii="Garamond" w:hAnsi="Garamond"/>
-          <w:b/>
-          <w:bCs/>
-          <w:color w:val="auto"/>
-        </w:rPr>
-        <w:t xml:space="preserve"> – </w:t>
-      </w:r>
-      <w:r>
-        <w:rPr>
-          <w:rFonts w:ascii="Garamond" w:hAnsi="Garamond"/>
-          <w:b/>
-          <w:bCs/>
-          <w:color w:val="auto"/>
-        </w:rPr>
-        <w:t>{{ “Present” if not work.endDate else (work.endDate | to_datetime(format=”%Y-%m-%d”)).strftime(“%b. %Y”) }}</w:t>
+        <w:br/>
+        <w:t>{{ work.name }}{% for _ in range(work._startDatePad) %} {% endfor %}{{ (work.startDate | to_datetime(format=”%Y-%m-%d”)).strftime(“%b. %Y”) }} – {{ “Present” if not work.endDate else (work.endDate | to_datetime(format=”%Y-%m-%d”)).strftime(“%b. %Y”) }}</w:t>
       </w:r>
     </w:p>
     <w:p>
@@ -507,7 +384,7 @@
         <w:pStyle w:val="Default"/>
         <w:numPr>
           <w:ilvl w:val="0"/>
-          <w:numId w:val="3"/>
+          <w:numId w:val="2"/>
         </w:numPr>
         <w:spacing w:lineRule="auto" w:line="252"/>
         <w:rPr>
@@ -576,14 +453,6 @@
           <w:color w:val="auto"/>
         </w:rPr>
         <w:t>{% endfor -%}</w:t>
-      </w:r>
-      <w:r>
-        <w:rPr>
-          <w:rFonts w:ascii="Garamond" w:hAnsi="Garamond"/>
-          <w:b/>
-          <w:bCs/>
-          <w:color w:val="auto"/>
-        </w:rPr>
         <w:br/>
         <w:t>EDUCATION</w:t>
       </w:r>
@@ -638,70 +507,8 @@
           <w:color w:val="auto"/>
         </w:rPr>
         <w:t>{% for education in res.education -%}</w:t>
-      </w:r>
-      <w:r>
-        <w:rPr>
-          <w:rFonts w:ascii="Garamond" w:hAnsi="Garamond"/>
-          <w:b/>
-          <w:bCs/>
-          <w:color w:val="auto"/>
-        </w:rPr>
-        <w:br/>
-        <w:t>{{ education.institution }}</w:t>
-      </w:r>
-      <w:r>
-        <w:rPr>
-          <w:rFonts w:ascii="Garamond" w:hAnsi="Garamond"/>
-          <w:b/>
-          <w:bCs/>
-          <w:color w:val="auto"/>
-        </w:rPr>
-        <w:t>{% for _ in range(education._endDatePad) %} {% endfor %}</w:t>
-      </w:r>
-      <w:r>
-        <w:rPr>
-          <w:rFonts w:ascii="Garamond" w:hAnsi="Garamond"/>
-          <w:b/>
-          <w:bCs/>
-          <w:color w:val="auto"/>
-        </w:rPr>
-        <w:t>{{ (</w:t>
-      </w:r>
-      <w:r>
-        <w:rPr>
-          <w:rFonts w:ascii="Garamond" w:hAnsi="Garamond"/>
-          <w:b/>
-          <w:bCs/>
-          <w:color w:val="auto"/>
-        </w:rPr>
-        <w:t>education</w:t>
-      </w:r>
-      <w:r>
-        <w:rPr>
-          <w:rFonts w:ascii="Garamond" w:hAnsi="Garamond"/>
-          <w:b/>
-          <w:bCs/>
-          <w:color w:val="auto"/>
-        </w:rPr>
-        <w:t>.</w:t>
-      </w:r>
-      <w:r>
-        <w:rPr>
-          <w:rFonts w:ascii="Garamond" w:hAnsi="Garamond"/>
-          <w:b/>
-          <w:bCs/>
-          <w:color w:val="auto"/>
-        </w:rPr>
-        <w:t>end</w:t>
-      </w:r>
-      <w:r>
-        <w:rPr>
-          <w:rFonts w:ascii="Garamond" w:hAnsi="Garamond"/>
-          <w:b/>
-          <w:bCs/>
-          <w:color w:val="auto"/>
-        </w:rPr>
-        <w:t xml:space="preserve">Date | to_datetime(format=”%Y-%m-%d”)).strftime(“%b. %Y”) }}  </w:t>
+        <w:br/>
+        <w:t xml:space="preserve">{{ education.institution }}{% for _ in range(education._endDatePad) %} {% endfor %}{{ (education.endDate | to_datetime(format=”%Y-%m-%d”)).strftime(“%b. %Y”) }}  </w:t>
       </w:r>
     </w:p>
     <w:p>
@@ -723,25 +530,7 @@
           <w:iCs/>
           <w:color w:val="auto"/>
         </w:rPr>
-        <w:t>{{ education.studyType}}</w:t>
-      </w:r>
-      <w:r>
-        <w:rPr>
-          <w:rFonts w:ascii="Garamond" w:hAnsi="Garamond"/>
-          <w:i/>
-          <w:iCs/>
-          <w:color w:val="auto"/>
-        </w:rPr>
-        <w:t xml:space="preserve">, </w:t>
-      </w:r>
-      <w:r>
-        <w:rPr>
-          <w:rFonts w:ascii="Garamond" w:hAnsi="Garamond"/>
-          <w:i/>
-          <w:iCs/>
-          <w:color w:val="auto"/>
-        </w:rPr>
-        <w:t>{{ education.area }}{% for _ in range(education._locationPad) %} {% endfor %}{{ education.location }}</w:t>
+        <w:t>{{ education.studyType}}, {{ education.area }}{% for _ in range(education._locationPad) %} {% endfor %}{{ education.location }}</w:t>
       </w:r>
     </w:p>
     <w:p>
@@ -767,7 +556,7 @@
         <w:pStyle w:val="Default"/>
         <w:numPr>
           <w:ilvl w:val="0"/>
-          <w:numId w:val="2"/>
+          <w:numId w:val="1"/>
         </w:numPr>
         <w:spacing w:lineRule="auto" w:line="252"/>
         <w:rPr>
@@ -782,16 +571,7 @@
           <w:iCs/>
           <w:color w:val="auto"/>
         </w:rPr>
-        <w:t>{{ highlight }}</w:t>
-      </w:r>
-      <w:r>
-        <w:rPr>
-          <w:rFonts w:ascii="Garamond" w:hAnsi="Garamond"/>
-          <w:bCs/>
-          <w:iCs/>
-          <w:color w:val="auto"/>
-        </w:rPr>
-        <w:t>{% do null -%}</w:t>
+        <w:t>{{ highlight }}{% do null -%}</w:t>
       </w:r>
     </w:p>
     <w:p>
@@ -851,15 +631,127 @@
         </w:rPr>
         <w:t>{% endfor -%}</w:t>
       </w:r>
-      <w:r>
-        <w:rPr>
-          <w:rFonts w:ascii="Garamond" w:hAnsi="Garamond"/>
-          <w:b/>
-          <w:bCs/>
-          <w:color w:val="auto"/>
-        </w:rPr>
-        <w:br/>
-        <w:t>CERTIFICATIONS, SKILLS &amp; INTERESTS</w:t>
+    </w:p>
+    <w:p>
+      <w:pPr>
+        <w:pStyle w:val="Default"/>
+        <w:pBdr>
+          <w:bottom w:val="single" w:sz="6" w:space="1" w:color="000000"/>
+        </w:pBdr>
+        <w:spacing w:lineRule="auto" w:line="252"/>
+        <w:rPr>
+          <w:rFonts w:ascii="Garamond" w:hAnsi="Garamond"/>
+          <w:b/>
+          <w:b/>
+          <w:bCs/>
+          <w:color w:val="auto"/>
+        </w:rPr>
+      </w:pPr>
+      <w:r>
+        <w:rPr>
+          <w:rFonts w:ascii="Garamond" w:hAnsi="Garamond"/>
+          <w:b/>
+          <w:bCs/>
+          <w:color w:val="auto"/>
+        </w:rPr>
+        <w:t>{% set others = {} -%}</w:t>
+      </w:r>
+    </w:p>
+    <w:p>
+      <w:pPr>
+        <w:pStyle w:val="Default"/>
+        <w:pBdr>
+          <w:bottom w:val="single" w:sz="6" w:space="1" w:color="000000"/>
+        </w:pBdr>
+        <w:spacing w:lineRule="auto" w:line="252"/>
+        <w:rPr>
+          <w:rFonts w:ascii="Garamond" w:hAnsi="Garamond"/>
+          <w:b/>
+          <w:b/>
+          <w:bCs/>
+          <w:color w:val="auto"/>
+        </w:rPr>
+      </w:pPr>
+      <w:r>
+        <w:rPr>
+          <w:rFonts w:ascii="Garamond" w:hAnsi="Garamond"/>
+          <w:b/>
+          <w:bCs/>
+          <w:color w:val="auto"/>
+        </w:rPr>
+        <w:t>{% for other_key, other_name in {“awards”: “Awards”, “certificates”: “Certifications”, “publications”: “Publications”, “skills”: “Skills”, “languages”: “Languages”, “interests”: “Interests”, “projects”: “Projects”, “references”: “References”}.items() -%}</w:t>
+        <w:br/>
+      </w:r>
+      <w:r>
+        <w:rPr>
+          <w:rFonts w:ascii="Garamond" w:hAnsi="Garamond"/>
+          <w:b/>
+          <w:bCs/>
+          <w:color w:val="auto"/>
+        </w:rPr>
+        <w:t>{% if other_key in res -%}</w:t>
+      </w:r>
+    </w:p>
+    <w:p>
+      <w:pPr>
+        <w:pStyle w:val="Default"/>
+        <w:pBdr>
+          <w:bottom w:val="single" w:sz="6" w:space="1" w:color="000000"/>
+        </w:pBdr>
+        <w:spacing w:lineRule="auto" w:line="252"/>
+        <w:rPr>
+          <w:rFonts w:ascii="Garamond" w:hAnsi="Garamond"/>
+          <w:b/>
+          <w:b/>
+          <w:bCs/>
+          <w:color w:val="auto"/>
+        </w:rPr>
+      </w:pPr>
+      <w:r>
+        <w:rPr>
+          <w:rFonts w:ascii="Garamond" w:hAnsi="Garamond"/>
+          <w:b/>
+          <w:bCs/>
+          <w:color w:val="auto"/>
+        </w:rPr>
+        <w:t>{% do others.__setitem__(other_name, res[other_key]) -%}</w:t>
+        <w:br/>
+      </w:r>
+      <w:r>
+        <w:rPr>
+          <w:rFonts w:ascii="Garamond" w:hAnsi="Garamond"/>
+          <w:b/>
+          <w:bCs/>
+          <w:color w:val="auto"/>
+        </w:rPr>
+        <w:t>{% endif -%}</w:t>
+      </w:r>
+    </w:p>
+    <w:p>
+      <w:pPr>
+        <w:pStyle w:val="Default"/>
+        <w:pBdr>
+          <w:bottom w:val="single" w:sz="6" w:space="1" w:color="000000"/>
+        </w:pBdr>
+        <w:spacing w:lineRule="auto" w:line="252"/>
+        <w:rPr>
+          <w:rFonts w:ascii="Garamond" w:hAnsi="Garamond"/>
+          <w:b/>
+          <w:b/>
+          <w:bCs/>
+          <w:color w:val="auto"/>
+        </w:rPr>
+      </w:pPr>
+      <w:r>
+        <w:rPr>
+          <w:rFonts w:ascii="Garamond" w:hAnsi="Garamond"/>
+          <w:b/>
+          <w:bCs/>
+          <w:color w:val="auto"/>
+        </w:rPr>
+        <w:t>{% endfor -%}</w:t>
+        <w:br/>
+        <w:t>{{ “, “.join((others.keys() | list)[0:-2]) | upper }} &amp; {{ others.keys() | list | last | upper }}</w:t>
       </w:r>
     </w:p>
     <w:p>
@@ -887,9 +779,28 @@
     <w:p>
       <w:pPr>
         <w:pStyle w:val="Default"/>
+        <w:spacing w:lineRule="auto" w:line="252" w:before="0" w:after="3"/>
+        <w:rPr>
+          <w:rFonts w:ascii="Garamond" w:hAnsi="Garamond"/>
+          <w:color w:val="auto"/>
+        </w:rPr>
+      </w:pPr>
+      <w:r>
+        <w:rPr>
+          <w:rFonts w:ascii="Garamond" w:hAnsi="Garamond"/>
+          <w:b/>
+          <w:bCs/>
+          <w:color w:val="auto"/>
+        </w:rPr>
+        <w:t>{% for other_name, other_value in others.items() -%}</w:t>
+      </w:r>
+    </w:p>
+    <w:p>
+      <w:pPr>
+        <w:pStyle w:val="Default"/>
         <w:numPr>
           <w:ilvl w:val="0"/>
-          <w:numId w:val="2"/>
+          <w:numId w:val="1"/>
         </w:numPr>
         <w:spacing w:lineRule="auto" w:line="252" w:before="0" w:after="3"/>
         <w:rPr>
@@ -904,38 +815,416 @@
           <w:bCs/>
           <w:color w:val="auto"/>
         </w:rPr>
-        <w:t xml:space="preserve">Certifications: </w:t>
-      </w:r>
-      <w:r>
-        <w:rPr>
-          <w:rFonts w:ascii="Garamond" w:hAnsi="Garamond"/>
-          <w:color w:val="auto"/>
-        </w:rPr>
-        <w:t>If you have relevant ones; otherwise delete this bullet point + “</w:t>
-      </w:r>
-      <w:r>
-        <w:rPr>
-          <w:rFonts w:ascii="Garamond" w:hAnsi="Garamond"/>
-          <w:b/>
-          <w:bCs/>
-          <w:color w:val="auto"/>
-        </w:rPr>
-        <w:t>CERTIFICATIONS</w:t>
-      </w:r>
-      <w:r>
-        <w:rPr>
-          <w:rFonts w:ascii="Garamond" w:hAnsi="Garamond"/>
-          <w:color w:val="auto"/>
-        </w:rPr>
-        <w:t>” above</w:t>
+        <w:t xml:space="preserve">{{ other_name }}: </w:t>
+      </w:r>
+      <w:r>
+        <w:rPr>
+          <w:rFonts w:ascii="Garamond" w:hAnsi="Garamond"/>
+          <w:color w:val="auto"/>
+        </w:rPr>
+        <w:t>{% do null -%}</w:t>
+        <w:br/>
+        <w:t>{%- if other_name == “Awards” -%}</w:t>
+        <w:br/>
+        <w:t>{% for award in other_value -%}</w:t>
+        <w:br/>
+        <w:t>{{ award.title }} ({{ award.awarder }}, {{ award.date }}) {% if not loop.last %}; {% endif -%}</w:t>
+        <w:br/>
+        <w:t>{% endfor -%}</w:t>
+        <w:br/>
+      </w:r>
+      <w:r>
+        <w:rPr>
+          <w:rFonts w:ascii="Garamond" w:hAnsi="Garamond"/>
+          <w:color w:val="auto"/>
+        </w:rPr>
+        <w:t>{% elif other_name == “Certifications” -%}</w:t>
+        <w:br/>
+        <w:t>{% for certificate in other_value -%}</w:t>
+        <w:br/>
+        <w:t>{{ certificate.name }} ({{ certificate.issuer }}, {{ certificate.date }}){% if not loop.last %}; {% endif -%}</w:t>
+        <w:br/>
+        <w:t>{% endfor -%}</w:t>
+        <w:br/>
+        <w:t>{% elif other_name == “Publications” -%}</w:t>
+        <w:br/>
+        <w:t xml:space="preserve">{% for </w:t>
+      </w:r>
+      <w:r>
+        <w:rPr>
+          <w:rFonts w:ascii="Garamond" w:hAnsi="Garamond"/>
+          <w:color w:val="auto"/>
+        </w:rPr>
+        <w:t>publication</w:t>
+      </w:r>
+      <w:r>
+        <w:rPr>
+          <w:rFonts w:ascii="Garamond" w:hAnsi="Garamond"/>
+          <w:color w:val="auto"/>
+        </w:rPr>
+        <w:t xml:space="preserve"> in other_value -%}</w:t>
+        <w:br/>
+        <w:t xml:space="preserve">{{ </w:t>
+      </w:r>
+      <w:r>
+        <w:rPr>
+          <w:rFonts w:ascii="Garamond" w:hAnsi="Garamond"/>
+          <w:color w:val="auto"/>
+        </w:rPr>
+        <w:t>publication</w:t>
+      </w:r>
+      <w:r>
+        <w:rPr>
+          <w:rFonts w:ascii="Garamond" w:hAnsi="Garamond"/>
+          <w:color w:val="auto"/>
+        </w:rPr>
+        <w:t xml:space="preserve">.name }} ({{ </w:t>
+      </w:r>
+      <w:r>
+        <w:rPr>
+          <w:rFonts w:ascii="Garamond" w:hAnsi="Garamond"/>
+          <w:color w:val="auto"/>
+        </w:rPr>
+        <w:t>publication</w:t>
+      </w:r>
+      <w:r>
+        <w:rPr>
+          <w:rFonts w:ascii="Garamond" w:hAnsi="Garamond"/>
+          <w:color w:val="auto"/>
+        </w:rPr>
+        <w:t>.</w:t>
+      </w:r>
+      <w:r>
+        <w:rPr>
+          <w:rFonts w:ascii="Garamond" w:hAnsi="Garamond"/>
+          <w:color w:val="auto"/>
+        </w:rPr>
+        <w:t>releaseDate</w:t>
+      </w:r>
+      <w:r>
+        <w:rPr>
+          <w:rFonts w:ascii="Garamond" w:hAnsi="Garamond"/>
+          <w:color w:val="auto"/>
+        </w:rPr>
+        <w:t xml:space="preserve"> }}, {{ </w:t>
+      </w:r>
+      <w:r>
+        <w:rPr>
+          <w:rFonts w:ascii="Garamond" w:hAnsi="Garamond"/>
+          <w:color w:val="auto"/>
+        </w:rPr>
+        <w:t>publication</w:t>
+      </w:r>
+      <w:r>
+        <w:rPr>
+          <w:rFonts w:ascii="Garamond" w:hAnsi="Garamond"/>
+          <w:color w:val="auto"/>
+        </w:rPr>
+        <w:t>.</w:t>
+      </w:r>
+      <w:r>
+        <w:rPr>
+          <w:rFonts w:ascii="Garamond" w:hAnsi="Garamond"/>
+          <w:color w:val="auto"/>
+        </w:rPr>
+        <w:t>publisher</w:t>
+      </w:r>
+      <w:r>
+        <w:rPr>
+          <w:rFonts w:ascii="Garamond" w:hAnsi="Garamond"/>
+          <w:color w:val="auto"/>
+        </w:rPr>
+        <w:t xml:space="preserve"> }}){% if not loop.last %}; {% endif -%}</w:t>
+        <w:br/>
+        <w:t>{% endfor -%}</w:t>
+        <w:br/>
+        <w:t xml:space="preserve">{% elif other_name </w:t>
+      </w:r>
+      <w:r>
+        <w:rPr>
+          <w:rFonts w:ascii="Garamond" w:hAnsi="Garamond"/>
+          <w:color w:val="auto"/>
+        </w:rPr>
+        <w:t>in [</w:t>
+      </w:r>
+      <w:r>
+        <w:rPr>
+          <w:rFonts w:ascii="Garamond" w:hAnsi="Garamond"/>
+          <w:color w:val="auto"/>
+        </w:rPr>
+        <w:t>“</w:t>
+      </w:r>
+      <w:r>
+        <w:rPr>
+          <w:rFonts w:ascii="Garamond" w:hAnsi="Garamond"/>
+          <w:color w:val="auto"/>
+        </w:rPr>
+        <w:t>Skills</w:t>
+      </w:r>
+      <w:r>
+        <w:rPr>
+          <w:rFonts w:ascii="Garamond" w:hAnsi="Garamond"/>
+          <w:color w:val="auto"/>
+        </w:rPr>
+        <w:t xml:space="preserve">”, </w:t>
+      </w:r>
+      <w:r>
+        <w:rPr>
+          <w:rFonts w:ascii="Garamond" w:hAnsi="Garamond"/>
+          <w:color w:val="auto"/>
+        </w:rPr>
+        <w:t>“Interests”]</w:t>
+      </w:r>
+      <w:r>
+        <w:rPr>
+          <w:rFonts w:ascii="Garamond" w:hAnsi="Garamond"/>
+          <w:color w:val="auto"/>
+        </w:rPr>
+        <w:t xml:space="preserve"> -%}</w:t>
+        <w:br/>
+        <w:t xml:space="preserve">{% for </w:t>
+      </w:r>
+      <w:r>
+        <w:rPr>
+          <w:rFonts w:ascii="Garamond" w:hAnsi="Garamond"/>
+          <w:color w:val="auto"/>
+        </w:rPr>
+        <w:t>item</w:t>
+      </w:r>
+      <w:r>
+        <w:rPr>
+          <w:rFonts w:ascii="Garamond" w:hAnsi="Garamond"/>
+          <w:color w:val="auto"/>
+        </w:rPr>
+        <w:t xml:space="preserve"> in other_value -%}</w:t>
+        <w:br/>
+        <w:t xml:space="preserve">{{ </w:t>
+      </w:r>
+      <w:r>
+        <w:rPr>
+          <w:rFonts w:ascii="Garamond" w:hAnsi="Garamond"/>
+          <w:color w:val="auto"/>
+        </w:rPr>
+        <w:t>item</w:t>
+      </w:r>
+      <w:r>
+        <w:rPr>
+          <w:rFonts w:ascii="Garamond" w:hAnsi="Garamond"/>
+          <w:color w:val="auto"/>
+        </w:rPr>
+        <w:t>.name }}{% if not loop.last %}; {% endif -%}</w:t>
+        <w:br/>
+        <w:t>{% endfor -%}</w:t>
+        <w:br/>
+        <w:t>{% elif other_name == “</w:t>
+      </w:r>
+      <w:r>
+        <w:rPr>
+          <w:rFonts w:ascii="Garamond" w:hAnsi="Garamond"/>
+          <w:color w:val="auto"/>
+        </w:rPr>
+        <w:t>Languages</w:t>
+      </w:r>
+      <w:r>
+        <w:rPr>
+          <w:rFonts w:ascii="Garamond" w:hAnsi="Garamond"/>
+          <w:color w:val="auto"/>
+        </w:rPr>
+        <w:t>” -%}</w:t>
+        <w:br/>
+        <w:t xml:space="preserve">{% for </w:t>
+      </w:r>
+      <w:r>
+        <w:rPr>
+          <w:rFonts w:ascii="Garamond" w:hAnsi="Garamond"/>
+          <w:color w:val="auto"/>
+        </w:rPr>
+        <w:t>language</w:t>
+      </w:r>
+      <w:r>
+        <w:rPr>
+          <w:rFonts w:ascii="Garamond" w:hAnsi="Garamond"/>
+          <w:color w:val="auto"/>
+        </w:rPr>
+        <w:t xml:space="preserve"> in other_value -%}</w:t>
+        <w:br/>
+        <w:t xml:space="preserve">{{ </w:t>
+      </w:r>
+      <w:r>
+        <w:rPr>
+          <w:rFonts w:ascii="Garamond" w:hAnsi="Garamond"/>
+          <w:color w:val="auto"/>
+        </w:rPr>
+        <w:t>language</w:t>
+      </w:r>
+      <w:r>
+        <w:rPr>
+          <w:rFonts w:ascii="Garamond" w:hAnsi="Garamond"/>
+          <w:color w:val="auto"/>
+        </w:rPr>
+        <w:t>.</w:t>
+      </w:r>
+      <w:r>
+        <w:rPr>
+          <w:rFonts w:ascii="Garamond" w:hAnsi="Garamond"/>
+          <w:color w:val="auto"/>
+        </w:rPr>
+        <w:t>language</w:t>
+      </w:r>
+      <w:r>
+        <w:rPr>
+          <w:rFonts w:ascii="Garamond" w:hAnsi="Garamond"/>
+          <w:color w:val="auto"/>
+        </w:rPr>
+        <w:t xml:space="preserve"> }} </w:t>
+      </w:r>
+      <w:r>
+        <w:rPr>
+          <w:rFonts w:ascii="Garamond" w:hAnsi="Garamond"/>
+          <w:color w:val="auto"/>
+        </w:rPr>
+        <w:t>({{ lan</w:t>
+      </w:r>
+      <w:r>
+        <w:rPr>
+          <w:rFonts w:ascii="Garamond" w:hAnsi="Garamond"/>
+          <w:color w:val="auto"/>
+        </w:rPr>
+        <w:t>g</w:t>
+      </w:r>
+      <w:r>
+        <w:rPr>
+          <w:rFonts w:ascii="Garamond" w:hAnsi="Garamond"/>
+          <w:color w:val="auto"/>
+        </w:rPr>
+        <w:t>uage.fluency }})</w:t>
+      </w:r>
+      <w:r>
+        <w:rPr>
+          <w:rFonts w:ascii="Garamond" w:hAnsi="Garamond"/>
+          <w:color w:val="auto"/>
+        </w:rPr>
+        <w:t>{% if not loop.last %}; {% endif -%}</w:t>
+        <w:br/>
+        <w:t>{% endfor -%}</w:t>
+        <w:br/>
+        <w:t>{% elif other_name == “</w:t>
+      </w:r>
+      <w:r>
+        <w:rPr>
+          <w:rFonts w:ascii="Garamond" w:hAnsi="Garamond"/>
+          <w:color w:val="auto"/>
+        </w:rPr>
+        <w:t>Projects</w:t>
+      </w:r>
+      <w:r>
+        <w:rPr>
+          <w:rFonts w:ascii="Garamond" w:hAnsi="Garamond"/>
+          <w:color w:val="auto"/>
+        </w:rPr>
+        <w:t>” -%}</w:t>
+        <w:br/>
+        <w:t xml:space="preserve">{% for </w:t>
+      </w:r>
+      <w:r>
+        <w:rPr>
+          <w:rFonts w:ascii="Garamond" w:hAnsi="Garamond"/>
+          <w:color w:val="auto"/>
+        </w:rPr>
+        <w:t>project</w:t>
+      </w:r>
+      <w:r>
+        <w:rPr>
+          <w:rFonts w:ascii="Garamond" w:hAnsi="Garamond"/>
+          <w:color w:val="auto"/>
+        </w:rPr>
+        <w:t xml:space="preserve"> in other_value -%}</w:t>
+        <w:br/>
+        <w:t xml:space="preserve">{{ </w:t>
+      </w:r>
+      <w:r>
+        <w:rPr>
+          <w:rFonts w:ascii="Garamond" w:hAnsi="Garamond"/>
+          <w:color w:val="auto"/>
+        </w:rPr>
+        <w:t>project</w:t>
+      </w:r>
+      <w:r>
+        <w:rPr>
+          <w:rFonts w:ascii="Garamond" w:hAnsi="Garamond"/>
+          <w:color w:val="auto"/>
+        </w:rPr>
+        <w:t>.</w:t>
+      </w:r>
+      <w:r>
+        <w:rPr>
+          <w:rFonts w:ascii="Garamond" w:hAnsi="Garamond"/>
+          <w:color w:val="auto"/>
+        </w:rPr>
+        <w:t>name</w:t>
+      </w:r>
+      <w:r>
+        <w:rPr>
+          <w:rFonts w:ascii="Garamond" w:hAnsi="Garamond"/>
+          <w:color w:val="auto"/>
+        </w:rPr>
+        <w:t xml:space="preserve"> }}: </w:t>
+      </w:r>
+      <w:r>
+        <w:rPr>
+          <w:rFonts w:ascii="Garamond" w:hAnsi="Garamond"/>
+          <w:color w:val="auto"/>
+        </w:rPr>
+        <w:t>{{ project.description }}{</w:t>
+      </w:r>
+      <w:r>
+        <w:rPr>
+          <w:rFonts w:ascii="Garamond" w:hAnsi="Garamond"/>
+          <w:color w:val="auto"/>
+        </w:rPr>
+        <w:t>% if not loop.last %}; {% endif -%}</w:t>
+        <w:br/>
+        <w:t>{% endfor -%}</w:t>
+        <w:br/>
+        <w:t>{% elif other_name == “</w:t>
+      </w:r>
+      <w:r>
+        <w:rPr>
+          <w:rFonts w:ascii="Garamond" w:hAnsi="Garamond"/>
+          <w:color w:val="auto"/>
+        </w:rPr>
+        <w:t>References</w:t>
+      </w:r>
+      <w:r>
+        <w:rPr>
+          <w:rFonts w:ascii="Garamond" w:hAnsi="Garamond"/>
+          <w:color w:val="auto"/>
+        </w:rPr>
+        <w:t>” -%}</w:t>
+        <w:br/>
+        <w:t xml:space="preserve">{% for </w:t>
+      </w:r>
+      <w:r>
+        <w:rPr>
+          <w:rFonts w:ascii="Garamond" w:hAnsi="Garamond"/>
+          <w:color w:val="auto"/>
+        </w:rPr>
+        <w:t>reference</w:t>
+      </w:r>
+      <w:r>
+        <w:rPr>
+          <w:rFonts w:ascii="Garamond" w:hAnsi="Garamond"/>
+          <w:color w:val="auto"/>
+        </w:rPr>
+        <w:t xml:space="preserve"> in other_value %}</w:t>
       </w:r>
     </w:p>
     <w:p>
       <w:pPr>
         <w:pStyle w:val="Default"/>
         <w:numPr>
-          <w:ilvl w:val="0"/>
-          <w:numId w:val="2"/>
+          <w:ilvl w:val="1"/>
+          <w:numId w:val="1"/>
         </w:numPr>
         <w:spacing w:lineRule="auto" w:line="252" w:before="0" w:after="3"/>
         <w:rPr>
@@ -946,356 +1235,79 @@
       <w:r>
         <w:rPr>
           <w:rFonts w:ascii="Garamond" w:hAnsi="Garamond"/>
-          <w:b/>
-          <w:bCs/>
-          <w:color w:val="auto"/>
-        </w:rPr>
-        <w:t xml:space="preserve">Skills </w:t>
-      </w:r>
-      <w:r>
-        <w:rPr>
-          <w:rFonts w:ascii="Garamond" w:hAnsi="Garamond"/>
-          <w:bCs/>
-          <w:i/>
-          <w:color w:val="auto"/>
-        </w:rPr>
-        <w:t>(plug in your own)</w:t>
-      </w:r>
-      <w:r>
-        <w:rPr>
-          <w:rFonts w:ascii="Garamond" w:hAnsi="Garamond"/>
-          <w:b/>
-          <w:bCs/>
-          <w:color w:val="auto"/>
-        </w:rPr>
-        <w:t xml:space="preserve">: </w:t>
-      </w:r>
-      <w:r>
-        <w:rPr>
-          <w:rFonts w:ascii="Garamond" w:hAnsi="Garamond"/>
-          <w:bCs/>
-          <w:color w:val="auto"/>
-        </w:rPr>
-        <w:t xml:space="preserve">Strategic planning; recruiting; PnL modeling; inventory forecasting; </w:t>
-      </w:r>
-      <w:r>
-        <w:rPr>
-          <w:rFonts w:ascii="Garamond" w:hAnsi="Garamond"/>
-          <w:bCs/>
-        </w:rPr>
-        <w:t>brand identity maps; negotiations</w:t>
-      </w:r>
-      <w:r>
-        <w:rPr>
-          <w:rFonts w:ascii="Garamond" w:hAnsi="Garamond"/>
-          <w:bCs/>
-          <w:color w:val="auto"/>
-        </w:rPr>
-        <w:t>; Amazon marketing; DTC acquisition &amp; retention marketing; copywriting; logistics; crowdfunding</w:t>
-      </w:r>
-    </w:p>
-    <w:p>
-      <w:pPr>
-        <w:pStyle w:val="Default"/>
-        <w:numPr>
-          <w:ilvl w:val="0"/>
-          <w:numId w:val="2"/>
-        </w:numPr>
-        <w:spacing w:lineRule="auto" w:line="252"/>
-        <w:rPr>
-          <w:rFonts w:ascii="Garamond" w:hAnsi="Garamond"/>
-          <w:color w:val="auto"/>
-        </w:rPr>
-      </w:pPr>
-      <w:r>
-        <w:rPr>
-          <w:rFonts w:ascii="Garamond" w:hAnsi="Garamond"/>
-          <w:b/>
-          <w:bCs/>
-          <w:color w:val="auto"/>
-        </w:rPr>
-        <w:t xml:space="preserve">Interests </w:t>
-      </w:r>
-      <w:r>
-        <w:rPr>
-          <w:rFonts w:ascii="Garamond" w:hAnsi="Garamond"/>
-          <w:bCs/>
-          <w:i/>
-          <w:color w:val="auto"/>
-        </w:rPr>
-        <w:t>(things people will ask about)</w:t>
-      </w:r>
-      <w:r>
-        <w:rPr>
-          <w:rFonts w:ascii="Garamond" w:hAnsi="Garamond"/>
-          <w:b/>
-          <w:bCs/>
-          <w:color w:val="auto"/>
-        </w:rPr>
-        <w:t>:</w:t>
-      </w:r>
-      <w:r>
-        <w:rPr>
-          <w:rFonts w:ascii="Garamond" w:hAnsi="Garamond"/>
-          <w:bCs/>
-          <w:color w:val="auto"/>
-        </w:rPr>
-        <w:t xml:space="preserve"> comedy; </w:t>
-      </w:r>
-      <w:r>
-        <w:rPr>
-          <w:rFonts w:ascii="Garamond" w:hAnsi="Garamond"/>
-          <w:color w:val="auto"/>
-        </w:rPr>
-        <w:t>weightlifting; composting; yoga; traveling; fishing; Reddit; Seinfeld</w:t>
-      </w:r>
-    </w:p>
-    <w:p>
-      <w:pPr>
-        <w:pStyle w:val="Default"/>
-        <w:spacing w:lineRule="auto" w:line="252"/>
-        <w:rPr>
-          <w:rFonts w:ascii="Garamond" w:hAnsi="Garamond"/>
-        </w:rPr>
-      </w:pPr>
-      <w:r>
-        <w:rPr>
-          <w:rFonts w:ascii="Garamond" w:hAnsi="Garamond"/>
-        </w:rPr>
-      </w:r>
-    </w:p>
-    <w:p>
-      <w:pPr>
-        <w:pStyle w:val="Footer"/>
-        <w:spacing w:lineRule="auto" w:line="360" w:before="0" w:after="120"/>
-        <w:contextualSpacing/>
-        <w:jc w:val="center"/>
-        <w:rPr>
-          <w:i/>
-          <w:i/>
-          <w:color w:val="7F7F7F" w:themeColor="text1" w:themeTint="80"/>
-          <w:sz w:val="18"/>
-          <w:szCs w:val="18"/>
-        </w:rPr>
-      </w:pPr>
-      <w:r>
-        <w:rPr>
-          <w:i/>
-          <w:color w:val="7F7F7F" w:themeColor="text1" w:themeTint="80"/>
-          <w:sz w:val="18"/>
-          <w:szCs w:val="18"/>
-        </w:rPr>
-        <w:t xml:space="preserve">Made for you with love by Colin, Founder and CEO at </w:t>
-      </w:r>
-      <w:hyperlink r:id="rId2">
-        <w:r>
-          <w:rPr>
-            <w:rStyle w:val="InternetLink"/>
-            <w:i/>
-            <w:color w:val="7F7FFF" w:themeColor="hyperlink" w:themeTint="80"/>
-            <w:sz w:val="18"/>
-            <w:szCs w:val="18"/>
-          </w:rPr>
-          <w:t>Sheets &amp; Giggles</w:t>
-        </w:r>
-      </w:hyperlink>
-      <w:r>
-        <w:rPr>
-          <w:i/>
-          <w:color w:val="7F7F7F" w:themeColor="text1" w:themeTint="80"/>
-          <w:sz w:val="18"/>
-          <w:szCs w:val="18"/>
-        </w:rPr>
-        <w:t>™ (</w:t>
-      </w:r>
-      <w:hyperlink r:id="rId3">
-        <w:r>
-          <w:rPr>
-            <w:rStyle w:val="InternetLink"/>
-            <w:i/>
-            <w:sz w:val="18"/>
-            <w:szCs w:val="18"/>
-          </w:rPr>
-          <w:t>/u/SheetsGiggles</w:t>
-        </w:r>
-      </w:hyperlink>
-      <w:r>
-        <w:rPr>
-          <w:i/>
-          <w:color w:val="7F7F7F" w:themeColor="text1" w:themeTint="80"/>
-          <w:sz w:val="18"/>
-          <w:szCs w:val="18"/>
-        </w:rPr>
-        <w:t>). Use and share freely!</w:t>
-      </w:r>
-    </w:p>
-    <w:p>
-      <w:pPr>
-        <w:pStyle w:val="Footer"/>
-        <w:spacing w:lineRule="auto" w:line="360" w:before="0" w:after="120"/>
-        <w:contextualSpacing/>
-        <w:jc w:val="center"/>
-        <w:rPr>
-          <w:i/>
-          <w:i/>
-          <w:color w:val="808080" w:themeColor="background1" w:themeShade="80"/>
-          <w:sz w:val="18"/>
-          <w:szCs w:val="18"/>
-        </w:rPr>
-      </w:pPr>
-      <w:r>
-        <w:rPr>
-          <w:i/>
-          <w:iCs/>
-          <w:color w:val="808080"/>
-          <w:sz w:val="18"/>
-          <w:szCs w:val="18"/>
-        </w:rPr>
-        <w:t>If you’re feeling grateful and need new bedding, go to</w:t>
-      </w:r>
-      <w:r>
-        <w:rPr>
-          <w:i/>
-          <w:color w:val="808080" w:themeColor="background1" w:themeShade="80"/>
-          <w:sz w:val="18"/>
-          <w:szCs w:val="18"/>
-        </w:rPr>
-        <w:t xml:space="preserve"> </w:t>
-      </w:r>
-      <w:hyperlink r:id="rId4">
-        <w:r>
-          <w:rPr>
-            <w:rStyle w:val="InternetLink"/>
-            <w:i/>
-            <w:color w:val="0432FF"/>
-            <w:sz w:val="18"/>
-            <w:szCs w:val="18"/>
-            <w:u w:val="none"/>
-          </w:rPr>
-          <w:t>SheetsGiggles.com</w:t>
-        </w:r>
-      </w:hyperlink>
-      <w:r>
-        <w:rPr>
-          <w:i/>
-          <w:color w:val="808080" w:themeColor="background1" w:themeShade="80"/>
-          <w:sz w:val="18"/>
-          <w:szCs w:val="18"/>
-        </w:rPr>
-        <w:t xml:space="preserve"> and use code RESUME :-) or feel free to </w:t>
-      </w:r>
-      <w:hyperlink r:id="rId5">
-        <w:r>
-          <w:rPr>
-            <w:rStyle w:val="InternetLink"/>
-            <w:i/>
-            <w:sz w:val="18"/>
-            <w:szCs w:val="18"/>
-          </w:rPr>
-          <w:t>buy me a coffee</w:t>
-        </w:r>
-      </w:hyperlink>
-      <w:r>
-        <w:rPr>
-          <w:i/>
-          <w:color w:val="808080" w:themeColor="background1" w:themeShade="80"/>
-          <w:sz w:val="18"/>
-          <w:szCs w:val="18"/>
-        </w:rPr>
-        <w:t>!</w:t>
-      </w:r>
-    </w:p>
-    <w:p>
-      <w:pPr>
-        <w:pStyle w:val="Footer"/>
-        <w:spacing w:lineRule="auto" w:line="360" w:before="0" w:after="120"/>
-        <w:contextualSpacing/>
-        <w:jc w:val="center"/>
-        <w:rPr>
-          <w:i/>
-          <w:i/>
-          <w:color w:val="7F7F7F" w:themeColor="text1" w:themeTint="80"/>
-          <w:sz w:val="18"/>
-          <w:szCs w:val="18"/>
-        </w:rPr>
-      </w:pPr>
-      <w:r>
-        <w:rPr>
-          <w:i/>
-          <w:color w:val="7F7F7F" w:themeColor="text1" w:themeTint="80"/>
-          <w:sz w:val="18"/>
-          <w:szCs w:val="18"/>
-        </w:rPr>
-        <w:t xml:space="preserve">If you still need personal resume help, after years of being asked, I’ve set up an affordable professional review service at </w:t>
-      </w:r>
-      <w:hyperlink r:id="rId6">
-        <w:r>
-          <w:rPr>
-            <w:rStyle w:val="InternetLink"/>
-            <w:i/>
-            <w:sz w:val="18"/>
-            <w:szCs w:val="18"/>
-            <w:u w:val="none"/>
-          </w:rPr>
-          <w:t>SheetsResume.com</w:t>
-        </w:r>
-      </w:hyperlink>
-      <w:r>
-        <w:rPr>
-          <w:i/>
-          <w:color w:val="7F7F7F" w:themeColor="text1" w:themeTint="80"/>
-          <w:sz w:val="18"/>
-          <w:szCs w:val="18"/>
+          <w:color w:val="auto"/>
+        </w:rPr>
+        <w:t xml:space="preserve">{{ </w:t>
+      </w:r>
+      <w:r>
+        <w:rPr>
+          <w:rFonts w:ascii="Garamond" w:hAnsi="Garamond"/>
+          <w:color w:val="auto"/>
+        </w:rPr>
+        <w:t>reference</w:t>
+      </w:r>
+      <w:r>
+        <w:rPr>
+          <w:rFonts w:ascii="Garamond" w:hAnsi="Garamond"/>
+          <w:color w:val="auto"/>
         </w:rPr>
         <w:t>.</w:t>
       </w:r>
-    </w:p>
-    <w:p>
-      <w:pPr>
-        <w:pStyle w:val="Footer"/>
-        <w:spacing w:lineRule="auto" w:line="360" w:before="0" w:after="120"/>
-        <w:contextualSpacing/>
-        <w:jc w:val="center"/>
-        <w:rPr>
-          <w:i/>
-          <w:i/>
-          <w:color w:val="808080" w:themeColor="background1" w:themeShade="80"/>
-          <w:sz w:val="18"/>
-          <w:szCs w:val="18"/>
-        </w:rPr>
-      </w:pPr>
-      <w:r>
-        <w:rPr>
-          <w:i/>
-          <w:iCs/>
-          <w:color w:val="7F7F7F"/>
-          <w:sz w:val="18"/>
-          <w:szCs w:val="18"/>
-        </w:rPr>
-        <w:t xml:space="preserve">Delete this footer, plug in your own info above, and go get your dream job! If you share this, please credit </w:t>
-      </w:r>
-      <w:hyperlink r:id="rId7">
-        <w:r>
-          <w:rPr>
-            <w:rStyle w:val="InternetLink"/>
-            <w:i/>
-            <w:iCs/>
-            <w:sz w:val="18"/>
-            <w:szCs w:val="18"/>
-            <w:u w:val="none"/>
-          </w:rPr>
-          <w:t>SheetsResume.com</w:t>
-        </w:r>
-      </w:hyperlink>
-      <w:r>
-        <w:rPr>
-          <w:i/>
-          <w:iCs/>
-          <w:color w:val="7E7EFF"/>
-          <w:sz w:val="18"/>
-          <w:szCs w:val="18"/>
-        </w:rPr>
-        <w:t>.</w:t>
+      <w:r>
+        <w:rPr>
+          <w:rFonts w:ascii="Garamond" w:hAnsi="Garamond"/>
+          <w:color w:val="auto"/>
+        </w:rPr>
+        <w:t>name</w:t>
+      </w:r>
+      <w:r>
+        <w:rPr>
+          <w:rFonts w:ascii="Garamond" w:hAnsi="Garamond"/>
+          <w:color w:val="auto"/>
+        </w:rPr>
+        <w:t xml:space="preserve"> }}: </w:t>
+      </w:r>
+      <w:r>
+        <w:rPr>
+          <w:rFonts w:ascii="Garamond" w:hAnsi="Garamond"/>
+          <w:color w:val="auto"/>
+        </w:rPr>
+        <w:t>{{ reference.reference }}</w:t>
+      </w:r>
+      <w:r>
+        <w:rPr>
+          <w:rFonts w:ascii="Garamond" w:hAnsi="Garamond"/>
+          <w:color w:val="auto"/>
+        </w:rPr>
+        <w:br/>
+        <w:t>{% endfor -%}</w:t>
+      </w:r>
+      <w:r>
+        <w:rPr>
+          <w:rFonts w:ascii="Garamond" w:hAnsi="Garamond"/>
+          <w:color w:val="auto"/>
+        </w:rPr>
+        <w:br/>
+        <w:t>{% endif %}</w:t>
+      </w:r>
+    </w:p>
+    <w:p>
+      <w:pPr>
+        <w:pStyle w:val="Default"/>
+        <w:spacing w:lineRule="auto" w:line="252" w:before="0" w:after="3"/>
+        <w:rPr>
+          <w:rFonts w:ascii="Garamond" w:hAnsi="Garamond"/>
+          <w:color w:val="auto"/>
+        </w:rPr>
+      </w:pPr>
+      <w:r>
+        <w:rPr>
+          <w:rFonts w:ascii="Garamond" w:hAnsi="Garamond"/>
+          <w:b/>
+          <w:bCs/>
+          <w:color w:val="auto"/>
+        </w:rPr>
+        <w:t>{% endfor -%}</w:t>
       </w:r>
     </w:p>
     <w:sectPr>
@@ -1316,125 +1328,6 @@
   <w:abstractNum w:abstractNumId="1">
     <w:lvl w:ilvl="0">
       <w:start w:val="1"/>
-      <w:numFmt w:val="none"/>
-      <w:suff w:val="nothing"/>
-      <w:lvlText w:val=""/>
-      <w:lvlJc w:val="left"/>
-      <w:pPr>
-        <w:tabs>
-          <w:tab w:val="num" w:pos="0"/>
-        </w:tabs>
-        <w:ind w:left="0" w:hanging="0"/>
-      </w:pPr>
-    </w:lvl>
-    <w:lvl w:ilvl="1">
-      <w:start w:val="1"/>
-      <w:numFmt w:val="none"/>
-      <w:suff w:val="nothing"/>
-      <w:lvlText w:val=""/>
-      <w:lvlJc w:val="left"/>
-      <w:pPr>
-        <w:tabs>
-          <w:tab w:val="num" w:pos="0"/>
-        </w:tabs>
-        <w:ind w:left="0" w:hanging="0"/>
-      </w:pPr>
-    </w:lvl>
-    <w:lvl w:ilvl="2">
-      <w:start w:val="1"/>
-      <w:numFmt w:val="none"/>
-      <w:suff w:val="nothing"/>
-      <w:lvlText w:val=""/>
-      <w:lvlJc w:val="left"/>
-      <w:pPr>
-        <w:tabs>
-          <w:tab w:val="num" w:pos="0"/>
-        </w:tabs>
-        <w:ind w:left="0" w:hanging="0"/>
-      </w:pPr>
-    </w:lvl>
-    <w:lvl w:ilvl="3">
-      <w:start w:val="1"/>
-      <w:numFmt w:val="none"/>
-      <w:suff w:val="nothing"/>
-      <w:lvlText w:val=""/>
-      <w:lvlJc w:val="left"/>
-      <w:pPr>
-        <w:tabs>
-          <w:tab w:val="num" w:pos="0"/>
-        </w:tabs>
-        <w:ind w:left="0" w:hanging="0"/>
-      </w:pPr>
-    </w:lvl>
-    <w:lvl w:ilvl="4">
-      <w:start w:val="1"/>
-      <w:numFmt w:val="none"/>
-      <w:suff w:val="nothing"/>
-      <w:lvlText w:val=""/>
-      <w:lvlJc w:val="left"/>
-      <w:pPr>
-        <w:tabs>
-          <w:tab w:val="num" w:pos="0"/>
-        </w:tabs>
-        <w:ind w:left="0" w:hanging="0"/>
-      </w:pPr>
-    </w:lvl>
-    <w:lvl w:ilvl="5">
-      <w:start w:val="1"/>
-      <w:numFmt w:val="none"/>
-      <w:suff w:val="nothing"/>
-      <w:lvlText w:val=""/>
-      <w:lvlJc w:val="left"/>
-      <w:pPr>
-        <w:tabs>
-          <w:tab w:val="num" w:pos="0"/>
-        </w:tabs>
-        <w:ind w:left="0" w:hanging="0"/>
-      </w:pPr>
-    </w:lvl>
-    <w:lvl w:ilvl="6">
-      <w:start w:val="1"/>
-      <w:numFmt w:val="none"/>
-      <w:suff w:val="nothing"/>
-      <w:lvlText w:val=""/>
-      <w:lvlJc w:val="left"/>
-      <w:pPr>
-        <w:tabs>
-          <w:tab w:val="num" w:pos="0"/>
-        </w:tabs>
-        <w:ind w:left="0" w:hanging="0"/>
-      </w:pPr>
-    </w:lvl>
-    <w:lvl w:ilvl="7">
-      <w:start w:val="1"/>
-      <w:numFmt w:val="none"/>
-      <w:suff w:val="nothing"/>
-      <w:lvlText w:val=""/>
-      <w:lvlJc w:val="left"/>
-      <w:pPr>
-        <w:tabs>
-          <w:tab w:val="num" w:pos="0"/>
-        </w:tabs>
-        <w:ind w:left="0" w:hanging="0"/>
-      </w:pPr>
-    </w:lvl>
-    <w:lvl w:ilvl="8">
-      <w:start w:val="1"/>
-      <w:numFmt w:val="none"/>
-      <w:suff w:val="nothing"/>
-      <w:lvlText w:val=""/>
-      <w:lvlJc w:val="left"/>
-      <w:pPr>
-        <w:tabs>
-          <w:tab w:val="num" w:pos="0"/>
-        </w:tabs>
-        <w:ind w:left="0" w:hanging="0"/>
-      </w:pPr>
-    </w:lvl>
-  </w:abstractNum>
-  <w:abstractNum w:abstractNumId="2">
-    <w:lvl w:ilvl="0">
-      <w:start w:val="1"/>
       <w:numFmt w:val="bullet"/>
       <w:lvlText w:val=""/>
       <w:lvlJc w:val="left"/>
@@ -1569,7 +1462,7 @@
       </w:rPr>
     </w:lvl>
   </w:abstractNum>
-  <w:abstractNum w:abstractNumId="3">
+  <w:abstractNum w:abstractNumId="2">
     <w:lvl w:ilvl="0">
       <w:start w:val="1"/>
       <w:numFmt w:val="bullet"/>
@@ -1704,6 +1597,125 @@
       <w:rPr>
         <w:rFonts w:ascii="Wingdings" w:hAnsi="Wingdings" w:cs="Wingdings" w:hint="default"/>
       </w:rPr>
+    </w:lvl>
+  </w:abstractNum>
+  <w:abstractNum w:abstractNumId="3">
+    <w:lvl w:ilvl="0">
+      <w:start w:val="1"/>
+      <w:numFmt w:val="none"/>
+      <w:suff w:val="nothing"/>
+      <w:lvlText w:val=""/>
+      <w:lvlJc w:val="left"/>
+      <w:pPr>
+        <w:tabs>
+          <w:tab w:val="num" w:pos="0"/>
+        </w:tabs>
+        <w:ind w:left="0" w:hanging="0"/>
+      </w:pPr>
+    </w:lvl>
+    <w:lvl w:ilvl="1">
+      <w:start w:val="1"/>
+      <w:numFmt w:val="none"/>
+      <w:suff w:val="nothing"/>
+      <w:lvlText w:val=""/>
+      <w:lvlJc w:val="left"/>
+      <w:pPr>
+        <w:tabs>
+          <w:tab w:val="num" w:pos="0"/>
+        </w:tabs>
+        <w:ind w:left="0" w:hanging="0"/>
+      </w:pPr>
+    </w:lvl>
+    <w:lvl w:ilvl="2">
+      <w:start w:val="1"/>
+      <w:numFmt w:val="none"/>
+      <w:suff w:val="nothing"/>
+      <w:lvlText w:val=""/>
+      <w:lvlJc w:val="left"/>
+      <w:pPr>
+        <w:tabs>
+          <w:tab w:val="num" w:pos="0"/>
+        </w:tabs>
+        <w:ind w:left="0" w:hanging="0"/>
+      </w:pPr>
+    </w:lvl>
+    <w:lvl w:ilvl="3">
+      <w:start w:val="1"/>
+      <w:numFmt w:val="none"/>
+      <w:suff w:val="nothing"/>
+      <w:lvlText w:val=""/>
+      <w:lvlJc w:val="left"/>
+      <w:pPr>
+        <w:tabs>
+          <w:tab w:val="num" w:pos="0"/>
+        </w:tabs>
+        <w:ind w:left="0" w:hanging="0"/>
+      </w:pPr>
+    </w:lvl>
+    <w:lvl w:ilvl="4">
+      <w:start w:val="1"/>
+      <w:numFmt w:val="none"/>
+      <w:suff w:val="nothing"/>
+      <w:lvlText w:val=""/>
+      <w:lvlJc w:val="left"/>
+      <w:pPr>
+        <w:tabs>
+          <w:tab w:val="num" w:pos="0"/>
+        </w:tabs>
+        <w:ind w:left="0" w:hanging="0"/>
+      </w:pPr>
+    </w:lvl>
+    <w:lvl w:ilvl="5">
+      <w:start w:val="1"/>
+      <w:numFmt w:val="none"/>
+      <w:suff w:val="nothing"/>
+      <w:lvlText w:val=""/>
+      <w:lvlJc w:val="left"/>
+      <w:pPr>
+        <w:tabs>
+          <w:tab w:val="num" w:pos="0"/>
+        </w:tabs>
+        <w:ind w:left="0" w:hanging="0"/>
+      </w:pPr>
+    </w:lvl>
+    <w:lvl w:ilvl="6">
+      <w:start w:val="1"/>
+      <w:numFmt w:val="none"/>
+      <w:suff w:val="nothing"/>
+      <w:lvlText w:val=""/>
+      <w:lvlJc w:val="left"/>
+      <w:pPr>
+        <w:tabs>
+          <w:tab w:val="num" w:pos="0"/>
+        </w:tabs>
+        <w:ind w:left="0" w:hanging="0"/>
+      </w:pPr>
+    </w:lvl>
+    <w:lvl w:ilvl="7">
+      <w:start w:val="1"/>
+      <w:numFmt w:val="none"/>
+      <w:suff w:val="nothing"/>
+      <w:lvlText w:val=""/>
+      <w:lvlJc w:val="left"/>
+      <w:pPr>
+        <w:tabs>
+          <w:tab w:val="num" w:pos="0"/>
+        </w:tabs>
+        <w:ind w:left="0" w:hanging="0"/>
+      </w:pPr>
+    </w:lvl>
+    <w:lvl w:ilvl="8">
+      <w:start w:val="1"/>
+      <w:numFmt w:val="none"/>
+      <w:suff w:val="nothing"/>
+      <w:lvlText w:val=""/>
+      <w:lvlJc w:val="left"/>
+      <w:pPr>
+        <w:tabs>
+          <w:tab w:val="num" w:pos="0"/>
+        </w:tabs>
+        <w:ind w:left="0" w:hanging="0"/>
+      </w:pPr>
     </w:lvl>
   </w:abstractNum>
   <w:num w:numId="1">
@@ -2116,6 +2128,7 @@
     <w:qFormat/>
     <w:pPr>
       <w:widowControl/>
+      <w:suppressAutoHyphens w:val="true"/>
       <w:bidi w:val="0"/>
       <w:spacing w:before="0" w:after="0"/>
       <w:jc w:val="left"/>
@@ -2253,12 +2266,13 @@
     <w:rsid w:val="00d7551a"/>
     <w:pPr>
       <w:widowControl w:val="false"/>
+      <w:suppressAutoHyphens w:val="true"/>
       <w:bidi w:val="0"/>
       <w:spacing w:before="0" w:after="0"/>
       <w:jc w:val="left"/>
     </w:pPr>
     <w:rPr>
-      <w:rFonts w:ascii="Times New Roman" w:hAnsi="Times New Roman" w:cs="Times New Roman" w:eastAsia="ＭＳ 明朝"/>
+      <w:rFonts w:ascii="Times New Roman" w:hAnsi="Times New Roman" w:eastAsia="ＭＳ 明朝" w:cs="Times New Roman"/>
       <w:color w:val="000000"/>
       <w:kern w:val="0"/>
       <w:sz w:val="24"/>

</xml_diff>

<commit_message>
Gave default value to the pads
</commit_message>
<xml_diff>
--- a/resume-template.docx
+++ b/resume-template.docx
@@ -330,6 +330,22 @@
         </w:rPr>
       </w:pPr>
       <w:r>
+        <w:rPr/>
+      </w:r>
+    </w:p>
+    <w:p>
+      <w:pPr>
+        <w:pStyle w:val="Default"/>
+        <w:spacing w:lineRule="auto" w:line="252"/>
+        <w:rPr>
+          <w:rFonts w:ascii="Garamond" w:hAnsi="Garamond"/>
+          <w:b/>
+          <w:b/>
+          <w:bCs/>
+          <w:color w:val="auto"/>
+        </w:rPr>
+      </w:pPr>
+      <w:r>
         <w:rPr>
           <w:rFonts w:ascii="Garamond" w:hAnsi="Garamond"/>
           <w:b/>
@@ -338,7 +354,25 @@
         </w:rPr>
         <w:t>{% for work in res.work -%}</w:t>
         <w:br/>
-        <w:t>{{ work.name }}{% for _ in range(work._startDatePad) %} {% endfor %}{{ (work.startDate | to_datetime(format=”%Y-%m-%d”)).strftime(“%b. %Y”) }} – {{ “Present” if not work.endDate else (work.endDate | to_datetime(format=”%Y-%m-%d”)).strftime(“%b. %Y”) }}</w:t>
+        <w:t xml:space="preserve">{{ work.name }}{% for _ in range(work._startDatePad </w:t>
+      </w:r>
+      <w:r>
+        <w:rPr>
+          <w:rFonts w:ascii="Garamond" w:hAnsi="Garamond"/>
+          <w:b/>
+          <w:bCs/>
+          <w:color w:val="auto"/>
+        </w:rPr>
+        <w:t>or 80</w:t>
+      </w:r>
+      <w:r>
+        <w:rPr>
+          <w:rFonts w:ascii="Garamond" w:hAnsi="Garamond"/>
+          <w:b/>
+          <w:bCs/>
+          <w:color w:val="auto"/>
+        </w:rPr>
+        <w:t>) %} {% endfor %}{{ (work.startDate | to_datetime(format=”%Y-%m-%d”)).strftime(“%b. %Y”) }} – {{ “Present” if not work.endDate else (work.endDate | to_datetime(format=”%Y-%m-%d”)).strftime(“%b. %Y”) }}</w:t>
       </w:r>
     </w:p>
     <w:p>
@@ -359,7 +393,25 @@
           <w:i/>
           <w:color w:val="auto"/>
         </w:rPr>
-        <w:t>{{ work.position }}{% for _ in range(work._locationPad) %} {% endfor %}{{ work.location }}</w:t>
+        <w:t xml:space="preserve">{{ work.position }}{% for _ in range(work._locationPad </w:t>
+      </w:r>
+      <w:r>
+        <w:rPr>
+          <w:rFonts w:ascii="Garamond" w:hAnsi="Garamond"/>
+          <w:bCs/>
+          <w:i/>
+          <w:color w:val="auto"/>
+        </w:rPr>
+        <w:t>or 80</w:t>
+      </w:r>
+      <w:r>
+        <w:rPr>
+          <w:rFonts w:ascii="Garamond" w:hAnsi="Garamond"/>
+          <w:bCs/>
+          <w:i/>
+          <w:color w:val="auto"/>
+        </w:rPr>
+        <w:t>) %} {% endfor %}{{ work.location }}</w:t>
       </w:r>
     </w:p>
     <w:p>
@@ -508,7 +560,25 @@
         </w:rPr>
         <w:t>{% for education in res.education -%}</w:t>
         <w:br/>
-        <w:t xml:space="preserve">{{ education.institution }}{% for _ in range(education._endDatePad) %} {% endfor %}{{ (education.endDate | to_datetime(format=”%Y-%m-%d”)).strftime(“%b. %Y”) }}  </w:t>
+        <w:t xml:space="preserve">{{ education.institution }}{% for _ in range(education._endDatePad </w:t>
+      </w:r>
+      <w:r>
+        <w:rPr>
+          <w:rFonts w:ascii="Garamond" w:hAnsi="Garamond"/>
+          <w:b/>
+          <w:bCs/>
+          <w:color w:val="auto"/>
+        </w:rPr>
+        <w:t>or 80</w:t>
+      </w:r>
+      <w:r>
+        <w:rPr>
+          <w:rFonts w:ascii="Garamond" w:hAnsi="Garamond"/>
+          <w:b/>
+          <w:bCs/>
+          <w:color w:val="auto"/>
+        </w:rPr>
+        <w:t xml:space="preserve">) %} {% endfor %}{{ (education.endDate | to_datetime(format=”%Y-%m-%d”)).strftime(“%b. %Y”) }}  </w:t>
       </w:r>
     </w:p>
     <w:p>
@@ -530,7 +600,25 @@
           <w:iCs/>
           <w:color w:val="auto"/>
         </w:rPr>
-        <w:t>{{ education.studyType}}, {{ education.area }}{% for _ in range(education._locationPad) %} {% endfor %}{{ education.location }}</w:t>
+        <w:t xml:space="preserve">{{ education.studyType}}, {{ education.area }}{% for _ in range(education._locationPad </w:t>
+      </w:r>
+      <w:r>
+        <w:rPr>
+          <w:rFonts w:ascii="Garamond" w:hAnsi="Garamond"/>
+          <w:i/>
+          <w:iCs/>
+          <w:color w:val="auto"/>
+        </w:rPr>
+        <w:t>or 80</w:t>
+      </w:r>
+      <w:r>
+        <w:rPr>
+          <w:rFonts w:ascii="Garamond" w:hAnsi="Garamond"/>
+          <w:i/>
+          <w:iCs/>
+          <w:color w:val="auto"/>
+        </w:rPr>
+        <w:t>) %} {% endfor %}{{ education.location }}</w:t>
       </w:r>
     </w:p>
     <w:p>

</xml_diff>

<commit_message>
Fixed horizontal line and other minor formatting issues
</commit_message>
<xml_diff>
--- a/resume-template.docx
+++ b/resume-template.docx
@@ -330,49 +330,32 @@
         </w:rPr>
       </w:pPr>
       <w:r>
-        <w:rPr/>
-      </w:r>
-    </w:p>
-    <w:p>
-      <w:pPr>
-        <w:pStyle w:val="Default"/>
-        <w:spacing w:lineRule="auto" w:line="252"/>
-        <w:rPr>
-          <w:rFonts w:ascii="Garamond" w:hAnsi="Garamond"/>
-          <w:b/>
-          <w:b/>
-          <w:bCs/>
-          <w:color w:val="auto"/>
-        </w:rPr>
-      </w:pPr>
-      <w:r>
-        <w:rPr>
-          <w:rFonts w:ascii="Garamond" w:hAnsi="Garamond"/>
-          <w:b/>
-          <w:bCs/>
-          <w:color w:val="auto"/>
-        </w:rPr>
-        <w:t>{% for work in res.work -%}</w:t>
-        <w:br/>
-        <w:t xml:space="preserve">{{ work.name }}{% for _ in range(work._startDatePad </w:t>
-      </w:r>
-      <w:r>
-        <w:rPr>
-          <w:rFonts w:ascii="Garamond" w:hAnsi="Garamond"/>
-          <w:b/>
-          <w:bCs/>
-          <w:color w:val="auto"/>
-        </w:rPr>
-        <w:t>or 80</w:t>
-      </w:r>
-      <w:r>
-        <w:rPr>
-          <w:rFonts w:ascii="Garamond" w:hAnsi="Garamond"/>
-          <w:b/>
-          <w:bCs/>
-          <w:color w:val="auto"/>
-        </w:rPr>
-        <w:t>) %} {% endfor %}{{ (work.startDate | to_datetime(format=”%Y-%m-%d”)).strftime(“%b. %Y”) }} – {{ “Present” if not work.endDate else (work.endDate | to_datetime(format=”%Y-%m-%d”)).strftime(“%b. %Y”) }}</w:t>
+        <w:rPr>
+          <w:rFonts w:ascii="Garamond" w:hAnsi="Garamond"/>
+          <w:b/>
+          <w:bCs/>
+          <w:color w:val="auto"/>
+        </w:rPr>
+        <w:t>{% for work in res.work %}</w:t>
+      </w:r>
+      <w:r>
+        <w:rPr>
+          <w:rFonts w:ascii="Garamond" w:hAnsi="Garamond"/>
+          <w:b/>
+          <w:bCs/>
+          <w:color w:val="auto"/>
+        </w:rPr>
+        <w:t>{% if not loop.first %}{{ “\n” }}{% endif -%}</w:t>
+      </w:r>
+      <w:r>
+        <w:rPr>
+          <w:rFonts w:ascii="Garamond" w:hAnsi="Garamond"/>
+          <w:b/>
+          <w:bCs/>
+          <w:color w:val="auto"/>
+        </w:rPr>
+        <w:br/>
+        <w:t>{{ work.name }}{% for _ in range(work._startDatePad or 80) %} {% endfor %}{{ (work.startDate | to_datetime(format=”%Y-%m-%d”)).strftime(“%b. %Y”) }} – {{ “Present” if not work.endDate else (work.endDate | to_datetime(format=”%Y-%m-%d”)).strftime(“%b. %Y”) }}</w:t>
       </w:r>
     </w:p>
     <w:p>
@@ -393,25 +376,7 @@
           <w:i/>
           <w:color w:val="auto"/>
         </w:rPr>
-        <w:t xml:space="preserve">{{ work.position }}{% for _ in range(work._locationPad </w:t>
-      </w:r>
-      <w:r>
-        <w:rPr>
-          <w:rFonts w:ascii="Garamond" w:hAnsi="Garamond"/>
-          <w:bCs/>
-          <w:i/>
-          <w:color w:val="auto"/>
-        </w:rPr>
-        <w:t>or 80</w:t>
-      </w:r>
-      <w:r>
-        <w:rPr>
-          <w:rFonts w:ascii="Garamond" w:hAnsi="Garamond"/>
-          <w:bCs/>
-          <w:i/>
-          <w:color w:val="auto"/>
-        </w:rPr>
-        <w:t>) %} {% endfor %}{{ work.location }}</w:t>
+        <w:t>{{ work.position }}{% for _ in range(work._locationPad or 80) %} {% endfor %}{{ work.location }}</w:t>
       </w:r>
     </w:p>
     <w:p>
@@ -475,14 +440,38 @@
         <w:spacing w:lineRule="auto" w:line="252"/>
         <w:rPr>
           <w:rFonts w:ascii="Garamond" w:hAnsi="Garamond"/>
-          <w:color w:val="auto"/>
-        </w:rPr>
-      </w:pPr>
-      <w:r>
-        <w:rPr>
-          <w:rFonts w:ascii="Garamond" w:hAnsi="Garamond"/>
-          <w:color w:val="auto"/>
-        </w:rPr>
+          <w:b/>
+          <w:b/>
+          <w:bCs/>
+          <w:color w:val="auto"/>
+        </w:rPr>
+      </w:pPr>
+      <w:r>
+        <w:rPr>
+          <w:rFonts w:ascii="Garamond" w:hAnsi="Garamond"/>
+          <w:b/>
+          <w:bCs/>
+          <w:color w:val="auto"/>
+        </w:rPr>
+        <w:t xml:space="preserve">{% </w:t>
+      </w:r>
+      <w:r>
+        <w:rPr>
+          <w:rFonts w:ascii="Garamond" w:hAnsi="Garamond"/>
+          <w:b/>
+          <w:bCs/>
+          <w:color w:val="auto"/>
+        </w:rPr>
+        <w:t>end</w:t>
+      </w:r>
+      <w:r>
+        <w:rPr>
+          <w:rFonts w:ascii="Garamond" w:hAnsi="Garamond"/>
+          <w:b/>
+          <w:bCs/>
+          <w:color w:val="auto"/>
+        </w:rPr>
+        <w:t>for %}</w:t>
       </w:r>
     </w:p>
     <w:p>
@@ -504,18 +493,12 @@
           <w:bCs/>
           <w:color w:val="auto"/>
         </w:rPr>
-        <w:t>{% endfor -%}</w:t>
-        <w:br/>
         <w:t>EDUCATION</w:t>
       </w:r>
     </w:p>
     <w:p>
       <w:pPr>
         <w:pStyle w:val="Default"/>
-        <w:tabs>
-          <w:tab w:val="clear" w:pos="720"/>
-          <w:tab w:val="left" w:pos="1660" w:leader="none"/>
-        </w:tabs>
         <w:spacing w:lineRule="auto" w:line="252"/>
         <w:rPr>
           <w:rFonts w:ascii="Garamond" w:hAnsi="Garamond"/>
@@ -523,32 +506,6 @@
           <w:b/>
           <w:bCs/>
           <w:color w:val="auto"/>
-          <w:sz w:val="4"/>
-          <w:szCs w:val="4"/>
-        </w:rPr>
-      </w:pPr>
-      <w:r>
-        <w:rPr>
-          <w:rFonts w:ascii="Garamond" w:hAnsi="Garamond"/>
-          <w:b/>
-          <w:bCs/>
-          <w:color w:val="auto"/>
-          <w:sz w:val="4"/>
-          <w:szCs w:val="4"/>
-        </w:rPr>
-        <w:tab/>
-      </w:r>
-    </w:p>
-    <w:p>
-      <w:pPr>
-        <w:pStyle w:val="Default"/>
-        <w:spacing w:lineRule="auto" w:line="252"/>
-        <w:rPr>
-          <w:rFonts w:ascii="Garamond" w:hAnsi="Garamond"/>
-          <w:b/>
-          <w:b/>
-          <w:bCs/>
-          <w:color w:val="auto"/>
         </w:rPr>
       </w:pPr>
       <w:r>
@@ -560,25 +517,7 @@
         </w:rPr>
         <w:t>{% for education in res.education -%}</w:t>
         <w:br/>
-        <w:t xml:space="preserve">{{ education.institution }}{% for _ in range(education._endDatePad </w:t>
-      </w:r>
-      <w:r>
-        <w:rPr>
-          <w:rFonts w:ascii="Garamond" w:hAnsi="Garamond"/>
-          <w:b/>
-          <w:bCs/>
-          <w:color w:val="auto"/>
-        </w:rPr>
-        <w:t>or 80</w:t>
-      </w:r>
-      <w:r>
-        <w:rPr>
-          <w:rFonts w:ascii="Garamond" w:hAnsi="Garamond"/>
-          <w:b/>
-          <w:bCs/>
-          <w:color w:val="auto"/>
-        </w:rPr>
-        <w:t xml:space="preserve">) %} {% endfor %}{{ (education.endDate | to_datetime(format=”%Y-%m-%d”)).strftime(“%b. %Y”) }}  </w:t>
+        <w:t xml:space="preserve">{{ education.institution }}{% for _ in range(education._endDatePad or 80) %} {% endfor %}{{ (education.endDate | to_datetime(format=”%Y-%m-%d”)).strftime(“%b. %Y”) }}  </w:t>
       </w:r>
     </w:p>
     <w:p>
@@ -600,25 +539,7 @@
           <w:iCs/>
           <w:color w:val="auto"/>
         </w:rPr>
-        <w:t xml:space="preserve">{{ education.studyType}}, {{ education.area }}{% for _ in range(education._locationPad </w:t>
-      </w:r>
-      <w:r>
-        <w:rPr>
-          <w:rFonts w:ascii="Garamond" w:hAnsi="Garamond"/>
-          <w:i/>
-          <w:iCs/>
-          <w:color w:val="auto"/>
-        </w:rPr>
-        <w:t>or 80</w:t>
-      </w:r>
-      <w:r>
-        <w:rPr>
-          <w:rFonts w:ascii="Garamond" w:hAnsi="Garamond"/>
-          <w:i/>
-          <w:iCs/>
-          <w:color w:val="auto"/>
-        </w:rPr>
-        <w:t>) %} {% endfor %}{{ education.location }}</w:t>
+        <w:t>{{ education.studyType}}, {{ education.area }}{% for _ in range(education._locationPad or 80) %} {% endfor %}{{ education.location }}</w:t>
       </w:r>
     </w:p>
     <w:p>
@@ -769,14 +690,6 @@
         </w:rPr>
         <w:t>{% for other_key, other_name in {“awards”: “Awards”, “certificates”: “Certifications”, “publications”: “Publications”, “skills”: “Skills”, “languages”: “Languages”, “interests”: “Interests”, “projects”: “Projects”, “references”: “References”}.items() -%}</w:t>
         <w:br/>
-      </w:r>
-      <w:r>
-        <w:rPr>
-          <w:rFonts w:ascii="Garamond" w:hAnsi="Garamond"/>
-          <w:b/>
-          <w:bCs/>
-          <w:color w:val="auto"/>
-        </w:rPr>
         <w:t>{% if other_key in res -%}</w:t>
       </w:r>
     </w:p>
@@ -804,14 +717,6 @@
         </w:rPr>
         <w:t>{% do others.__setitem__(other_name, res[other_key]) -%}</w:t>
         <w:br/>
-      </w:r>
-      <w:r>
-        <w:rPr>
-          <w:rFonts w:ascii="Garamond" w:hAnsi="Garamond"/>
-          <w:b/>
-          <w:bCs/>
-          <w:color w:val="auto"/>
-        </w:rPr>
         <w:t>{% endif -%}</w:t>
       </w:r>
     </w:p>
@@ -920,12 +825,6 @@
         <w:br/>
         <w:t>{% endfor -%}</w:t>
         <w:br/>
-      </w:r>
-      <w:r>
-        <w:rPr>
-          <w:rFonts w:ascii="Garamond" w:hAnsi="Garamond"/>
-          <w:color w:val="auto"/>
-        </w:rPr>
         <w:t>{% elif other_name == “Certifications” -%}</w:t>
         <w:br/>
         <w:t>{% for certificate in other_value -%}</w:t>
@@ -936,375 +835,39 @@
         <w:br/>
         <w:t>{% elif other_name == “Publications” -%}</w:t>
         <w:br/>
-        <w:t xml:space="preserve">{% for </w:t>
-      </w:r>
-      <w:r>
-        <w:rPr>
-          <w:rFonts w:ascii="Garamond" w:hAnsi="Garamond"/>
-          <w:color w:val="auto"/>
-        </w:rPr>
-        <w:t>publication</w:t>
-      </w:r>
-      <w:r>
-        <w:rPr>
-          <w:rFonts w:ascii="Garamond" w:hAnsi="Garamond"/>
-          <w:color w:val="auto"/>
-        </w:rPr>
-        <w:t xml:space="preserve"> in other_value -%}</w:t>
-        <w:br/>
-        <w:t xml:space="preserve">{{ </w:t>
-      </w:r>
-      <w:r>
-        <w:rPr>
-          <w:rFonts w:ascii="Garamond" w:hAnsi="Garamond"/>
-          <w:color w:val="auto"/>
-        </w:rPr>
-        <w:t>publication</w:t>
-      </w:r>
-      <w:r>
-        <w:rPr>
-          <w:rFonts w:ascii="Garamond" w:hAnsi="Garamond"/>
-          <w:color w:val="auto"/>
-        </w:rPr>
-        <w:t xml:space="preserve">.name }} ({{ </w:t>
-      </w:r>
-      <w:r>
-        <w:rPr>
-          <w:rFonts w:ascii="Garamond" w:hAnsi="Garamond"/>
-          <w:color w:val="auto"/>
-        </w:rPr>
-        <w:t>publication</w:t>
-      </w:r>
-      <w:r>
-        <w:rPr>
-          <w:rFonts w:ascii="Garamond" w:hAnsi="Garamond"/>
-          <w:color w:val="auto"/>
-        </w:rPr>
-        <w:t>.</w:t>
-      </w:r>
-      <w:r>
-        <w:rPr>
-          <w:rFonts w:ascii="Garamond" w:hAnsi="Garamond"/>
-          <w:color w:val="auto"/>
-        </w:rPr>
-        <w:t>releaseDate</w:t>
-      </w:r>
-      <w:r>
-        <w:rPr>
-          <w:rFonts w:ascii="Garamond" w:hAnsi="Garamond"/>
-          <w:color w:val="auto"/>
-        </w:rPr>
-        <w:t xml:space="preserve"> }}, {{ </w:t>
-      </w:r>
-      <w:r>
-        <w:rPr>
-          <w:rFonts w:ascii="Garamond" w:hAnsi="Garamond"/>
-          <w:color w:val="auto"/>
-        </w:rPr>
-        <w:t>publication</w:t>
-      </w:r>
-      <w:r>
-        <w:rPr>
-          <w:rFonts w:ascii="Garamond" w:hAnsi="Garamond"/>
-          <w:color w:val="auto"/>
-        </w:rPr>
-        <w:t>.</w:t>
-      </w:r>
-      <w:r>
-        <w:rPr>
-          <w:rFonts w:ascii="Garamond" w:hAnsi="Garamond"/>
-          <w:color w:val="auto"/>
-        </w:rPr>
-        <w:t>publisher</w:t>
-      </w:r>
-      <w:r>
-        <w:rPr>
-          <w:rFonts w:ascii="Garamond" w:hAnsi="Garamond"/>
-          <w:color w:val="auto"/>
-        </w:rPr>
-        <w:t xml:space="preserve"> }}){% if not loop.last %}; {% endif -%}</w:t>
+        <w:t>{% for publication in other_value -%}</w:t>
+        <w:br/>
+        <w:t>{{ publication.name }} ({{ publication.releaseDate }}, {{ publication.publisher }}){% if not loop.last %}; {% endif -%}</w:t>
         <w:br/>
         <w:t>{% endfor -%}</w:t>
         <w:br/>
-        <w:t xml:space="preserve">{% elif other_name </w:t>
-      </w:r>
-      <w:r>
-        <w:rPr>
-          <w:rFonts w:ascii="Garamond" w:hAnsi="Garamond"/>
-          <w:color w:val="auto"/>
-        </w:rPr>
-        <w:t>in [</w:t>
-      </w:r>
-      <w:r>
-        <w:rPr>
-          <w:rFonts w:ascii="Garamond" w:hAnsi="Garamond"/>
-          <w:color w:val="auto"/>
-        </w:rPr>
-        <w:t>“</w:t>
-      </w:r>
-      <w:r>
-        <w:rPr>
-          <w:rFonts w:ascii="Garamond" w:hAnsi="Garamond"/>
-          <w:color w:val="auto"/>
-        </w:rPr>
-        <w:t>Skills</w:t>
-      </w:r>
-      <w:r>
-        <w:rPr>
-          <w:rFonts w:ascii="Garamond" w:hAnsi="Garamond"/>
-          <w:color w:val="auto"/>
-        </w:rPr>
-        <w:t xml:space="preserve">”, </w:t>
-      </w:r>
-      <w:r>
-        <w:rPr>
-          <w:rFonts w:ascii="Garamond" w:hAnsi="Garamond"/>
-          <w:color w:val="auto"/>
-        </w:rPr>
-        <w:t>“Interests”]</w:t>
-      </w:r>
-      <w:r>
-        <w:rPr>
-          <w:rFonts w:ascii="Garamond" w:hAnsi="Garamond"/>
-          <w:color w:val="auto"/>
-        </w:rPr>
-        <w:t xml:space="preserve"> -%}</w:t>
-        <w:br/>
-        <w:t xml:space="preserve">{% for </w:t>
-      </w:r>
-      <w:r>
-        <w:rPr>
-          <w:rFonts w:ascii="Garamond" w:hAnsi="Garamond"/>
-          <w:color w:val="auto"/>
-        </w:rPr>
-        <w:t>item</w:t>
-      </w:r>
-      <w:r>
-        <w:rPr>
-          <w:rFonts w:ascii="Garamond" w:hAnsi="Garamond"/>
-          <w:color w:val="auto"/>
-        </w:rPr>
-        <w:t xml:space="preserve"> in other_value -%}</w:t>
-        <w:br/>
-        <w:t xml:space="preserve">{{ </w:t>
-      </w:r>
-      <w:r>
-        <w:rPr>
-          <w:rFonts w:ascii="Garamond" w:hAnsi="Garamond"/>
-          <w:color w:val="auto"/>
-        </w:rPr>
-        <w:t>item</w:t>
-      </w:r>
-      <w:r>
-        <w:rPr>
-          <w:rFonts w:ascii="Garamond" w:hAnsi="Garamond"/>
-          <w:color w:val="auto"/>
-        </w:rPr>
-        <w:t>.name }}{% if not loop.last %}; {% endif -%}</w:t>
+        <w:t>{% elif other_name in [“Skills”, “Interests”] -%}</w:t>
+        <w:br/>
+        <w:t>{% for item in other_value -%}</w:t>
+        <w:br/>
+        <w:t>{{ item.name }}{% if not loop.last %}; {% endif -%}</w:t>
         <w:br/>
         <w:t>{% endfor -%}</w:t>
         <w:br/>
-        <w:t>{% elif other_name == “</w:t>
-      </w:r>
-      <w:r>
-        <w:rPr>
-          <w:rFonts w:ascii="Garamond" w:hAnsi="Garamond"/>
-          <w:color w:val="auto"/>
-        </w:rPr>
-        <w:t>Languages</w:t>
-      </w:r>
-      <w:r>
-        <w:rPr>
-          <w:rFonts w:ascii="Garamond" w:hAnsi="Garamond"/>
-          <w:color w:val="auto"/>
-        </w:rPr>
-        <w:t>” -%}</w:t>
-        <w:br/>
-        <w:t xml:space="preserve">{% for </w:t>
-      </w:r>
-      <w:r>
-        <w:rPr>
-          <w:rFonts w:ascii="Garamond" w:hAnsi="Garamond"/>
-          <w:color w:val="auto"/>
-        </w:rPr>
-        <w:t>language</w:t>
-      </w:r>
-      <w:r>
-        <w:rPr>
-          <w:rFonts w:ascii="Garamond" w:hAnsi="Garamond"/>
-          <w:color w:val="auto"/>
-        </w:rPr>
-        <w:t xml:space="preserve"> in other_value -%}</w:t>
-        <w:br/>
-        <w:t xml:space="preserve">{{ </w:t>
-      </w:r>
-      <w:r>
-        <w:rPr>
-          <w:rFonts w:ascii="Garamond" w:hAnsi="Garamond"/>
-          <w:color w:val="auto"/>
-        </w:rPr>
-        <w:t>language</w:t>
-      </w:r>
-      <w:r>
-        <w:rPr>
-          <w:rFonts w:ascii="Garamond" w:hAnsi="Garamond"/>
-          <w:color w:val="auto"/>
-        </w:rPr>
-        <w:t>.</w:t>
-      </w:r>
-      <w:r>
-        <w:rPr>
-          <w:rFonts w:ascii="Garamond" w:hAnsi="Garamond"/>
-          <w:color w:val="auto"/>
-        </w:rPr>
-        <w:t>language</w:t>
-      </w:r>
-      <w:r>
-        <w:rPr>
-          <w:rFonts w:ascii="Garamond" w:hAnsi="Garamond"/>
-          <w:color w:val="auto"/>
-        </w:rPr>
-        <w:t xml:space="preserve"> }} </w:t>
-      </w:r>
-      <w:r>
-        <w:rPr>
-          <w:rFonts w:ascii="Garamond" w:hAnsi="Garamond"/>
-          <w:color w:val="auto"/>
-        </w:rPr>
-        <w:t>({{ lan</w:t>
-      </w:r>
-      <w:r>
-        <w:rPr>
-          <w:rFonts w:ascii="Garamond" w:hAnsi="Garamond"/>
-          <w:color w:val="auto"/>
-        </w:rPr>
-        <w:t>g</w:t>
-      </w:r>
-      <w:r>
-        <w:rPr>
-          <w:rFonts w:ascii="Garamond" w:hAnsi="Garamond"/>
-          <w:color w:val="auto"/>
-        </w:rPr>
-        <w:t>uage.fluency }})</w:t>
-      </w:r>
-      <w:r>
-        <w:rPr>
-          <w:rFonts w:ascii="Garamond" w:hAnsi="Garamond"/>
-          <w:color w:val="auto"/>
-        </w:rPr>
-        <w:t>{% if not loop.last %}; {% endif -%}</w:t>
+        <w:t>{% elif other_name == “Languages” -%}</w:t>
+        <w:br/>
+        <w:t>{% for language in other_value -%}</w:t>
+        <w:br/>
+        <w:t>{{ language.language }} ({{ language.fluency }}){% if not loop.last %}; {% endif -%}</w:t>
         <w:br/>
         <w:t>{% endfor -%}</w:t>
         <w:br/>
-        <w:t>{% elif other_name == “</w:t>
-      </w:r>
-      <w:r>
-        <w:rPr>
-          <w:rFonts w:ascii="Garamond" w:hAnsi="Garamond"/>
-          <w:color w:val="auto"/>
-        </w:rPr>
-        <w:t>Projects</w:t>
-      </w:r>
-      <w:r>
-        <w:rPr>
-          <w:rFonts w:ascii="Garamond" w:hAnsi="Garamond"/>
-          <w:color w:val="auto"/>
-        </w:rPr>
-        <w:t>” -%}</w:t>
-        <w:br/>
-        <w:t xml:space="preserve">{% for </w:t>
-      </w:r>
-      <w:r>
-        <w:rPr>
-          <w:rFonts w:ascii="Garamond" w:hAnsi="Garamond"/>
-          <w:color w:val="auto"/>
-        </w:rPr>
-        <w:t>project</w:t>
-      </w:r>
-      <w:r>
-        <w:rPr>
-          <w:rFonts w:ascii="Garamond" w:hAnsi="Garamond"/>
-          <w:color w:val="auto"/>
-        </w:rPr>
-        <w:t xml:space="preserve"> in other_value -%}</w:t>
-        <w:br/>
-        <w:t xml:space="preserve">{{ </w:t>
-      </w:r>
-      <w:r>
-        <w:rPr>
-          <w:rFonts w:ascii="Garamond" w:hAnsi="Garamond"/>
-          <w:color w:val="auto"/>
-        </w:rPr>
-        <w:t>project</w:t>
-      </w:r>
-      <w:r>
-        <w:rPr>
-          <w:rFonts w:ascii="Garamond" w:hAnsi="Garamond"/>
-          <w:color w:val="auto"/>
-        </w:rPr>
-        <w:t>.</w:t>
-      </w:r>
-      <w:r>
-        <w:rPr>
-          <w:rFonts w:ascii="Garamond" w:hAnsi="Garamond"/>
-          <w:color w:val="auto"/>
-        </w:rPr>
-        <w:t>name</w:t>
-      </w:r>
-      <w:r>
-        <w:rPr>
-          <w:rFonts w:ascii="Garamond" w:hAnsi="Garamond"/>
-          <w:color w:val="auto"/>
-        </w:rPr>
-        <w:t xml:space="preserve"> }}: </w:t>
-      </w:r>
-      <w:r>
-        <w:rPr>
-          <w:rFonts w:ascii="Garamond" w:hAnsi="Garamond"/>
-          <w:color w:val="auto"/>
-        </w:rPr>
-        <w:t>{{ project.description }}{</w:t>
-      </w:r>
-      <w:r>
-        <w:rPr>
-          <w:rFonts w:ascii="Garamond" w:hAnsi="Garamond"/>
-          <w:color w:val="auto"/>
-        </w:rPr>
-        <w:t>% if not loop.last %}; {% endif -%}</w:t>
+        <w:t>{% elif other_name == “Projects” -%}</w:t>
+        <w:br/>
+        <w:t>{% for project in other_value -%}</w:t>
+        <w:br/>
+        <w:t>{{ project.name }}: {{ project.description }}{% if not loop.last %}; {% endif -%}</w:t>
         <w:br/>
         <w:t>{% endfor -%}</w:t>
         <w:br/>
-        <w:t>{% elif other_name == “</w:t>
-      </w:r>
-      <w:r>
-        <w:rPr>
-          <w:rFonts w:ascii="Garamond" w:hAnsi="Garamond"/>
-          <w:color w:val="auto"/>
-        </w:rPr>
-        <w:t>References</w:t>
-      </w:r>
-      <w:r>
-        <w:rPr>
-          <w:rFonts w:ascii="Garamond" w:hAnsi="Garamond"/>
-          <w:color w:val="auto"/>
-        </w:rPr>
-        <w:t>” -%}</w:t>
-        <w:br/>
-        <w:t xml:space="preserve">{% for </w:t>
-      </w:r>
-      <w:r>
-        <w:rPr>
-          <w:rFonts w:ascii="Garamond" w:hAnsi="Garamond"/>
-          <w:color w:val="auto"/>
-        </w:rPr>
-        <w:t>reference</w:t>
-      </w:r>
-      <w:r>
-        <w:rPr>
-          <w:rFonts w:ascii="Garamond" w:hAnsi="Garamond"/>
-          <w:color w:val="auto"/>
-        </w:rPr>
-        <w:t xml:space="preserve"> in other_value %}</w:t>
+        <w:t>{% elif other_name == “References” -%}</w:t>
+        <w:br/>
+        <w:t>{% for reference in other_value %}</w:t>
       </w:r>
     </w:p>
     <w:p>
@@ -1325,56 +888,9 @@
           <w:rFonts w:ascii="Garamond" w:hAnsi="Garamond"/>
           <w:color w:val="auto"/>
         </w:rPr>
-        <w:t xml:space="preserve">{{ </w:t>
-      </w:r>
-      <w:r>
-        <w:rPr>
-          <w:rFonts w:ascii="Garamond" w:hAnsi="Garamond"/>
-          <w:color w:val="auto"/>
-        </w:rPr>
-        <w:t>reference</w:t>
-      </w:r>
-      <w:r>
-        <w:rPr>
-          <w:rFonts w:ascii="Garamond" w:hAnsi="Garamond"/>
-          <w:color w:val="auto"/>
-        </w:rPr>
-        <w:t>.</w:t>
-      </w:r>
-      <w:r>
-        <w:rPr>
-          <w:rFonts w:ascii="Garamond" w:hAnsi="Garamond"/>
-          <w:color w:val="auto"/>
-        </w:rPr>
-        <w:t>name</w:t>
-      </w:r>
-      <w:r>
-        <w:rPr>
-          <w:rFonts w:ascii="Garamond" w:hAnsi="Garamond"/>
-          <w:color w:val="auto"/>
-        </w:rPr>
-        <w:t xml:space="preserve"> }}: </w:t>
-      </w:r>
-      <w:r>
-        <w:rPr>
-          <w:rFonts w:ascii="Garamond" w:hAnsi="Garamond"/>
-          <w:color w:val="auto"/>
-        </w:rPr>
-        <w:t>{{ reference.reference }}</w:t>
-      </w:r>
-      <w:r>
-        <w:rPr>
-          <w:rFonts w:ascii="Garamond" w:hAnsi="Garamond"/>
-          <w:color w:val="auto"/>
-        </w:rPr>
+        <w:t>{{ reference.name }}: {{ reference.reference }}</w:t>
         <w:br/>
         <w:t>{% endfor -%}</w:t>
-      </w:r>
-      <w:r>
-        <w:rPr>
-          <w:rFonts w:ascii="Garamond" w:hAnsi="Garamond"/>
-          <w:color w:val="auto"/>
-        </w:rPr>
         <w:br/>
         <w:t>{% endif %}</w:t>
       </w:r>

</xml_diff>

<commit_message>
Fixed margins issue that resulted from Jinja whitespace elimination
</commit_message>
<xml_diff>
--- a/resume-template.docx
+++ b/resume-template.docx
@@ -336,24 +336,7 @@
           <w:bCs/>
           <w:color w:val="auto"/>
         </w:rPr>
-        <w:t>{% for work in res.work %}</w:t>
-      </w:r>
-      <w:r>
-        <w:rPr>
-          <w:rFonts w:ascii="Garamond" w:hAnsi="Garamond"/>
-          <w:b/>
-          <w:bCs/>
-          <w:color w:val="auto"/>
-        </w:rPr>
-        <w:t>{% if not loop.first %}{{ “\n” }}{% endif -%}</w:t>
-      </w:r>
-      <w:r>
-        <w:rPr>
-          <w:rFonts w:ascii="Garamond" w:hAnsi="Garamond"/>
-          <w:b/>
-          <w:bCs/>
-          <w:color w:val="auto"/>
-        </w:rPr>
+        <w:t>{% for work in res.work %}{% if not loop.first %}{{ “\n” }}{% endif -%}</w:t>
         <w:br/>
         <w:t>{{ work.name }}{% for _ in range(work._startDatePad or 80) %} {% endfor %}{{ (work.startDate | to_datetime(format=”%Y-%m-%d”)).strftime(“%b. %Y”) }} – {{ “Present” if not work.endDate else (work.endDate | to_datetime(format=”%Y-%m-%d”)).strftime(“%b. %Y”) }}</w:t>
       </w:r>
@@ -453,25 +436,7 @@
           <w:bCs/>
           <w:color w:val="auto"/>
         </w:rPr>
-        <w:t xml:space="preserve">{% </w:t>
-      </w:r>
-      <w:r>
-        <w:rPr>
-          <w:rFonts w:ascii="Garamond" w:hAnsi="Garamond"/>
-          <w:b/>
-          <w:bCs/>
-          <w:color w:val="auto"/>
-        </w:rPr>
-        <w:t>end</w:t>
-      </w:r>
-      <w:r>
-        <w:rPr>
-          <w:rFonts w:ascii="Garamond" w:hAnsi="Garamond"/>
-          <w:b/>
-          <w:bCs/>
-          <w:color w:val="auto"/>
-        </w:rPr>
-        <w:t>for %}</w:t>
+        <w:t>{% endfor %}</w:t>
       </w:r>
     </w:p>
     <w:p>
@@ -911,7 +876,7 @@
           <w:bCs/>
           <w:color w:val="auto"/>
         </w:rPr>
-        <w:t>{% endfor -%}</w:t>
+        <w:t>{% endfor %}</w:t>
       </w:r>
     </w:p>
     <w:sectPr>

</xml_diff>

<commit_message>
Now grouping positions in the same employer
</commit_message>
<xml_diff>
--- a/resume-template.docx
+++ b/resume-template.docx
@@ -336,9 +336,504 @@
           <w:bCs/>
           <w:color w:val="auto"/>
         </w:rPr>
-        <w:t>{% for work in res.work %}{% if not loop.first %}{{ “\n” }}{% endif -%}</w:t>
-        <w:br/>
-        <w:t>{{ work.name }}{% for _ in range(work._startDatePad or 80) %} {% endfor %}{{ (work.startDate | to_datetime(format=”%Y-%m-%d”)).strftime(“%b. %Y”) }} – {{ “Present” if not work.endDate else (work.endDate | to_datetime(format=”%Y-%m-%d”)).strftime(“%b. %Y”) }}</w:t>
+        <w:t xml:space="preserve">{% set </w:t>
+      </w:r>
+      <w:r>
+        <w:rPr>
+          <w:rFonts w:ascii="Garamond" w:hAnsi="Garamond"/>
+          <w:b/>
+          <w:bCs/>
+          <w:color w:val="auto"/>
+        </w:rPr>
+        <w:t>employers</w:t>
+      </w:r>
+      <w:r>
+        <w:rPr>
+          <w:rFonts w:ascii="Garamond" w:hAnsi="Garamond"/>
+          <w:b/>
+          <w:bCs/>
+          <w:color w:val="auto"/>
+        </w:rPr>
+        <w:t xml:space="preserve"> = {} -%}</w:t>
+        <w:br/>
+      </w:r>
+      <w:r>
+        <w:rPr>
+          <w:rFonts w:ascii="Garamond" w:hAnsi="Garamond"/>
+          <w:b/>
+          <w:bCs/>
+          <w:color w:val="auto"/>
+        </w:rPr>
+        <w:t xml:space="preserve">{% for </w:t>
+      </w:r>
+      <w:r>
+        <w:rPr>
+          <w:rFonts w:ascii="Garamond" w:hAnsi="Garamond"/>
+          <w:b/>
+          <w:bCs/>
+          <w:color w:val="auto"/>
+        </w:rPr>
+        <w:t>employer, positions</w:t>
+      </w:r>
+      <w:r>
+        <w:rPr>
+          <w:rFonts w:ascii="Garamond" w:hAnsi="Garamond"/>
+          <w:b/>
+          <w:bCs/>
+          <w:color w:val="auto"/>
+        </w:rPr>
+        <w:t xml:space="preserve"> in res.work </w:t>
+      </w:r>
+      <w:r>
+        <w:rPr>
+          <w:rFonts w:ascii="Garamond" w:hAnsi="Garamond"/>
+          <w:b/>
+          <w:bCs/>
+          <w:color w:val="auto"/>
+        </w:rPr>
+        <w:t>| groupby(“name”)</w:t>
+      </w:r>
+      <w:r>
+        <w:rPr>
+          <w:rFonts w:ascii="Garamond" w:hAnsi="Garamond"/>
+          <w:b/>
+          <w:bCs/>
+          <w:color w:val="auto"/>
+        </w:rPr>
+        <w:t xml:space="preserve"> -%}</w:t>
+        <w:br/>
+      </w:r>
+      <w:r>
+        <w:rPr>
+          <w:rFonts w:ascii="Garamond" w:hAnsi="Garamond"/>
+          <w:b/>
+          <w:bCs/>
+          <w:color w:val="auto"/>
+        </w:rPr>
+        <w:t xml:space="preserve">{% </w:t>
+      </w:r>
+      <w:r>
+        <w:rPr>
+          <w:rFonts w:ascii="Garamond" w:hAnsi="Garamond"/>
+          <w:b/>
+          <w:bCs/>
+          <w:color w:val="auto"/>
+        </w:rPr>
+        <w:t>do</w:t>
+      </w:r>
+      <w:r>
+        <w:rPr>
+          <w:rFonts w:ascii="Garamond" w:hAnsi="Garamond"/>
+          <w:b/>
+          <w:bCs/>
+          <w:color w:val="auto"/>
+        </w:rPr>
+        <w:t xml:space="preserve"> </w:t>
+      </w:r>
+      <w:r>
+        <w:rPr>
+          <w:rFonts w:ascii="Garamond" w:hAnsi="Garamond"/>
+          <w:b/>
+          <w:bCs/>
+          <w:color w:val="auto"/>
+        </w:rPr>
+        <w:t>employers</w:t>
+      </w:r>
+      <w:r>
+        <w:rPr>
+          <w:rFonts w:ascii="Garamond" w:hAnsi="Garamond"/>
+          <w:b/>
+          <w:bCs/>
+          <w:color w:val="auto"/>
+        </w:rPr>
+        <w:t>.__</w:t>
+      </w:r>
+      <w:r>
+        <w:rPr>
+          <w:rFonts w:ascii="Garamond" w:hAnsi="Garamond"/>
+          <w:b/>
+          <w:bCs/>
+          <w:color w:val="auto"/>
+        </w:rPr>
+        <w:t>setitem__(</w:t>
+      </w:r>
+      <w:r>
+        <w:rPr>
+          <w:rFonts w:ascii="Garamond" w:hAnsi="Garamond"/>
+          <w:b/>
+          <w:bCs/>
+          <w:color w:val="auto"/>
+        </w:rPr>
+        <w:t>employer, positions</w:t>
+      </w:r>
+      <w:r>
+        <w:rPr>
+          <w:rFonts w:ascii="Garamond" w:hAnsi="Garamond"/>
+          <w:b/>
+          <w:bCs/>
+          <w:color w:val="auto"/>
+        </w:rPr>
+        <w:t>)</w:t>
+      </w:r>
+      <w:r>
+        <w:rPr>
+          <w:rFonts w:ascii="Garamond" w:hAnsi="Garamond"/>
+          <w:b/>
+          <w:bCs/>
+          <w:color w:val="auto"/>
+        </w:rPr>
+        <w:t xml:space="preserve"> -%}</w:t>
+        <w:br/>
+        <w:t>{% endfor -%}</w:t>
+        <w:br/>
+        <w:t>{% for position in res.work -%}</w:t>
+        <w:br/>
+      </w:r>
+      <w:r>
+        <w:rPr>
+          <w:rFonts w:ascii="Garamond" w:hAnsi="Garamond"/>
+          <w:b/>
+          <w:bCs/>
+          <w:color w:val="auto"/>
+        </w:rPr>
+        <w:t xml:space="preserve">{% if not loop.first </w:t>
+      </w:r>
+      <w:r>
+        <w:rPr>
+          <w:rFonts w:ascii="Garamond" w:hAnsi="Garamond"/>
+          <w:b/>
+          <w:bCs/>
+          <w:color w:val="auto"/>
+        </w:rPr>
+        <w:t>and loop.previtem.name != position.name</w:t>
+      </w:r>
+      <w:r>
+        <w:rPr>
+          <w:rFonts w:ascii="Garamond" w:hAnsi="Garamond"/>
+          <w:b/>
+          <w:bCs/>
+          <w:color w:val="auto"/>
+        </w:rPr>
+        <w:t xml:space="preserve"> %}{{ “\n” }}{% endif -%}</w:t>
+        <w:br/>
+      </w:r>
+      <w:r>
+        <w:rPr>
+          <w:rFonts w:ascii="Garamond" w:hAnsi="Garamond"/>
+          <w:b/>
+          <w:bCs/>
+          <w:color w:val="auto"/>
+        </w:rPr>
+        <w:t>{% if loop.first or loop.previtem.name != position.name -%}</w:t>
+      </w:r>
+      <w:r>
+        <w:rPr>
+          <w:rFonts w:ascii="Garamond" w:hAnsi="Garamond"/>
+          <w:b/>
+          <w:bCs/>
+          <w:color w:val="auto"/>
+        </w:rPr>
+        <w:br/>
+        <w:t xml:space="preserve">{{ </w:t>
+      </w:r>
+      <w:r>
+        <w:rPr>
+          <w:rFonts w:ascii="Garamond" w:hAnsi="Garamond"/>
+          <w:b/>
+          <w:bCs/>
+          <w:color w:val="auto"/>
+        </w:rPr>
+        <w:t>position.name</w:t>
+      </w:r>
+      <w:r>
+        <w:rPr>
+          <w:rFonts w:ascii="Garamond" w:hAnsi="Garamond"/>
+          <w:b/>
+          <w:bCs/>
+          <w:color w:val="auto"/>
+        </w:rPr>
+        <w:t xml:space="preserve"> }}{% for _ in range(</w:t>
+      </w:r>
+      <w:r>
+        <w:rPr>
+          <w:rFonts w:ascii="Garamond" w:hAnsi="Garamond"/>
+          <w:b/>
+          <w:bCs/>
+          <w:color w:val="auto"/>
+        </w:rPr>
+        <w:t>position</w:t>
+      </w:r>
+      <w:r>
+        <w:rPr>
+          <w:rFonts w:ascii="Garamond" w:hAnsi="Garamond"/>
+          <w:b/>
+          <w:bCs/>
+          <w:color w:val="auto"/>
+        </w:rPr>
+        <w:t xml:space="preserve">._startDatePad or </w:t>
+      </w:r>
+      <w:r>
+        <w:rPr>
+          <w:rFonts w:ascii="Garamond" w:hAnsi="Garamond"/>
+          <w:b/>
+          <w:bCs/>
+          <w:color w:val="auto"/>
+        </w:rPr>
+        <w:t>10</w:t>
+      </w:r>
+      <w:r>
+        <w:rPr>
+          <w:rFonts w:ascii="Garamond" w:hAnsi="Garamond"/>
+          <w:b/>
+          <w:bCs/>
+          <w:color w:val="auto"/>
+        </w:rPr>
+        <w:t>0) %} {% endfor %}{{ (</w:t>
+      </w:r>
+      <w:r>
+        <w:rPr>
+          <w:rFonts w:ascii="Garamond" w:hAnsi="Garamond"/>
+          <w:b/>
+          <w:bCs/>
+          <w:color w:val="auto"/>
+        </w:rPr>
+        <w:t>employers[position.name]</w:t>
+      </w:r>
+      <w:r>
+        <w:rPr>
+          <w:rFonts w:ascii="Garamond" w:hAnsi="Garamond"/>
+          <w:b/>
+          <w:bCs/>
+          <w:color w:val="auto"/>
+        </w:rPr>
+        <w:t xml:space="preserve"> | map(attribute=”startDate”) | min</w:t>
+      </w:r>
+      <w:r>
+        <w:rPr>
+          <w:rFonts w:ascii="Garamond" w:hAnsi="Garamond"/>
+          <w:b/>
+          <w:bCs/>
+          <w:color w:val="auto"/>
+        </w:rPr>
+        <w:t xml:space="preserve"> | to_datetime(format=”%Y-%m-%d”)).strftime(“%b. %Y”) }} – {{ “Present” if not </w:t>
+      </w:r>
+      <w:r>
+        <w:rPr>
+          <w:rFonts w:ascii="Garamond" w:hAnsi="Garamond"/>
+          <w:b/>
+          <w:bCs/>
+          <w:color w:val="auto"/>
+        </w:rPr>
+        <w:t>position.</w:t>
+      </w:r>
+      <w:r>
+        <w:rPr>
+          <w:rFonts w:ascii="Garamond" w:hAnsi="Garamond"/>
+          <w:b/>
+          <w:bCs/>
+          <w:color w:val="auto"/>
+        </w:rPr>
+        <w:t>endDate</w:t>
+      </w:r>
+      <w:r>
+        <w:rPr>
+          <w:rFonts w:ascii="Garamond" w:hAnsi="Garamond"/>
+          <w:b/>
+          <w:bCs/>
+          <w:color w:val="auto"/>
+        </w:rPr>
+        <w:t xml:space="preserve"> else (</w:t>
+      </w:r>
+      <w:r>
+        <w:rPr>
+          <w:rFonts w:ascii="Garamond" w:hAnsi="Garamond"/>
+          <w:b/>
+          <w:bCs/>
+          <w:color w:val="auto"/>
+        </w:rPr>
+        <w:t>position.endDate</w:t>
+      </w:r>
+      <w:r>
+        <w:rPr>
+          <w:rFonts w:ascii="Garamond" w:hAnsi="Garamond"/>
+          <w:b/>
+          <w:bCs/>
+          <w:color w:val="auto"/>
+        </w:rPr>
+        <w:t xml:space="preserve"> | to_datetime(format=”%Y-%m-%d”)).strftime(“%b. %Y”) }}</w:t>
+        <w:br/>
+      </w:r>
+      <w:r>
+        <w:rPr>
+          <w:rFonts w:ascii="Garamond" w:hAnsi="Garamond"/>
+          <w:b/>
+          <w:bCs/>
+          <w:color w:val="auto"/>
+        </w:rPr>
+        <w:t>{%- endif %}</w:t>
+      </w:r>
+      <w:r>
+        <w:rPr>
+          <w:rFonts w:ascii="Garamond" w:hAnsi="Garamond"/>
+          <w:bCs/>
+          <w:i/>
+          <w:color w:val="auto"/>
+        </w:rPr>
+        <w:br/>
+        <w:t xml:space="preserve">{{ </w:t>
+      </w:r>
+      <w:r>
+        <w:rPr>
+          <w:rFonts w:ascii="Garamond" w:hAnsi="Garamond"/>
+          <w:bCs/>
+          <w:i/>
+          <w:color w:val="auto"/>
+        </w:rPr>
+        <w:t>position</w:t>
+      </w:r>
+      <w:r>
+        <w:rPr>
+          <w:rFonts w:ascii="Garamond" w:hAnsi="Garamond"/>
+          <w:bCs/>
+          <w:i/>
+          <w:color w:val="auto"/>
+        </w:rPr>
+        <w:t>.position }}</w:t>
+      </w:r>
+      <w:r>
+        <w:rPr>
+          <w:rFonts w:ascii="Garamond" w:hAnsi="Garamond"/>
+          <w:bCs/>
+          <w:i/>
+          <w:color w:val="auto"/>
+        </w:rPr>
+        <w:t xml:space="preserve">{% if </w:t>
+      </w:r>
+      <w:r>
+        <w:rPr>
+          <w:rFonts w:ascii="Garamond" w:hAnsi="Garamond"/>
+          <w:bCs/>
+          <w:i/>
+          <w:color w:val="auto"/>
+        </w:rPr>
+        <w:t>employers</w:t>
+      </w:r>
+      <w:r>
+        <w:rPr>
+          <w:rFonts w:ascii="Garamond" w:hAnsi="Garamond"/>
+          <w:bCs/>
+          <w:i/>
+          <w:color w:val="auto"/>
+        </w:rPr>
+        <w:t>[</w:t>
+      </w:r>
+      <w:r>
+        <w:rPr>
+          <w:rFonts w:ascii="Garamond" w:hAnsi="Garamond"/>
+          <w:bCs/>
+          <w:i/>
+          <w:color w:val="auto"/>
+        </w:rPr>
+        <w:t>position</w:t>
+      </w:r>
+      <w:r>
+        <w:rPr>
+          <w:rFonts w:ascii="Garamond" w:hAnsi="Garamond"/>
+          <w:bCs/>
+          <w:i/>
+          <w:color w:val="auto"/>
+        </w:rPr>
+        <w:t xml:space="preserve">.name] | length &gt; 1 %} | {{ (position.startDate | to_datetime(format=”%Y-%m-%d”)).strftime(“%b. %Y”) }} - {{ “Present” if not position.endDate else (position.endDate | to_datetime(format=”%Y-%m-%d”)).strftime(“%b. %Y”) }}{% endif %}{% if loop.first </w:t>
+      </w:r>
+      <w:r>
+        <w:rPr>
+          <w:rFonts w:ascii="Garamond" w:hAnsi="Garamond"/>
+          <w:bCs/>
+          <w:i/>
+          <w:color w:val="auto"/>
+        </w:rPr>
+        <w:t xml:space="preserve">or loop.previtem.name != position.name </w:t>
+      </w:r>
+      <w:r>
+        <w:rPr>
+          <w:rFonts w:ascii="Garamond" w:hAnsi="Garamond"/>
+          <w:bCs/>
+          <w:i/>
+          <w:color w:val="auto"/>
+        </w:rPr>
+        <w:t>%}</w:t>
+      </w:r>
+      <w:r>
+        <w:rPr>
+          <w:rFonts w:ascii="Garamond" w:hAnsi="Garamond"/>
+          <w:bCs/>
+          <w:i/>
+          <w:color w:val="auto"/>
+        </w:rPr>
+        <w:t>{% for _ in range(</w:t>
+      </w:r>
+      <w:r>
+        <w:rPr>
+          <w:rFonts w:ascii="Garamond" w:hAnsi="Garamond"/>
+          <w:bCs/>
+          <w:i/>
+          <w:color w:val="auto"/>
+        </w:rPr>
+        <w:t>position</w:t>
+      </w:r>
+      <w:r>
+        <w:rPr>
+          <w:rFonts w:ascii="Garamond" w:hAnsi="Garamond"/>
+          <w:bCs/>
+          <w:i/>
+          <w:color w:val="auto"/>
+        </w:rPr>
+        <w:t xml:space="preserve">._locationPad or </w:t>
+      </w:r>
+      <w:r>
+        <w:rPr>
+          <w:rFonts w:ascii="Garamond" w:hAnsi="Garamond"/>
+          <w:bCs/>
+          <w:i/>
+          <w:color w:val="auto"/>
+        </w:rPr>
+        <w:t>100</w:t>
+      </w:r>
+      <w:r>
+        <w:rPr>
+          <w:rFonts w:ascii="Garamond" w:hAnsi="Garamond"/>
+          <w:bCs/>
+          <w:i/>
+          <w:color w:val="auto"/>
+        </w:rPr>
+        <w:t xml:space="preserve">) %} {% endfor %}{{ </w:t>
+      </w:r>
+      <w:r>
+        <w:rPr>
+          <w:rFonts w:ascii="Garamond" w:hAnsi="Garamond"/>
+          <w:bCs/>
+          <w:i/>
+          <w:color w:val="auto"/>
+        </w:rPr>
+        <w:t>position</w:t>
+      </w:r>
+      <w:r>
+        <w:rPr>
+          <w:rFonts w:ascii="Garamond" w:hAnsi="Garamond"/>
+          <w:bCs/>
+          <w:i/>
+          <w:color w:val="auto"/>
+        </w:rPr>
+        <w:t>.location }}</w:t>
+      </w:r>
+      <w:r>
+        <w:rPr>
+          <w:rFonts w:ascii="Garamond" w:hAnsi="Garamond"/>
+          <w:bCs/>
+          <w:i/>
+          <w:color w:val="auto"/>
+        </w:rPr>
+        <w:t>{% endif %}</w:t>
       </w:r>
     </w:p>
     <w:p>
@@ -348,35 +843,28 @@
         <w:rPr>
           <w:rFonts w:ascii="Garamond" w:hAnsi="Garamond"/>
           <w:bCs/>
-          <w:i/>
-          <w:i/>
-        </w:rPr>
-      </w:pPr>
-      <w:r>
-        <w:rPr>
-          <w:rFonts w:ascii="Garamond" w:hAnsi="Garamond"/>
-          <w:bCs/>
-          <w:i/>
-          <w:color w:val="auto"/>
-        </w:rPr>
-        <w:t>{{ work.position }}{% for _ in range(work._locationPad or 80) %} {% endfor %}{{ work.location }}</w:t>
-      </w:r>
-    </w:p>
-    <w:p>
-      <w:pPr>
-        <w:pStyle w:val="Default"/>
-        <w:spacing w:lineRule="auto" w:line="252"/>
-        <w:rPr>
-          <w:rFonts w:ascii="Garamond" w:hAnsi="Garamond"/>
-          <w:bCs/>
-        </w:rPr>
-      </w:pPr>
-      <w:r>
-        <w:rPr>
-          <w:rFonts w:ascii="Garamond" w:hAnsi="Garamond"/>
-          <w:bCs/>
-        </w:rPr>
-        <w:t>{%- for highlight in work.highlights %}</w:t>
+        </w:rPr>
+      </w:pPr>
+      <w:r>
+        <w:rPr>
+          <w:rFonts w:ascii="Garamond" w:hAnsi="Garamond"/>
+          <w:bCs/>
+        </w:rPr>
+        <w:t xml:space="preserve">{%- for highlight in </w:t>
+      </w:r>
+      <w:r>
+        <w:rPr>
+          <w:rFonts w:ascii="Garamond" w:hAnsi="Garamond"/>
+          <w:bCs/>
+        </w:rPr>
+        <w:t>position</w:t>
+      </w:r>
+      <w:r>
+        <w:rPr>
+          <w:rFonts w:ascii="Garamond" w:hAnsi="Garamond"/>
+          <w:bCs/>
+        </w:rPr>
+        <w:t>.highlights %}</w:t>
       </w:r>
     </w:p>
     <w:p>

</xml_diff>

<commit_message>
Began developing standalone CLI tool
</commit_message>
<xml_diff>
--- a/resume-template.docx
+++ b/resume-template.docx
@@ -1141,7 +1141,7 @@
           <w:bCs/>
           <w:color w:val="auto"/>
         </w:rPr>
-        <w:t>{% for other_key, other_name in {“awards”: “Awards”, “certificates”: “Certifications”, “publications”: “Publications”, “skills”: “Skills”, “languages”: “Languages”, “interests”: “Interests”, “projects”: “Projects”, “references”: “References”}.items() -%}</w:t>
+        <w:t>{% for other_key, other_name in {“awards”: “Awards”, “certificates”: “Certifications”, “publications”: “Publications”, “skills”: “Skills”, “projects”: “Projects”, “references”: “References”, “interests”: “Interests”, “languages”: “Languages”}.items() -%}</w:t>
         <w:br/>
         <w:t>{% if other_key in res -%}</w:t>
       </w:r>
@@ -1197,7 +1197,25 @@
         </w:rPr>
         <w:t>{% endfor -%}</w:t>
         <w:br/>
-        <w:t>{{ “, “.join((others.keys() | list)[0:-2]) | upper }} &amp; {{ others.keys() | list | last | upper }}</w:t>
+        <w:t>{{ “, “.join((others.keys() | list)[0:-</w:t>
+      </w:r>
+      <w:r>
+        <w:rPr>
+          <w:rFonts w:ascii="Garamond" w:hAnsi="Garamond"/>
+          <w:b/>
+          <w:bCs/>
+          <w:color w:val="auto"/>
+        </w:rPr>
+        <w:t>1</w:t>
+      </w:r>
+      <w:r>
+        <w:rPr>
+          <w:rFonts w:ascii="Garamond" w:hAnsi="Garamond"/>
+          <w:b/>
+          <w:bCs/>
+          <w:color w:val="auto"/>
+        </w:rPr>
+        <w:t>]) | upper }} &amp; {{ others.keys() | list | last | upper }}</w:t>
       </w:r>
     </w:p>
     <w:p>

</xml_diff>